<commit_message>
few tweaks to business layer
</commit_message>
<xml_diff>
--- a/Documentation/Final Documentation.docx
+++ b/Documentation/Final Documentation.docx
@@ -28,7 +28,15 @@
     </w:p>
     <w:p>
       <w:r>
-        <w:t xml:space="preserve">Who did what in the entire project, including the documentation. </w:t>
+        <w:t xml:space="preserve">Who did what in the entire project, including the </w:t>
+      </w:r>
+      <w:proofErr w:type="gramStart"/>
+      <w:r>
+        <w:t>documentation.</w:t>
+      </w:r>
+      <w:proofErr w:type="gramEnd"/>
+      <w:r>
+        <w:t xml:space="preserve"> </w:t>
       </w:r>
       <w:r>
         <w:rPr>
@@ -61,7 +69,7 @@
         </w:trPr>
         <w:tc>
           <w:tcPr>
-            <w:tcW w:w="1160" w:type="dxa"/>
+            <w:tcW w:w="1077" w:type="dxa"/>
           </w:tcPr>
           <w:p>
             <w:pPr>
@@ -74,16 +82,18 @@
         </w:tc>
         <w:tc>
           <w:tcPr>
-            <w:tcW w:w="9737" w:type="dxa"/>
+            <w:tcW w:w="9820" w:type="dxa"/>
             <w:gridSpan w:val="5"/>
           </w:tcPr>
           <w:p>
             <w:pPr>
               <w:jc w:val="center"/>
             </w:pPr>
+            <w:proofErr w:type="spellStart"/>
             <w:r>
               <w:t>UserStory:Tasks</w:t>
             </w:r>
+            <w:proofErr w:type="spellEnd"/>
           </w:p>
         </w:tc>
       </w:tr>
@@ -93,7 +103,7 @@
         </w:trPr>
         <w:tc>
           <w:tcPr>
-            <w:tcW w:w="1160" w:type="dxa"/>
+            <w:tcW w:w="1077" w:type="dxa"/>
           </w:tcPr>
           <w:p>
             <w:pPr>
@@ -106,40 +116,57 @@
         </w:tc>
         <w:tc>
           <w:tcPr>
-            <w:tcW w:w="2145" w:type="dxa"/>
-          </w:tcPr>
-          <w:p>
-            <w:r>
-              <w:t>Kaan Osmanagaoglu</w:t>
-            </w:r>
-          </w:p>
-        </w:tc>
-        <w:tc>
-          <w:tcPr>
-            <w:tcW w:w="1673" w:type="dxa"/>
+            <w:tcW w:w="2473" w:type="dxa"/>
+          </w:tcPr>
+          <w:p>
+            <w:proofErr w:type="spellStart"/>
+            <w:r>
+              <w:t>Kaan</w:t>
+            </w:r>
+            <w:proofErr w:type="spellEnd"/>
+            <w:r>
+              <w:t xml:space="preserve"> </w:t>
+            </w:r>
+            <w:proofErr w:type="spellStart"/>
+            <w:r>
+              <w:t>Osmanagaoglu</w:t>
+            </w:r>
+            <w:proofErr w:type="spellEnd"/>
+          </w:p>
+        </w:tc>
+        <w:tc>
+          <w:tcPr>
+            <w:tcW w:w="1942" w:type="dxa"/>
           </w:tcPr>
           <w:p>
             <w:r>
               <w:t xml:space="preserve">Saud </w:t>
             </w:r>
+            <w:proofErr w:type="spellStart"/>
             <w:r>
               <w:t>Jehani</w:t>
             </w:r>
-          </w:p>
-        </w:tc>
-        <w:tc>
-          <w:tcPr>
-            <w:tcW w:w="2465" w:type="dxa"/>
-          </w:tcPr>
-          <w:p>
-            <w:r>
-              <w:t>Abdullah Abdulaziz</w:t>
-            </w:r>
-          </w:p>
-        </w:tc>
-        <w:tc>
-          <w:tcPr>
-            <w:tcW w:w="1673" w:type="dxa"/>
+            <w:proofErr w:type="spellEnd"/>
+          </w:p>
+        </w:tc>
+        <w:tc>
+          <w:tcPr>
+            <w:tcW w:w="1667" w:type="dxa"/>
+          </w:tcPr>
+          <w:p>
+            <w:r>
+              <w:t xml:space="preserve">Abdullah </w:t>
+            </w:r>
+            <w:proofErr w:type="spellStart"/>
+            <w:r>
+              <w:t>Abdulaziz</w:t>
+            </w:r>
+            <w:proofErr w:type="spellEnd"/>
+          </w:p>
+        </w:tc>
+        <w:tc>
+          <w:tcPr>
+            <w:tcW w:w="2021" w:type="dxa"/>
           </w:tcPr>
           <w:p>
             <w:r>
@@ -149,12 +176,17 @@
         </w:tc>
         <w:tc>
           <w:tcPr>
-            <w:tcW w:w="1781" w:type="dxa"/>
-          </w:tcPr>
-          <w:p>
-            <w:r>
-              <w:t>Joseph Salmond</w:t>
-            </w:r>
+            <w:tcW w:w="1717" w:type="dxa"/>
+          </w:tcPr>
+          <w:p>
+            <w:r>
+              <w:t xml:space="preserve">Joseph </w:t>
+            </w:r>
+            <w:proofErr w:type="spellStart"/>
+            <w:r>
+              <w:t>Salmond</w:t>
+            </w:r>
+            <w:proofErr w:type="spellEnd"/>
           </w:p>
         </w:tc>
       </w:tr>
@@ -164,7 +196,7 @@
         </w:trPr>
         <w:tc>
           <w:tcPr>
-            <w:tcW w:w="1160" w:type="dxa"/>
+            <w:tcW w:w="1077" w:type="dxa"/>
           </w:tcPr>
           <w:p>
             <w:pPr>
@@ -177,7 +209,7 @@
         </w:tc>
         <w:tc>
           <w:tcPr>
-            <w:tcW w:w="2145" w:type="dxa"/>
+            <w:tcW w:w="2473" w:type="dxa"/>
           </w:tcPr>
           <w:p>
             <w:r>
@@ -192,7 +224,7 @@
         </w:tc>
         <w:tc>
           <w:tcPr>
-            <w:tcW w:w="1673" w:type="dxa"/>
+            <w:tcW w:w="1942" w:type="dxa"/>
           </w:tcPr>
           <w:p>
             <w:r>
@@ -210,7 +242,7 @@
         </w:tc>
         <w:tc>
           <w:tcPr>
-            <w:tcW w:w="2465" w:type="dxa"/>
+            <w:tcW w:w="1667" w:type="dxa"/>
           </w:tcPr>
           <w:p>
             <w:r>
@@ -220,7 +252,7 @@
         </w:tc>
         <w:tc>
           <w:tcPr>
-            <w:tcW w:w="1673" w:type="dxa"/>
+            <w:tcW w:w="2021" w:type="dxa"/>
           </w:tcPr>
           <w:p>
             <w:r>
@@ -238,7 +270,7 @@
         </w:tc>
         <w:tc>
           <w:tcPr>
-            <w:tcW w:w="1781" w:type="dxa"/>
+            <w:tcW w:w="1717" w:type="dxa"/>
           </w:tcPr>
           <w:p>
             <w:r>
@@ -256,7 +288,7 @@
         </w:trPr>
         <w:tc>
           <w:tcPr>
-            <w:tcW w:w="1160" w:type="dxa"/>
+            <w:tcW w:w="1077" w:type="dxa"/>
           </w:tcPr>
           <w:p>
             <w:pPr>
@@ -269,7 +301,7 @@
         </w:tc>
         <w:tc>
           <w:tcPr>
-            <w:tcW w:w="2145" w:type="dxa"/>
+            <w:tcW w:w="2473" w:type="dxa"/>
           </w:tcPr>
           <w:p>
             <w:r>
@@ -279,17 +311,22 @@
         </w:tc>
         <w:tc>
           <w:tcPr>
-            <w:tcW w:w="1673" w:type="dxa"/>
-          </w:tcPr>
-          <w:p>
-            <w:r>
-              <w:t>Nurse Authentication/Gui</w:t>
-            </w:r>
-          </w:p>
-        </w:tc>
-        <w:tc>
-          <w:tcPr>
-            <w:tcW w:w="2465" w:type="dxa"/>
+            <w:tcW w:w="1942" w:type="dxa"/>
+          </w:tcPr>
+          <w:p>
+            <w:r>
+              <w:t>Nurse Authentication/</w:t>
+            </w:r>
+            <w:proofErr w:type="spellStart"/>
+            <w:r>
+              <w:t>Gui</w:t>
+            </w:r>
+            <w:proofErr w:type="spellEnd"/>
+          </w:p>
+        </w:tc>
+        <w:tc>
+          <w:tcPr>
+            <w:tcW w:w="1667" w:type="dxa"/>
           </w:tcPr>
           <w:p>
             <w:r>
@@ -299,7 +336,7 @@
         </w:tc>
         <w:tc>
           <w:tcPr>
-            <w:tcW w:w="1673" w:type="dxa"/>
+            <w:tcW w:w="2021" w:type="dxa"/>
           </w:tcPr>
           <w:p>
             <w:r>
@@ -309,7 +346,7 @@
         </w:tc>
         <w:tc>
           <w:tcPr>
-            <w:tcW w:w="1781" w:type="dxa"/>
+            <w:tcW w:w="1717" w:type="dxa"/>
           </w:tcPr>
           <w:p>
             <w:r>
@@ -324,7 +361,7 @@
         </w:trPr>
         <w:tc>
           <w:tcPr>
-            <w:tcW w:w="1160" w:type="dxa"/>
+            <w:tcW w:w="1077" w:type="dxa"/>
           </w:tcPr>
           <w:p>
             <w:pPr>
@@ -337,7 +374,7 @@
         </w:tc>
         <w:tc>
           <w:tcPr>
-            <w:tcW w:w="2145" w:type="dxa"/>
+            <w:tcW w:w="2473" w:type="dxa"/>
           </w:tcPr>
           <w:p>
             <w:r>
@@ -347,7 +384,7 @@
         </w:tc>
         <w:tc>
           <w:tcPr>
-            <w:tcW w:w="1673" w:type="dxa"/>
+            <w:tcW w:w="1942" w:type="dxa"/>
           </w:tcPr>
           <w:p>
             <w:r>
@@ -357,7 +394,7 @@
         </w:tc>
         <w:tc>
           <w:tcPr>
-            <w:tcW w:w="2465" w:type="dxa"/>
+            <w:tcW w:w="1667" w:type="dxa"/>
           </w:tcPr>
           <w:p>
             <w:r>
@@ -367,7 +404,7 @@
         </w:tc>
         <w:tc>
           <w:tcPr>
-            <w:tcW w:w="1673" w:type="dxa"/>
+            <w:tcW w:w="2021" w:type="dxa"/>
           </w:tcPr>
           <w:p>
             <w:r>
@@ -377,14 +414,12 @@
         </w:tc>
         <w:tc>
           <w:tcPr>
-            <w:tcW w:w="1781" w:type="dxa"/>
+            <w:tcW w:w="1717" w:type="dxa"/>
           </w:tcPr>
           <w:p>
             <w:r>
               <w:t>Documentation / Middleware</w:t>
             </w:r>
-            <w:bookmarkStart w:id="0" w:name="_GoBack"/>
-            <w:bookmarkEnd w:id="0"/>
           </w:p>
         </w:tc>
       </w:tr>
@@ -394,7 +429,7 @@
         </w:trPr>
         <w:tc>
           <w:tcPr>
-            <w:tcW w:w="1160" w:type="dxa"/>
+            <w:tcW w:w="1077" w:type="dxa"/>
           </w:tcPr>
           <w:p>
             <w:pPr>
@@ -407,33 +442,68 @@
         </w:tc>
         <w:tc>
           <w:tcPr>
-            <w:tcW w:w="2145" w:type="dxa"/>
-          </w:tcPr>
-          <w:p/>
-        </w:tc>
-        <w:tc>
-          <w:tcPr>
-            <w:tcW w:w="1673" w:type="dxa"/>
-          </w:tcPr>
-          <w:p/>
-        </w:tc>
-        <w:tc>
-          <w:tcPr>
-            <w:tcW w:w="2465" w:type="dxa"/>
-          </w:tcPr>
-          <w:p/>
-        </w:tc>
-        <w:tc>
-          <w:tcPr>
-            <w:tcW w:w="1673" w:type="dxa"/>
-          </w:tcPr>
-          <w:p/>
-        </w:tc>
-        <w:tc>
-          <w:tcPr>
-            <w:tcW w:w="1781" w:type="dxa"/>
-          </w:tcPr>
-          <w:p/>
+            <w:tcW w:w="2473" w:type="dxa"/>
+          </w:tcPr>
+          <w:p>
+            <w:r>
+              <w:t>Registry database connection and the register form</w:t>
+            </w:r>
+            <w:bookmarkStart w:id="0" w:name="_GoBack"/>
+            <w:bookmarkEnd w:id="0"/>
+          </w:p>
+        </w:tc>
+        <w:tc>
+          <w:tcPr>
+            <w:tcW w:w="1942" w:type="dxa"/>
+          </w:tcPr>
+          <w:p>
+            <w:r>
+              <w:t xml:space="preserve">Relationship diagram + </w:t>
+            </w:r>
+            <w:proofErr w:type="spellStart"/>
+            <w:r>
+              <w:t>Patinets</w:t>
+            </w:r>
+            <w:proofErr w:type="spellEnd"/>
+            <w:r>
+              <w:t xml:space="preserve"> rooms form</w:t>
+            </w:r>
+          </w:p>
+        </w:tc>
+        <w:tc>
+          <w:tcPr>
+            <w:tcW w:w="1667" w:type="dxa"/>
+          </w:tcPr>
+          <w:p>
+            <w:r>
+              <w:t>User Interface - Doctors, Systems Admin and Hospital Admin</w:t>
+            </w:r>
+          </w:p>
+        </w:tc>
+        <w:tc>
+          <w:tcPr>
+            <w:tcW w:w="2021" w:type="dxa"/>
+          </w:tcPr>
+          <w:p>
+            <w:r>
+              <w:t>User Interface - Nurses</w:t>
+            </w:r>
+          </w:p>
+        </w:tc>
+        <w:tc>
+          <w:tcPr>
+            <w:tcW w:w="1717" w:type="dxa"/>
+          </w:tcPr>
+          <w:p>
+            <w:r>
+              <w:t xml:space="preserve">Documentation / Middleware / Testing / </w:t>
+            </w:r>
+            <w:proofErr w:type="spellStart"/>
+            <w:r>
+              <w:t>VersionControl</w:t>
+            </w:r>
+            <w:proofErr w:type="spellEnd"/>
+          </w:p>
         </w:tc>
       </w:tr>
       <w:tr>
@@ -442,86 +512,44 @@
         </w:trPr>
         <w:tc>
           <w:tcPr>
-            <w:tcW w:w="1160" w:type="dxa"/>
+            <w:tcW w:w="1077" w:type="dxa"/>
           </w:tcPr>
           <w:p>
             <w:pPr>
               <w:jc w:val="center"/>
             </w:pPr>
-          </w:p>
-        </w:tc>
-        <w:tc>
-          <w:tcPr>
-            <w:tcW w:w="2145" w:type="dxa"/>
+            <w:r>
+              <w:t>5</w:t>
+            </w:r>
+          </w:p>
+        </w:tc>
+        <w:tc>
+          <w:tcPr>
+            <w:tcW w:w="2473" w:type="dxa"/>
           </w:tcPr>
           <w:p/>
         </w:tc>
         <w:tc>
           <w:tcPr>
-            <w:tcW w:w="1673" w:type="dxa"/>
+            <w:tcW w:w="1942" w:type="dxa"/>
           </w:tcPr>
           <w:p/>
         </w:tc>
         <w:tc>
           <w:tcPr>
-            <w:tcW w:w="2465" w:type="dxa"/>
+            <w:tcW w:w="1667" w:type="dxa"/>
           </w:tcPr>
           <w:p/>
         </w:tc>
         <w:tc>
           <w:tcPr>
-            <w:tcW w:w="1673" w:type="dxa"/>
+            <w:tcW w:w="2021" w:type="dxa"/>
           </w:tcPr>
           <w:p/>
         </w:tc>
         <w:tc>
           <w:tcPr>
-            <w:tcW w:w="1781" w:type="dxa"/>
-          </w:tcPr>
-          <w:p/>
-        </w:tc>
-      </w:tr>
-      <w:tr>
-        <w:trPr>
-          <w:trHeight w:val="248"/>
-        </w:trPr>
-        <w:tc>
-          <w:tcPr>
-            <w:tcW w:w="1160" w:type="dxa"/>
-          </w:tcPr>
-          <w:p>
-            <w:pPr>
-              <w:jc w:val="center"/>
-            </w:pPr>
-          </w:p>
-        </w:tc>
-        <w:tc>
-          <w:tcPr>
-            <w:tcW w:w="2145" w:type="dxa"/>
-          </w:tcPr>
-          <w:p/>
-        </w:tc>
-        <w:tc>
-          <w:tcPr>
-            <w:tcW w:w="1673" w:type="dxa"/>
-          </w:tcPr>
-          <w:p/>
-        </w:tc>
-        <w:tc>
-          <w:tcPr>
-            <w:tcW w:w="2465" w:type="dxa"/>
-          </w:tcPr>
-          <w:p/>
-        </w:tc>
-        <w:tc>
-          <w:tcPr>
-            <w:tcW w:w="1673" w:type="dxa"/>
-          </w:tcPr>
-          <w:p/>
-        </w:tc>
-        <w:tc>
-          <w:tcPr>
-            <w:tcW w:w="1781" w:type="dxa"/>
+            <w:tcW w:w="1717" w:type="dxa"/>
           </w:tcPr>
           <w:p/>
         </w:tc>
@@ -597,12 +625,12 @@
     </w:p>
     <w:p>
       <w:r>
+        <w:lastRenderedPageBreak/>
         <w:t>List the specific tests you used?</w:t>
       </w:r>
     </w:p>
     <w:p>
       <w:r>
-        <w:lastRenderedPageBreak/>
         <w:t>Results of Tests?</w:t>
       </w:r>
     </w:p>

</xml_diff>

<commit_message>
updated doco and added install folder
</commit_message>
<xml_diff>
--- a/Documentation/Final Documentation.docx
+++ b/Documentation/Final Documentation.docx
@@ -3178,13 +3178,8 @@
       </w:pPr>
       <w:bookmarkStart w:id="4" w:name="_Toc389671201"/>
       <w:r>
-        <w:t xml:space="preserve">Joseph </w:t>
-      </w:r>
-      <w:proofErr w:type="spellStart"/>
-      <w:r>
-        <w:t>Salmond</w:t>
-      </w:r>
-      <w:proofErr w:type="spellEnd"/>
+        <w:t>Joseph Salmond</w:t>
+      </w:r>
       <w:r>
         <w:t>:</w:t>
       </w:r>
@@ -3195,29 +3190,13 @@
         <w:spacing w:line="240" w:lineRule="auto"/>
       </w:pPr>
       <w:r>
-        <w:t xml:space="preserve">Created </w:t>
-      </w:r>
-      <w:proofErr w:type="spellStart"/>
-      <w:r>
-        <w:t>MidleWare</w:t>
-      </w:r>
-      <w:proofErr w:type="spellEnd"/>
-      <w:r>
-        <w:t xml:space="preserve"> and the code required to traverse the forms, recreated database week 12 due to </w:t>
+        <w:t xml:space="preserve">Created MidleWare and the code required to traverse the forms, recreated database week 12 due to </w:t>
       </w:r>
       <w:r>
         <w:t xml:space="preserve">inefficiencies </w:t>
       </w:r>
       <w:r>
-        <w:t xml:space="preserve">in the original database, created the pdf’s using </w:t>
-      </w:r>
-      <w:proofErr w:type="spellStart"/>
-      <w:r>
-        <w:t>PdfSharp</w:t>
-      </w:r>
-      <w:proofErr w:type="spellEnd"/>
-      <w:r>
-        <w:t>, created the logic for authentication</w:t>
+        <w:t>in the original database, created the pdf’s using PdfSharp, created the logic for authentication</w:t>
       </w:r>
       <w:r>
         <w:t xml:space="preserve"> and registration, Source Control management and updating and documentation.</w:t>
@@ -3234,19 +3213,9 @@
         <w:spacing w:line="240" w:lineRule="auto"/>
       </w:pPr>
       <w:bookmarkStart w:id="5" w:name="_Toc389671202"/>
-      <w:proofErr w:type="spellStart"/>
-      <w:r>
-        <w:t>Kaan</w:t>
-      </w:r>
-      <w:proofErr w:type="spellEnd"/>
-      <w:r>
-        <w:t xml:space="preserve"> </w:t>
-      </w:r>
-      <w:proofErr w:type="spellStart"/>
-      <w:r>
-        <w:t>Osmanagaoglu</w:t>
-      </w:r>
-      <w:proofErr w:type="spellEnd"/>
+      <w:r>
+        <w:t>Kaan Osmanagaoglu</w:t>
+      </w:r>
       <w:r>
         <w:t>:</w:t>
       </w:r>
@@ -3268,15 +3237,7 @@
         <w:t xml:space="preserve">Design and creation of the database, later moved onto </w:t>
       </w:r>
       <w:r>
-        <w:t xml:space="preserve">creation and testing of the </w:t>
-      </w:r>
-      <w:proofErr w:type="spellStart"/>
-      <w:r>
-        <w:t>sql</w:t>
-      </w:r>
-      <w:proofErr w:type="spellEnd"/>
-      <w:r>
-        <w:t xml:space="preserve"> needed for the interaction of the forms.</w:t>
+        <w:t>creation and testing of the sql needed for the interaction of the forms.</w:t>
       </w:r>
     </w:p>
     <w:p>
@@ -3291,13 +3252,8 @@
       </w:pPr>
       <w:bookmarkStart w:id="6" w:name="_Toc389671203"/>
       <w:r>
-        <w:t xml:space="preserve">Saud </w:t>
-      </w:r>
-      <w:proofErr w:type="spellStart"/>
-      <w:r>
-        <w:t>Jehani</w:t>
-      </w:r>
-      <w:proofErr w:type="spellEnd"/>
+        <w:t>Saud Jehani</w:t>
+      </w:r>
       <w:r>
         <w:t>:</w:t>
       </w:r>
@@ -3331,13 +3287,8 @@
       </w:pPr>
       <w:bookmarkStart w:id="7" w:name="_Toc389671204"/>
       <w:r>
-        <w:t xml:space="preserve">Abdullah </w:t>
-      </w:r>
-      <w:proofErr w:type="spellStart"/>
-      <w:r>
-        <w:t>Abdulaziz</w:t>
-      </w:r>
-      <w:proofErr w:type="spellEnd"/>
+        <w:t>Abdullah Abdulaziz</w:t>
+      </w:r>
       <w:r>
         <w:t>:</w:t>
       </w:r>
@@ -3600,13 +3551,14 @@
         <w:spacing w:line="240" w:lineRule="auto"/>
       </w:pPr>
       <w:r>
-        <w:t xml:space="preserve">By Saud </w:t>
-      </w:r>
-      <w:proofErr w:type="spellStart"/>
-      <w:r>
-        <w:t>Jehani</w:t>
-      </w:r>
-      <w:proofErr w:type="spellEnd"/>
+        <w:t>By Saud Jehani</w:t>
+      </w:r>
+    </w:p>
+    <w:p/>
+    <w:p>
+      <w:r>
+        <w:t>// Syed ui goes here</w:t>
+      </w:r>
     </w:p>
     <w:p>
       <w:pPr>
@@ -3618,6 +3570,9 @@
         </w:rPr>
       </w:pPr>
       <w:r>
+        <w:t>By Syed Ali</w:t>
+      </w:r>
+      <w:r>
         <w:br w:type="page"/>
       </w:r>
     </w:p>
@@ -3678,57 +3633,23 @@
         <w:pStyle w:val="NoSpacing"/>
       </w:pPr>
       <w:r>
-        <w:t xml:space="preserve">Microsoft </w:t>
-      </w:r>
-      <w:proofErr w:type="spellStart"/>
-      <w:r>
-        <w:t>Sql</w:t>
-      </w:r>
-      <w:proofErr w:type="spellEnd"/>
-      <w:r>
-        <w:t xml:space="preserve"> Server 2012: For the database creation.</w:t>
-      </w:r>
-    </w:p>
-    <w:p>
-      <w:pPr>
-        <w:spacing w:line="240" w:lineRule="auto"/>
-      </w:pPr>
-      <w:r>
-        <w:t xml:space="preserve">NOTE: due to the fact that initially only two members and eventually only one had </w:t>
-      </w:r>
-      <w:proofErr w:type="spellStart"/>
-      <w:r>
-        <w:t>Sql</w:t>
-      </w:r>
-      <w:proofErr w:type="spellEnd"/>
-      <w:r>
-        <w:t xml:space="preserve"> server installed the database was added to Visual studio and interaction was done on Visual Studio’s cut down version of </w:t>
-      </w:r>
-      <w:proofErr w:type="spellStart"/>
-      <w:r>
-        <w:t>Sql</w:t>
-      </w:r>
-      <w:proofErr w:type="spellEnd"/>
-      <w:r>
-        <w:t xml:space="preserve"> server.</w:t>
-      </w:r>
-    </w:p>
-    <w:p>
-      <w:pPr>
-        <w:spacing w:line="240" w:lineRule="auto"/>
-      </w:pPr>
-      <w:proofErr w:type="spellStart"/>
-      <w:proofErr w:type="gramStart"/>
-      <w:r>
-        <w:t>PdfSharp</w:t>
-      </w:r>
-      <w:proofErr w:type="spellEnd"/>
-      <w:r>
-        <w:t xml:space="preserve"> :</w:t>
-      </w:r>
-      <w:proofErr w:type="gramEnd"/>
-      <w:r>
-        <w:t xml:space="preserve"> was a 3</w:t>
+        <w:t>Microsoft Sql Server 2012: For the database creation.</w:t>
+      </w:r>
+    </w:p>
+    <w:p>
+      <w:pPr>
+        <w:spacing w:line="240" w:lineRule="auto"/>
+      </w:pPr>
+      <w:r>
+        <w:t>NOTE: due to the fact that initially only two members and eventually only one had Sql server installed the database was added to Visual studio and interaction was done on Visual Studio’s cut down version of Sql server.</w:t>
+      </w:r>
+    </w:p>
+    <w:p>
+      <w:pPr>
+        <w:spacing w:line="240" w:lineRule="auto"/>
+      </w:pPr>
+      <w:r>
+        <w:t>PdfSharp : was a 3</w:t>
       </w:r>
       <w:r>
         <w:rPr>
@@ -3971,18 +3892,8 @@
       <w:pPr>
         <w:spacing w:line="240" w:lineRule="auto"/>
       </w:pPr>
-      <w:proofErr w:type="spellStart"/>
-      <w:proofErr w:type="gramStart"/>
-      <w:r>
-        <w:t>StaffType</w:t>
-      </w:r>
-      <w:proofErr w:type="spellEnd"/>
-      <w:r>
-        <w:t xml:space="preserve"> :</w:t>
-      </w:r>
-      <w:proofErr w:type="gramEnd"/>
-      <w:r>
-        <w:t xml:space="preserve"> used in mapping the user to a particular user type thus enabling separation of duties.</w:t>
+      <w:r>
+        <w:t>StaffType : used in mapping the user to a particular user type thus enabling separation of duties.</w:t>
       </w:r>
     </w:p>
     <w:p>
@@ -4036,13 +3947,8 @@
       <w:pPr>
         <w:spacing w:line="240" w:lineRule="auto"/>
       </w:pPr>
-      <w:proofErr w:type="gramStart"/>
-      <w:r>
-        <w:t>Staff :</w:t>
-      </w:r>
-      <w:proofErr w:type="gramEnd"/>
-      <w:r>
-        <w:t xml:space="preserve"> holds the information about the staff, which staff class they belong to.</w:t>
+      <w:r>
+        <w:t>Staff : holds the information about the staff, which staff class they belong to.</w:t>
       </w:r>
     </w:p>
     <w:p>
@@ -4095,13 +4001,8 @@
       <w:pPr>
         <w:spacing w:line="240" w:lineRule="auto"/>
       </w:pPr>
-      <w:proofErr w:type="gramStart"/>
-      <w:r>
-        <w:t>Patients :</w:t>
-      </w:r>
-      <w:proofErr w:type="gramEnd"/>
-      <w:r>
-        <w:t xml:space="preserve"> used for managing the patient data.</w:t>
+      <w:r>
+        <w:t>Patients : used for managing the patient data.</w:t>
       </w:r>
     </w:p>
     <w:p>
@@ -4154,18 +4055,8 @@
       <w:pPr>
         <w:spacing w:line="240" w:lineRule="auto"/>
       </w:pPr>
-      <w:proofErr w:type="spellStart"/>
-      <w:proofErr w:type="gramStart"/>
-      <w:r>
-        <w:t>HospitalResources</w:t>
-      </w:r>
-      <w:proofErr w:type="spellEnd"/>
-      <w:r>
-        <w:t xml:space="preserve"> :</w:t>
-      </w:r>
-      <w:proofErr w:type="gramEnd"/>
-      <w:r>
-        <w:t xml:space="preserve"> used for managing the resources of the hospital. Examples are hospital bed allocation and operating theatre times. NOTE: not yet implemented or tested due to forms being incomplete.</w:t>
+      <w:r>
+        <w:t>HospitalResources : used for managing the resources of the hospital. Examples are hospital bed allocation and operating theatre times. NOTE: not yet implemented or tested due to forms being incomplete.</w:t>
       </w:r>
     </w:p>
     <w:p>
@@ -4219,13 +4110,8 @@
       <w:pPr>
         <w:spacing w:line="240" w:lineRule="auto"/>
       </w:pPr>
-      <w:proofErr w:type="gramStart"/>
-      <w:r>
-        <w:t>Fees :</w:t>
-      </w:r>
-      <w:proofErr w:type="gramEnd"/>
-      <w:r>
-        <w:t xml:space="preserve"> this is the “money” table where all the financials are stored.</w:t>
+      <w:r>
+        <w:t>Fees : this is the “money” table where all the financials are stored.</w:t>
       </w:r>
     </w:p>
     <w:p>
@@ -4278,21 +4164,8 @@
       <w:pPr>
         <w:spacing w:line="240" w:lineRule="auto"/>
       </w:pPr>
-      <w:proofErr w:type="gramStart"/>
-      <w:r>
-        <w:t>Treatment :</w:t>
-      </w:r>
-      <w:proofErr w:type="gramEnd"/>
-      <w:r>
-        <w:t xml:space="preserve"> the most critical of the table this is the table that joins all the others together. It manages which treatment it is what patient is having the treatment which staff member is overseeing the treatment which fee is associated with the treatment the doctors and nurse notes, and which Hospital resources are used via the </w:t>
-      </w:r>
-      <w:proofErr w:type="spellStart"/>
-      <w:r>
-        <w:t>HospitalResource</w:t>
-      </w:r>
-      <w:proofErr w:type="spellEnd"/>
-      <w:r>
-        <w:t xml:space="preserve"> table</w:t>
+      <w:r>
+        <w:t>Treatment : the most critical of the table this is the table that joins all the others together. It manages which treatment it is what patient is having the treatment which staff member is overseeing the treatment which fee is associated with the treatment the doctors and nurse notes, and which Hospital resources are used via the HospitalResource table</w:t>
       </w:r>
       <w:r>
         <w:t>.</w:t>
@@ -4328,15 +4201,7 @@
         <w:t>Majority of the coding and co</w:t>
       </w:r>
       <w:r>
-        <w:t xml:space="preserve">de reviews where done by Joseph </w:t>
-      </w:r>
-      <w:proofErr w:type="spellStart"/>
-      <w:r>
-        <w:t>Salmond</w:t>
-      </w:r>
-      <w:proofErr w:type="spellEnd"/>
-      <w:r>
-        <w:t>.</w:t>
+        <w:t>de reviews where done by Joseph Salmond.</w:t>
       </w:r>
     </w:p>
     <w:p>
@@ -4411,54 +4276,98 @@
         <w:t>to view some patient details in</w:t>
       </w:r>
       <w:r>
-        <w:t xml:space="preserve"> the patient details form completed by </w:t>
-      </w:r>
-      <w:proofErr w:type="spellStart"/>
-      <w:r>
-        <w:t>Kaan</w:t>
-      </w:r>
-      <w:proofErr w:type="spellEnd"/>
+        <w:t xml:space="preserve"> the patient details form completed by Kaan.</w:t>
+      </w:r>
+    </w:p>
+    <w:p>
+      <w:pPr>
+        <w:spacing w:line="240" w:lineRule="auto"/>
+      </w:pPr>
+      <w:r>
+        <w:t>The tests for the User registration and login where that the use can only login with their username and password. The pdf’s where tested by exporting many different datasets and viewin</w:t>
+      </w:r>
+      <w:r>
+        <w:t>g them within adobe reader and F</w:t>
+      </w:r>
+      <w:r>
+        <w:t>oxit reader.</w:t>
+      </w:r>
+    </w:p>
+    <w:p>
+      <w:pPr>
+        <w:spacing w:line="240" w:lineRule="auto"/>
+      </w:pPr>
+    </w:p>
+    <w:p>
+      <w:pPr>
+        <w:pStyle w:val="Heading1"/>
+        <w:spacing w:line="240" w:lineRule="auto"/>
+      </w:pPr>
+      <w:bookmarkStart w:id="22" w:name="_Toc389671220"/>
+      <w:r>
+        <w:t>Part 8 – Operations documentation</w:t>
+      </w:r>
+      <w:bookmarkEnd w:id="22"/>
+    </w:p>
+    <w:p>
+      <w:pPr>
+        <w:spacing w:line="240" w:lineRule="auto"/>
+      </w:pPr>
+    </w:p>
+    <w:p>
+      <w:pPr>
+        <w:spacing w:line="240" w:lineRule="auto"/>
+      </w:pPr>
+      <w:r>
+        <w:t xml:space="preserve">Within the install directory, you may run the program from the primary executable </w:t>
+      </w:r>
+      <w:r>
+        <w:t>(</w:t>
+      </w:r>
+      <w:r>
+        <w:t>Q-Medic GUI</w:t>
+      </w:r>
+      <w:r>
+        <w:t xml:space="preserve">.exe) </w:t>
+      </w:r>
+      <w:r>
+        <w:t>or install it as an application</w:t>
+      </w:r>
+      <w:r>
+        <w:t xml:space="preserve"> (</w:t>
+      </w:r>
+      <w:r>
+        <w:t>Q-Medic GUI.application</w:t>
+      </w:r>
+      <w:r>
+        <w:t>)</w:t>
+      </w:r>
       <w:r>
         <w:t>.</w:t>
       </w:r>
-    </w:p>
-    <w:p>
-      <w:pPr>
-        <w:spacing w:line="240" w:lineRule="auto"/>
-      </w:pPr>
-      <w:r>
-        <w:t>The tests for the User registration and login where that the use can only login with their username and password. The pdf’s where tested by exporting many different datasets and viewin</w:t>
-      </w:r>
-      <w:r>
-        <w:t xml:space="preserve">g them within adobe reader and </w:t>
-      </w:r>
-      <w:proofErr w:type="spellStart"/>
-      <w:r>
-        <w:t>F</w:t>
-      </w:r>
-      <w:r>
-        <w:t>oxit</w:t>
-      </w:r>
-      <w:proofErr w:type="spellEnd"/>
-      <w:r>
-        <w:t xml:space="preserve"> reader.</w:t>
-      </w:r>
-    </w:p>
-    <w:p>
-      <w:pPr>
-        <w:spacing w:line="240" w:lineRule="auto"/>
-      </w:pPr>
-      <w:bookmarkStart w:id="22" w:name="_GoBack"/>
-      <w:bookmarkEnd w:id="22"/>
+      <w:r>
+        <w:t xml:space="preserve">  Also there is a sql script to recreate/create the database if required (</w:t>
+      </w:r>
+      <w:r>
+        <w:t>Hospital DataBase Creation.sql</w:t>
+      </w:r>
+      <w:r>
+        <w:t xml:space="preserve">). </w:t>
+      </w:r>
+    </w:p>
+    <w:p>
+      <w:pPr>
+        <w:spacing w:line="240" w:lineRule="auto"/>
+      </w:pPr>
     </w:p>
     <w:p>
       <w:pPr>
         <w:pStyle w:val="Heading1"/>
         <w:spacing w:line="240" w:lineRule="auto"/>
       </w:pPr>
-      <w:bookmarkStart w:id="23" w:name="_Toc389671220"/>
-      <w:r>
-        <w:t>Part 8 – Operations documentation</w:t>
+      <w:bookmarkStart w:id="23" w:name="_Toc389671221"/>
+      <w:r>
+        <w:t>Part 9 – User Guides</w:t>
       </w:r>
       <w:bookmarkEnd w:id="23"/>
     </w:p>
@@ -4472,63 +4381,8 @@
         <w:spacing w:line="240" w:lineRule="auto"/>
       </w:pPr>
       <w:r>
-        <w:t>// install stuff here</w:t>
-      </w:r>
-    </w:p>
-    <w:p>
-      <w:pPr>
-        <w:spacing w:line="240" w:lineRule="auto"/>
-      </w:pPr>
-      <w:r>
-        <w:t>Information on the installation and configuration of the system; backup procedures; and any troubleshooting guidelines.</w:t>
-      </w:r>
-    </w:p>
-    <w:p>
-      <w:pPr>
-        <w:spacing w:line="240" w:lineRule="auto"/>
-      </w:pPr>
-      <w:r>
-        <w:t>You might include one or more installation scripts on your CD/DVD ROM or USB device, and provide associated instructions in this section, e.g. a script for creating all the tables in your database.</w:t>
-      </w:r>
-    </w:p>
-    <w:p>
-      <w:pPr>
-        <w:spacing w:line="240" w:lineRule="auto"/>
-      </w:pPr>
-    </w:p>
-    <w:p>
-      <w:pPr>
-        <w:spacing w:line="240" w:lineRule="auto"/>
-      </w:pPr>
-    </w:p>
-    <w:p>
-      <w:pPr>
-        <w:pStyle w:val="Heading1"/>
-        <w:spacing w:line="240" w:lineRule="auto"/>
-      </w:pPr>
-      <w:bookmarkStart w:id="24" w:name="_Toc389671221"/>
-      <w:r>
-        <w:t>Part 9 – User Guides</w:t>
-      </w:r>
-      <w:bookmarkEnd w:id="24"/>
-    </w:p>
-    <w:p>
-      <w:pPr>
-        <w:spacing w:line="240" w:lineRule="auto"/>
-      </w:pPr>
-    </w:p>
-    <w:p>
-      <w:pPr>
-        <w:spacing w:line="240" w:lineRule="auto"/>
-      </w:pPr>
-      <w:r>
-        <w:t xml:space="preserve">@Author </w:t>
-      </w:r>
-      <w:proofErr w:type="spellStart"/>
-      <w:r>
-        <w:t>Kaan</w:t>
-      </w:r>
-      <w:proofErr w:type="spellEnd"/>
+        <w:t>@Author Kaan</w:t>
+      </w:r>
     </w:p>
     <w:p>
       <w:pPr>
@@ -4611,7 +4465,7 @@
         <w:pStyle w:val="Heading1"/>
         <w:spacing w:line="240" w:lineRule="auto"/>
       </w:pPr>
-      <w:bookmarkStart w:id="25" w:name="_Toc389671222"/>
+      <w:bookmarkStart w:id="24" w:name="_Toc389671222"/>
       <w:r>
         <w:lastRenderedPageBreak/>
         <w:t xml:space="preserve">Part 10 – </w:t>
@@ -4619,7 +4473,7 @@
       <w:r>
         <w:t>Sprint backlogs, burn down charts.</w:t>
       </w:r>
-      <w:bookmarkEnd w:id="25"/>
+      <w:bookmarkEnd w:id="24"/>
     </w:p>
     <w:tbl>
       <w:tblPr>
@@ -4662,13 +4516,8 @@
             <w:pPr>
               <w:jc w:val="center"/>
             </w:pPr>
-            <w:proofErr w:type="spellStart"/>
-            <w:r>
-              <w:t>UserStory</w:t>
-            </w:r>
-            <w:proofErr w:type="spellEnd"/>
-            <w:r>
-              <w:t>: Tasks Assigned</w:t>
+            <w:r>
+              <w:t>UserStory: Tasks Assigned</w:t>
             </w:r>
           </w:p>
         </w:tc>
@@ -4695,19 +4544,9 @@
             <w:tcW w:w="2473" w:type="dxa"/>
           </w:tcPr>
           <w:p>
-            <w:proofErr w:type="spellStart"/>
-            <w:r>
-              <w:t>Kaan</w:t>
-            </w:r>
-            <w:proofErr w:type="spellEnd"/>
-            <w:r>
-              <w:t xml:space="preserve"> </w:t>
-            </w:r>
-            <w:proofErr w:type="spellStart"/>
-            <w:r>
-              <w:t>Osmanagaoglu</w:t>
-            </w:r>
-            <w:proofErr w:type="spellEnd"/>
+            <w:r>
+              <w:t>Kaan Osmanagaoglu</w:t>
+            </w:r>
           </w:p>
         </w:tc>
         <w:tc>
@@ -4718,11 +4557,9 @@
             <w:r>
               <w:t xml:space="preserve">Saud </w:t>
             </w:r>
-            <w:proofErr w:type="spellStart"/>
             <w:r>
               <w:t>Jehani</w:t>
             </w:r>
-            <w:proofErr w:type="spellEnd"/>
           </w:p>
         </w:tc>
         <w:tc>
@@ -4731,13 +4568,8 @@
           </w:tcPr>
           <w:p>
             <w:r>
-              <w:t xml:space="preserve">Abdullah </w:t>
-            </w:r>
-            <w:proofErr w:type="spellStart"/>
-            <w:r>
-              <w:t>Abdulaziz</w:t>
-            </w:r>
-            <w:proofErr w:type="spellEnd"/>
+              <w:t>Abdullah Abdulaziz</w:t>
+            </w:r>
           </w:p>
         </w:tc>
         <w:tc>
@@ -4756,13 +4588,8 @@
           </w:tcPr>
           <w:p>
             <w:r>
-              <w:t xml:space="preserve">Joseph </w:t>
-            </w:r>
-            <w:proofErr w:type="spellStart"/>
-            <w:r>
-              <w:t>Salmond</w:t>
-            </w:r>
-            <w:proofErr w:type="spellEnd"/>
+              <w:t>Joseph Salmond</w:t>
+            </w:r>
           </w:p>
         </w:tc>
       </w:tr>
@@ -4882,13 +4709,8 @@
           </w:tcPr>
           <w:p>
             <w:r>
-              <w:t>Nurse Authentication/</w:t>
-            </w:r>
-            <w:proofErr w:type="spellStart"/>
-            <w:r>
-              <w:t>Gui</w:t>
-            </w:r>
-            <w:proofErr w:type="spellEnd"/>
+              <w:t>Nurse Authentication/Gui</w:t>
+            </w:r>
           </w:p>
         </w:tc>
         <w:tc>
@@ -5081,15 +4903,7 @@
           </w:tcPr>
           <w:p>
             <w:r>
-              <w:t xml:space="preserve">Assist completing UI / </w:t>
-            </w:r>
-            <w:proofErr w:type="spellStart"/>
-            <w:r>
-              <w:t>Sql</w:t>
-            </w:r>
-            <w:proofErr w:type="spellEnd"/>
-            <w:r>
-              <w:t xml:space="preserve"> to back all the forms</w:t>
+              <w:t>Assist completing UI / Sql to back all the forms</w:t>
             </w:r>
           </w:p>
         </w:tc>
@@ -5099,13 +4913,8 @@
           </w:tcPr>
           <w:p>
             <w:r>
-              <w:t xml:space="preserve">Complete UI / Patient history form and patient </w:t>
-            </w:r>
-            <w:proofErr w:type="spellStart"/>
-            <w:r>
-              <w:t>activties</w:t>
-            </w:r>
-            <w:proofErr w:type="spellEnd"/>
+              <w:t>Complete UI / Patient history form and patient activties</w:t>
+            </w:r>
           </w:p>
         </w:tc>
         <w:tc>
@@ -5114,23 +4923,7 @@
           </w:tcPr>
           <w:p>
             <w:r>
-              <w:t xml:space="preserve">Complete UI / Medical </w:t>
-            </w:r>
-            <w:proofErr w:type="spellStart"/>
-            <w:r>
-              <w:t>techincation</w:t>
-            </w:r>
-            <w:proofErr w:type="spellEnd"/>
-            <w:r>
-              <w:t xml:space="preserve"> form and </w:t>
-            </w:r>
-            <w:proofErr w:type="spellStart"/>
-            <w:r>
-              <w:t>Faniancial</w:t>
-            </w:r>
-            <w:proofErr w:type="spellEnd"/>
-            <w:r>
-              <w:t xml:space="preserve"> fees form</w:t>
+              <w:t>Complete UI / Medical techincation form and Faniancial fees form</w:t>
             </w:r>
           </w:p>
         </w:tc>
@@ -5245,12 +5038,12 @@
         <w:pStyle w:val="Heading1"/>
         <w:spacing w:line="240" w:lineRule="auto"/>
       </w:pPr>
-      <w:bookmarkStart w:id="26" w:name="_Toc389671223"/>
+      <w:bookmarkStart w:id="25" w:name="_Toc389671223"/>
       <w:r>
         <w:lastRenderedPageBreak/>
         <w:t>Part 11 – Misc.</w:t>
       </w:r>
-      <w:bookmarkEnd w:id="26"/>
+      <w:bookmarkEnd w:id="25"/>
     </w:p>
     <w:p>
       <w:pPr>
@@ -5262,16 +5055,11 @@
     </w:p>
     <w:p>
       <w:pPr>
-        <w:spacing w:line="240" w:lineRule="auto"/>
-      </w:pPr>
-      <w:r>
-        <w:t>// git charts and log</w:t>
-      </w:r>
-    </w:p>
-    <w:p>
-      <w:pPr>
-        <w:spacing w:line="240" w:lineRule="auto"/>
-      </w:pPr>
+        <w:pStyle w:val="Heading2"/>
+      </w:pPr>
+      <w:r>
+        <w:t xml:space="preserve">Part 11.1: </w:t>
+      </w:r>
       <w:r>
         <w:t>Source tree, Primary Git Management Software.</w:t>
       </w:r>
@@ -5322,8 +5110,107 @@
         </w:drawing>
       </w:r>
     </w:p>
+    <w:p>
+      <w:pPr>
+        <w:rPr>
+          <w:rFonts w:asciiTheme="majorHAnsi" w:eastAsiaTheme="majorEastAsia" w:hAnsiTheme="majorHAnsi" w:cstheme="majorBidi"/>
+          <w:color w:val="2E74B5" w:themeColor="accent1" w:themeShade="BF"/>
+          <w:sz w:val="26"/>
+          <w:szCs w:val="26"/>
+        </w:rPr>
+      </w:pPr>
+      <w:r>
+        <w:br w:type="page"/>
+      </w:r>
+    </w:p>
+    <w:p>
+      <w:pPr>
+        <w:pStyle w:val="Heading2"/>
+      </w:pPr>
+      <w:r>
+        <w:lastRenderedPageBreak/>
+        <w:t>Part 11.2 Github Contribution Chart</w:t>
+      </w:r>
+    </w:p>
+    <w:p/>
+    <w:p>
+      <w:r>
+        <w:pict>
+          <v:shape id="_x0000_i1033" type="#_x0000_t75" style="width:448.85pt;height:361.55pt">
+            <v:imagedata r:id="rId27" o:title="GitContributions"/>
+          </v:shape>
+        </w:pict>
+      </w:r>
+    </w:p>
+    <w:p>
+      <w:r>
+        <w:rPr>
+          <w:noProof/>
+          <w:lang w:eastAsia="en-AU"/>
+        </w:rPr>
+        <w:drawing>
+          <wp:inline distT="0" distB="0" distL="0" distR="0" wp14:anchorId="4E4CD9DE" wp14:editId="28426222">
+            <wp:extent cx="5243481" cy="3433864"/>
+            <wp:effectExtent l="0" t="0" r="0" b="0"/>
+            <wp:docPr id="9" name="Picture 9"/>
+            <wp:cNvGraphicFramePr>
+              <a:graphicFrameLocks xmlns:a="http://schemas.openxmlformats.org/drawingml/2006/main" noChangeAspect="1"/>
+            </wp:cNvGraphicFramePr>
+            <a:graphic xmlns:a="http://schemas.openxmlformats.org/drawingml/2006/main">
+              <a:graphicData uri="http://schemas.openxmlformats.org/drawingml/2006/picture">
+                <pic:pic xmlns:pic="http://schemas.openxmlformats.org/drawingml/2006/picture">
+                  <pic:nvPicPr>
+                    <pic:cNvPr id="1" name=""/>
+                    <pic:cNvPicPr/>
+                  </pic:nvPicPr>
+                  <pic:blipFill>
+                    <a:blip r:embed="rId28"/>
+                    <a:stretch>
+                      <a:fillRect/>
+                    </a:stretch>
+                  </pic:blipFill>
+                  <pic:spPr>
+                    <a:xfrm>
+                      <a:off x="0" y="0"/>
+                      <a:ext cx="5246378" cy="3435761"/>
+                    </a:xfrm>
+                    <a:prstGeom prst="rect">
+                      <a:avLst/>
+                    </a:prstGeom>
+                  </pic:spPr>
+                </pic:pic>
+              </a:graphicData>
+            </a:graphic>
+          </wp:inline>
+        </w:drawing>
+      </w:r>
+    </w:p>
+    <w:p>
+      <w:pPr>
+        <w:pStyle w:val="Heading2"/>
+      </w:pPr>
+      <w:r>
+        <w:t>Part 11.3 Git Log</w:t>
+      </w:r>
+    </w:p>
+    <w:p>
+      <w:r>
+        <w:t xml:space="preserve">Observe file within </w:t>
+      </w:r>
+      <w:r>
+        <w:t>Documentation</w:t>
+      </w:r>
+      <w:r>
+        <w:t>/SourceLogs.txt</w:t>
+      </w:r>
+      <w:bookmarkStart w:id="26" w:name="_GoBack"/>
+      <w:bookmarkEnd w:id="26"/>
+      <w:r>
+        <w:t xml:space="preserve">  </w:t>
+      </w:r>
+    </w:p>
     <w:sectPr>
-      <w:footerReference w:type="default" r:id="rId27"/>
+      <w:footerReference w:type="default" r:id="rId29"/>
       <w:pgSz w:w="11906" w:h="16838"/>
       <w:pgMar w:top="720" w:right="720" w:bottom="720" w:left="720" w:header="708" w:footer="708" w:gutter="0"/>
       <w:pgNumType w:start="0"/>
@@ -5396,7 +5283,7 @@
           <w:rPr>
             <w:noProof/>
           </w:rPr>
-          <w:t>10</w:t>
+          <w:t>12</w:t>
         </w:r>
         <w:r>
           <w:rPr>
@@ -6481,6 +6368,7 @@
   </w:compat>
   <w:rsids>
     <w:rsidRoot w:val="00777842"/>
+    <w:rsid w:val="00393D43"/>
     <w:rsid w:val="00777842"/>
     <w:rsid w:val="00B63957"/>
   </w:rsids>
@@ -7229,7 +7117,7 @@
 </file>
 
 <file path=customXml/itemProps2.xml><?xml version="1.0" encoding="utf-8"?>
-<ds:datastoreItem xmlns:ds="http://schemas.openxmlformats.org/officeDocument/2006/customXml" ds:itemID="{73EE5EDE-7CF2-4F0E-B8C2-F16BBA76C892}">
+<ds:datastoreItem xmlns:ds="http://schemas.openxmlformats.org/officeDocument/2006/customXml" ds:itemID="{FC3FD92E-3C0F-49B5-85C7-9F77762473A6}">
   <ds:schemaRefs>
     <ds:schemaRef ds:uri="http://schemas.openxmlformats.org/officeDocument/2006/bibliography"/>
   </ds:schemaRefs>

</xml_diff>

<commit_message>
updated with Syed's ui prototypes
</commit_message>
<xml_diff>
--- a/Documentation/Final Documentation.docx
+++ b/Documentation/Final Documentation.docx
@@ -1056,7 +1056,7 @@
           <w:r>
             <w:fldChar w:fldCharType="separate"/>
           </w:r>
-          <w:hyperlink w:anchor="_Toc389671197" w:history="1">
+          <w:hyperlink w:anchor="_Toc389742776" w:history="1">
             <w:r>
               <w:rPr>
                 <w:rStyle w:val="Hyperlink"/>
@@ -1083,7 +1083,7 @@
                 <w:noProof/>
                 <w:webHidden/>
               </w:rPr>
-              <w:instrText xml:space="preserve"> PAGEREF _Toc389671197 \h </w:instrText>
+              <w:instrText xml:space="preserve"> PAGEREF _Toc389742776 \h </w:instrText>
             </w:r>
             <w:r>
               <w:rPr>
@@ -1126,7 +1126,7 @@
               <w:lang w:eastAsia="en-AU"/>
             </w:rPr>
           </w:pPr>
-          <w:hyperlink w:anchor="_Toc389671198" w:history="1">
+          <w:hyperlink w:anchor="_Toc389742777" w:history="1">
             <w:r>
               <w:rPr>
                 <w:rStyle w:val="Hyperlink"/>
@@ -1153,7 +1153,7 @@
                 <w:noProof/>
                 <w:webHidden/>
               </w:rPr>
-              <w:instrText xml:space="preserve"> PAGEREF _Toc389671198 \h </w:instrText>
+              <w:instrText xml:space="preserve"> PAGEREF _Toc389742777 \h </w:instrText>
             </w:r>
             <w:r>
               <w:rPr>
@@ -1196,7 +1196,7 @@
               <w:lang w:eastAsia="en-AU"/>
             </w:rPr>
           </w:pPr>
-          <w:hyperlink w:anchor="_Toc389671199" w:history="1">
+          <w:hyperlink w:anchor="_Toc389742778" w:history="1">
             <w:r>
               <w:rPr>
                 <w:rStyle w:val="Hyperlink"/>
@@ -1223,7 +1223,7 @@
                 <w:noProof/>
                 <w:webHidden/>
               </w:rPr>
-              <w:instrText xml:space="preserve"> PAGEREF _Toc389671199 \h </w:instrText>
+              <w:instrText xml:space="preserve"> PAGEREF _Toc389742778 \h </w:instrText>
             </w:r>
             <w:r>
               <w:rPr>
@@ -1266,7 +1266,7 @@
               <w:lang w:eastAsia="en-AU"/>
             </w:rPr>
           </w:pPr>
-          <w:hyperlink w:anchor="_Toc389671200" w:history="1">
+          <w:hyperlink w:anchor="_Toc389742779" w:history="1">
             <w:r>
               <w:rPr>
                 <w:rStyle w:val="Hyperlink"/>
@@ -1293,7 +1293,7 @@
                 <w:noProof/>
                 <w:webHidden/>
               </w:rPr>
-              <w:instrText xml:space="preserve"> PAGEREF _Toc389671200 \h </w:instrText>
+              <w:instrText xml:space="preserve"> PAGEREF _Toc389742779 \h </w:instrText>
             </w:r>
             <w:r>
               <w:rPr>
@@ -1336,7 +1336,7 @@
               <w:lang w:eastAsia="en-AU"/>
             </w:rPr>
           </w:pPr>
-          <w:hyperlink w:anchor="_Toc389671201" w:history="1">
+          <w:hyperlink w:anchor="_Toc389742780" w:history="1">
             <w:r>
               <w:rPr>
                 <w:rStyle w:val="Hyperlink"/>
@@ -1363,7 +1363,7 @@
                 <w:noProof/>
                 <w:webHidden/>
               </w:rPr>
-              <w:instrText xml:space="preserve"> PAGEREF _Toc389671201 \h </w:instrText>
+              <w:instrText xml:space="preserve"> PAGEREF _Toc389742780 \h </w:instrText>
             </w:r>
             <w:r>
               <w:rPr>
@@ -1406,7 +1406,7 @@
               <w:lang w:eastAsia="en-AU"/>
             </w:rPr>
           </w:pPr>
-          <w:hyperlink w:anchor="_Toc389671202" w:history="1">
+          <w:hyperlink w:anchor="_Toc389742781" w:history="1">
             <w:r>
               <w:rPr>
                 <w:rStyle w:val="Hyperlink"/>
@@ -1433,7 +1433,7 @@
                 <w:noProof/>
                 <w:webHidden/>
               </w:rPr>
-              <w:instrText xml:space="preserve"> PAGEREF _Toc389671202 \h </w:instrText>
+              <w:instrText xml:space="preserve"> PAGEREF _Toc389742781 \h </w:instrText>
             </w:r>
             <w:r>
               <w:rPr>
@@ -1476,7 +1476,7 @@
               <w:lang w:eastAsia="en-AU"/>
             </w:rPr>
           </w:pPr>
-          <w:hyperlink w:anchor="_Toc389671203" w:history="1">
+          <w:hyperlink w:anchor="_Toc389742782" w:history="1">
             <w:r>
               <w:rPr>
                 <w:rStyle w:val="Hyperlink"/>
@@ -1503,7 +1503,7 @@
                 <w:noProof/>
                 <w:webHidden/>
               </w:rPr>
-              <w:instrText xml:space="preserve"> PAGEREF _Toc389671203 \h </w:instrText>
+              <w:instrText xml:space="preserve"> PAGEREF _Toc389742782 \h </w:instrText>
             </w:r>
             <w:r>
               <w:rPr>
@@ -1546,7 +1546,7 @@
               <w:lang w:eastAsia="en-AU"/>
             </w:rPr>
           </w:pPr>
-          <w:hyperlink w:anchor="_Toc389671204" w:history="1">
+          <w:hyperlink w:anchor="_Toc389742783" w:history="1">
             <w:r>
               <w:rPr>
                 <w:rStyle w:val="Hyperlink"/>
@@ -1573,7 +1573,7 @@
                 <w:noProof/>
                 <w:webHidden/>
               </w:rPr>
-              <w:instrText xml:space="preserve"> PAGEREF _Toc389671204 \h </w:instrText>
+              <w:instrText xml:space="preserve"> PAGEREF _Toc389742783 \h </w:instrText>
             </w:r>
             <w:r>
               <w:rPr>
@@ -1616,7 +1616,7 @@
               <w:lang w:eastAsia="en-AU"/>
             </w:rPr>
           </w:pPr>
-          <w:hyperlink w:anchor="_Toc389671205" w:history="1">
+          <w:hyperlink w:anchor="_Toc389742784" w:history="1">
             <w:r>
               <w:rPr>
                 <w:rStyle w:val="Hyperlink"/>
@@ -1643,7 +1643,7 @@
                 <w:noProof/>
                 <w:webHidden/>
               </w:rPr>
-              <w:instrText xml:space="preserve"> PAGEREF _Toc389671205 \h </w:instrText>
+              <w:instrText xml:space="preserve"> PAGEREF _Toc389742784 \h </w:instrText>
             </w:r>
             <w:r>
               <w:rPr>
@@ -1686,7 +1686,7 @@
               <w:lang w:eastAsia="en-AU"/>
             </w:rPr>
           </w:pPr>
-          <w:hyperlink w:anchor="_Toc389671206" w:history="1">
+          <w:hyperlink w:anchor="_Toc389742785" w:history="1">
             <w:r>
               <w:rPr>
                 <w:rStyle w:val="Hyperlink"/>
@@ -1713,7 +1713,7 @@
                 <w:noProof/>
                 <w:webHidden/>
               </w:rPr>
-              <w:instrText xml:space="preserve"> PAGEREF _Toc389671206 \h </w:instrText>
+              <w:instrText xml:space="preserve"> PAGEREF _Toc389742785 \h </w:instrText>
             </w:r>
             <w:r>
               <w:rPr>
@@ -1756,7 +1756,7 @@
               <w:lang w:eastAsia="en-AU"/>
             </w:rPr>
           </w:pPr>
-          <w:hyperlink w:anchor="_Toc389671207" w:history="1">
+          <w:hyperlink w:anchor="_Toc389742786" w:history="1">
             <w:r>
               <w:rPr>
                 <w:rStyle w:val="Hyperlink"/>
@@ -1783,7 +1783,7 @@
                 <w:noProof/>
                 <w:webHidden/>
               </w:rPr>
-              <w:instrText xml:space="preserve"> PAGEREF _Toc389671207 \h </w:instrText>
+              <w:instrText xml:space="preserve"> PAGEREF _Toc389742786 \h </w:instrText>
             </w:r>
             <w:r>
               <w:rPr>
@@ -1826,7 +1826,7 @@
               <w:lang w:eastAsia="en-AU"/>
             </w:rPr>
           </w:pPr>
-          <w:hyperlink w:anchor="_Toc389671208" w:history="1">
+          <w:hyperlink w:anchor="_Toc389742787" w:history="1">
             <w:r>
               <w:rPr>
                 <w:rStyle w:val="Hyperlink"/>
@@ -1853,7 +1853,7 @@
                 <w:noProof/>
                 <w:webHidden/>
               </w:rPr>
-              <w:instrText xml:space="preserve"> PAGEREF _Toc389671208 \h </w:instrText>
+              <w:instrText xml:space="preserve"> PAGEREF _Toc389742787 \h </w:instrText>
             </w:r>
             <w:r>
               <w:rPr>
@@ -1896,7 +1896,7 @@
               <w:lang w:eastAsia="en-AU"/>
             </w:rPr>
           </w:pPr>
-          <w:hyperlink w:anchor="_Toc389671209" w:history="1">
+          <w:hyperlink w:anchor="_Toc389742788" w:history="1">
             <w:r>
               <w:rPr>
                 <w:rStyle w:val="Hyperlink"/>
@@ -1923,7 +1923,7 @@
                 <w:noProof/>
                 <w:webHidden/>
               </w:rPr>
-              <w:instrText xml:space="preserve"> PAGEREF _Toc389671209 \h </w:instrText>
+              <w:instrText xml:space="preserve"> PAGEREF _Toc389742788 \h </w:instrText>
             </w:r>
             <w:r>
               <w:rPr>
@@ -1966,7 +1966,7 @@
               <w:lang w:eastAsia="en-AU"/>
             </w:rPr>
           </w:pPr>
-          <w:hyperlink w:anchor="_Toc389671210" w:history="1">
+          <w:hyperlink w:anchor="_Toc389742789" w:history="1">
             <w:r>
               <w:rPr>
                 <w:rStyle w:val="Hyperlink"/>
@@ -1993,7 +1993,7 @@
                 <w:noProof/>
                 <w:webHidden/>
               </w:rPr>
-              <w:instrText xml:space="preserve"> PAGEREF _Toc389671210 \h </w:instrText>
+              <w:instrText xml:space="preserve"> PAGEREF _Toc389742789 \h </w:instrText>
             </w:r>
             <w:r>
               <w:rPr>
@@ -2036,7 +2036,7 @@
               <w:lang w:eastAsia="en-AU"/>
             </w:rPr>
           </w:pPr>
-          <w:hyperlink w:anchor="_Toc389671211" w:history="1">
+          <w:hyperlink w:anchor="_Toc389742790" w:history="1">
             <w:r>
               <w:rPr>
                 <w:rStyle w:val="Hyperlink"/>
@@ -2063,7 +2063,7 @@
                 <w:noProof/>
                 <w:webHidden/>
               </w:rPr>
-              <w:instrText xml:space="preserve"> PAGEREF _Toc389671211 \h </w:instrText>
+              <w:instrText xml:space="preserve"> PAGEREF _Toc389742790 \h </w:instrText>
             </w:r>
             <w:r>
               <w:rPr>
@@ -2106,7 +2106,7 @@
               <w:lang w:eastAsia="en-AU"/>
             </w:rPr>
           </w:pPr>
-          <w:hyperlink w:anchor="_Toc389671212" w:history="1">
+          <w:hyperlink w:anchor="_Toc389742791" w:history="1">
             <w:r>
               <w:rPr>
                 <w:rStyle w:val="Hyperlink"/>
@@ -2133,7 +2133,7 @@
                 <w:noProof/>
                 <w:webHidden/>
               </w:rPr>
-              <w:instrText xml:space="preserve"> PAGEREF _Toc389671212 \h </w:instrText>
+              <w:instrText xml:space="preserve"> PAGEREF _Toc389742791 \h </w:instrText>
             </w:r>
             <w:r>
               <w:rPr>
@@ -2176,7 +2176,7 @@
               <w:lang w:eastAsia="en-AU"/>
             </w:rPr>
           </w:pPr>
-          <w:hyperlink w:anchor="_Toc389671213" w:history="1">
+          <w:hyperlink w:anchor="_Toc389742792" w:history="1">
             <w:r>
               <w:rPr>
                 <w:rStyle w:val="Hyperlink"/>
@@ -2203,7 +2203,7 @@
                 <w:noProof/>
                 <w:webHidden/>
               </w:rPr>
-              <w:instrText xml:space="preserve"> PAGEREF _Toc389671213 \h </w:instrText>
+              <w:instrText xml:space="preserve"> PAGEREF _Toc389742792 \h </w:instrText>
             </w:r>
             <w:r>
               <w:rPr>
@@ -2246,7 +2246,7 @@
               <w:lang w:eastAsia="en-AU"/>
             </w:rPr>
           </w:pPr>
-          <w:hyperlink w:anchor="_Toc389671214" w:history="1">
+          <w:hyperlink w:anchor="_Toc389742793" w:history="1">
             <w:r>
               <w:rPr>
                 <w:rStyle w:val="Hyperlink"/>
@@ -2273,7 +2273,7 @@
                 <w:noProof/>
                 <w:webHidden/>
               </w:rPr>
-              <w:instrText xml:space="preserve"> PAGEREF _Toc389671214 \h </w:instrText>
+              <w:instrText xml:space="preserve"> PAGEREF _Toc389742793 \h </w:instrText>
             </w:r>
             <w:r>
               <w:rPr>
@@ -2316,7 +2316,7 @@
               <w:lang w:eastAsia="en-AU"/>
             </w:rPr>
           </w:pPr>
-          <w:hyperlink w:anchor="_Toc389671215" w:history="1">
+          <w:hyperlink w:anchor="_Toc389742794" w:history="1">
             <w:r>
               <w:rPr>
                 <w:rStyle w:val="Hyperlink"/>
@@ -2343,7 +2343,7 @@
                 <w:noProof/>
                 <w:webHidden/>
               </w:rPr>
-              <w:instrText xml:space="preserve"> PAGEREF _Toc389671215 \h </w:instrText>
+              <w:instrText xml:space="preserve"> PAGEREF _Toc389742794 \h </w:instrText>
             </w:r>
             <w:r>
               <w:rPr>
@@ -2386,7 +2386,7 @@
               <w:lang w:eastAsia="en-AU"/>
             </w:rPr>
           </w:pPr>
-          <w:hyperlink w:anchor="_Toc389671216" w:history="1">
+          <w:hyperlink w:anchor="_Toc389742795" w:history="1">
             <w:r>
               <w:rPr>
                 <w:rStyle w:val="Hyperlink"/>
@@ -2413,7 +2413,7 @@
                 <w:noProof/>
                 <w:webHidden/>
               </w:rPr>
-              <w:instrText xml:space="preserve"> PAGEREF _Toc389671216 \h </w:instrText>
+              <w:instrText xml:space="preserve"> PAGEREF _Toc389742795 \h </w:instrText>
             </w:r>
             <w:r>
               <w:rPr>
@@ -2456,7 +2456,7 @@
               <w:lang w:eastAsia="en-AU"/>
             </w:rPr>
           </w:pPr>
-          <w:hyperlink w:anchor="_Toc389671217" w:history="1">
+          <w:hyperlink w:anchor="_Toc389742796" w:history="1">
             <w:r>
               <w:rPr>
                 <w:rStyle w:val="Hyperlink"/>
@@ -2483,7 +2483,7 @@
                 <w:noProof/>
                 <w:webHidden/>
               </w:rPr>
-              <w:instrText xml:space="preserve"> PAGEREF _Toc389671217 \h </w:instrText>
+              <w:instrText xml:space="preserve"> PAGEREF _Toc389742796 \h </w:instrText>
             </w:r>
             <w:r>
               <w:rPr>
@@ -2526,7 +2526,7 @@
               <w:lang w:eastAsia="en-AU"/>
             </w:rPr>
           </w:pPr>
-          <w:hyperlink w:anchor="_Toc389671218" w:history="1">
+          <w:hyperlink w:anchor="_Toc389742797" w:history="1">
             <w:r>
               <w:rPr>
                 <w:rStyle w:val="Hyperlink"/>
@@ -2553,7 +2553,7 @@
                 <w:noProof/>
                 <w:webHidden/>
               </w:rPr>
-              <w:instrText xml:space="preserve"> PAGEREF _Toc389671218 \h </w:instrText>
+              <w:instrText xml:space="preserve"> PAGEREF _Toc389742797 \h </w:instrText>
             </w:r>
             <w:r>
               <w:rPr>
@@ -2574,6 +2574,286 @@
                 <w:webHidden/>
               </w:rPr>
               <w:t>9</w:t>
+            </w:r>
+            <w:r>
+              <w:rPr>
+                <w:noProof/>
+                <w:webHidden/>
+              </w:rPr>
+              <w:fldChar w:fldCharType="end"/>
+            </w:r>
+          </w:hyperlink>
+        </w:p>
+        <w:p>
+          <w:pPr>
+            <w:pStyle w:val="TOC1"/>
+            <w:tabs>
+              <w:tab w:val="right" w:leader="dot" w:pos="10456"/>
+            </w:tabs>
+            <w:rPr>
+              <w:rFonts w:eastAsiaTheme="minorEastAsia"/>
+              <w:noProof/>
+              <w:lang w:eastAsia="en-AU"/>
+            </w:rPr>
+          </w:pPr>
+          <w:hyperlink w:anchor="_Toc389742798" w:history="1">
+            <w:r>
+              <w:rPr>
+                <w:rStyle w:val="Hyperlink"/>
+                <w:noProof/>
+              </w:rPr>
+              <w:t>Part 8 – Operations documentation</w:t>
+            </w:r>
+            <w:r>
+              <w:rPr>
+                <w:noProof/>
+                <w:webHidden/>
+              </w:rPr>
+              <w:tab/>
+            </w:r>
+            <w:r>
+              <w:rPr>
+                <w:noProof/>
+                <w:webHidden/>
+              </w:rPr>
+              <w:fldChar w:fldCharType="begin"/>
+            </w:r>
+            <w:r>
+              <w:rPr>
+                <w:noProof/>
+                <w:webHidden/>
+              </w:rPr>
+              <w:instrText xml:space="preserve"> PAGEREF _Toc389742798 \h </w:instrText>
+            </w:r>
+            <w:r>
+              <w:rPr>
+                <w:noProof/>
+                <w:webHidden/>
+              </w:rPr>
+            </w:r>
+            <w:r>
+              <w:rPr>
+                <w:noProof/>
+                <w:webHidden/>
+              </w:rPr>
+              <w:fldChar w:fldCharType="separate"/>
+            </w:r>
+            <w:r>
+              <w:rPr>
+                <w:noProof/>
+                <w:webHidden/>
+              </w:rPr>
+              <w:t>9</w:t>
+            </w:r>
+            <w:r>
+              <w:rPr>
+                <w:noProof/>
+                <w:webHidden/>
+              </w:rPr>
+              <w:fldChar w:fldCharType="end"/>
+            </w:r>
+          </w:hyperlink>
+        </w:p>
+        <w:p>
+          <w:pPr>
+            <w:pStyle w:val="TOC1"/>
+            <w:tabs>
+              <w:tab w:val="right" w:leader="dot" w:pos="10456"/>
+            </w:tabs>
+            <w:rPr>
+              <w:rFonts w:eastAsiaTheme="minorEastAsia"/>
+              <w:noProof/>
+              <w:lang w:eastAsia="en-AU"/>
+            </w:rPr>
+          </w:pPr>
+          <w:hyperlink w:anchor="_Toc389742799" w:history="1">
+            <w:r>
+              <w:rPr>
+                <w:rStyle w:val="Hyperlink"/>
+                <w:noProof/>
+              </w:rPr>
+              <w:t>Part 9 – User Guides</w:t>
+            </w:r>
+            <w:r>
+              <w:rPr>
+                <w:noProof/>
+                <w:webHidden/>
+              </w:rPr>
+              <w:tab/>
+            </w:r>
+            <w:r>
+              <w:rPr>
+                <w:noProof/>
+                <w:webHidden/>
+              </w:rPr>
+              <w:fldChar w:fldCharType="begin"/>
+            </w:r>
+            <w:r>
+              <w:rPr>
+                <w:noProof/>
+                <w:webHidden/>
+              </w:rPr>
+              <w:instrText xml:space="preserve"> PAGEREF _Toc389742799 \h </w:instrText>
+            </w:r>
+            <w:r>
+              <w:rPr>
+                <w:noProof/>
+                <w:webHidden/>
+              </w:rPr>
+            </w:r>
+            <w:r>
+              <w:rPr>
+                <w:noProof/>
+                <w:webHidden/>
+              </w:rPr>
+              <w:fldChar w:fldCharType="separate"/>
+            </w:r>
+            <w:r>
+              <w:rPr>
+                <w:noProof/>
+                <w:webHidden/>
+              </w:rPr>
+              <w:t>9</w:t>
+            </w:r>
+            <w:r>
+              <w:rPr>
+                <w:noProof/>
+                <w:webHidden/>
+              </w:rPr>
+              <w:fldChar w:fldCharType="end"/>
+            </w:r>
+          </w:hyperlink>
+        </w:p>
+        <w:p>
+          <w:pPr>
+            <w:pStyle w:val="TOC1"/>
+            <w:tabs>
+              <w:tab w:val="right" w:leader="dot" w:pos="10456"/>
+            </w:tabs>
+            <w:rPr>
+              <w:rFonts w:eastAsiaTheme="minorEastAsia"/>
+              <w:noProof/>
+              <w:lang w:eastAsia="en-AU"/>
+            </w:rPr>
+          </w:pPr>
+          <w:hyperlink w:anchor="_Toc389742800" w:history="1">
+            <w:r>
+              <w:rPr>
+                <w:rStyle w:val="Hyperlink"/>
+                <w:noProof/>
+              </w:rPr>
+              <w:t>Part 10 – Sprint backlogs, burn down charts.</w:t>
+            </w:r>
+            <w:r>
+              <w:rPr>
+                <w:noProof/>
+                <w:webHidden/>
+              </w:rPr>
+              <w:tab/>
+            </w:r>
+            <w:r>
+              <w:rPr>
+                <w:noProof/>
+                <w:webHidden/>
+              </w:rPr>
+              <w:fldChar w:fldCharType="begin"/>
+            </w:r>
+            <w:r>
+              <w:rPr>
+                <w:noProof/>
+                <w:webHidden/>
+              </w:rPr>
+              <w:instrText xml:space="preserve"> PAGEREF _Toc389742800 \h </w:instrText>
+            </w:r>
+            <w:r>
+              <w:rPr>
+                <w:noProof/>
+                <w:webHidden/>
+              </w:rPr>
+            </w:r>
+            <w:r>
+              <w:rPr>
+                <w:noProof/>
+                <w:webHidden/>
+              </w:rPr>
+              <w:fldChar w:fldCharType="separate"/>
+            </w:r>
+            <w:r>
+              <w:rPr>
+                <w:noProof/>
+                <w:webHidden/>
+              </w:rPr>
+              <w:t>10</w:t>
+            </w:r>
+            <w:r>
+              <w:rPr>
+                <w:noProof/>
+                <w:webHidden/>
+              </w:rPr>
+              <w:fldChar w:fldCharType="end"/>
+            </w:r>
+          </w:hyperlink>
+        </w:p>
+        <w:p>
+          <w:pPr>
+            <w:pStyle w:val="TOC1"/>
+            <w:tabs>
+              <w:tab w:val="right" w:leader="dot" w:pos="10456"/>
+            </w:tabs>
+            <w:rPr>
+              <w:rFonts w:eastAsiaTheme="minorEastAsia"/>
+              <w:noProof/>
+              <w:lang w:eastAsia="en-AU"/>
+            </w:rPr>
+          </w:pPr>
+          <w:hyperlink w:anchor="_Toc389742801" w:history="1">
+            <w:r>
+              <w:rPr>
+                <w:rStyle w:val="Hyperlink"/>
+                <w:noProof/>
+              </w:rPr>
+              <w:t>Part 11 – Misc.</w:t>
+            </w:r>
+            <w:r>
+              <w:rPr>
+                <w:noProof/>
+                <w:webHidden/>
+              </w:rPr>
+              <w:tab/>
+            </w:r>
+            <w:r>
+              <w:rPr>
+                <w:noProof/>
+                <w:webHidden/>
+              </w:rPr>
+              <w:fldChar w:fldCharType="begin"/>
+            </w:r>
+            <w:r>
+              <w:rPr>
+                <w:noProof/>
+                <w:webHidden/>
+              </w:rPr>
+              <w:instrText xml:space="preserve"> PAGEREF _Toc389742801 \h </w:instrText>
+            </w:r>
+            <w:r>
+              <w:rPr>
+                <w:noProof/>
+                <w:webHidden/>
+              </w:rPr>
+            </w:r>
+            <w:r>
+              <w:rPr>
+                <w:noProof/>
+                <w:webHidden/>
+              </w:rPr>
+              <w:fldChar w:fldCharType="separate"/>
+            </w:r>
+            <w:r>
+              <w:rPr>
+                <w:noProof/>
+                <w:webHidden/>
+              </w:rPr>
+              <w:t>12</w:t>
             </w:r>
             <w:r>
               <w:rPr>
@@ -2596,13 +2876,13 @@
               <w:lang w:eastAsia="en-AU"/>
             </w:rPr>
           </w:pPr>
-          <w:hyperlink w:anchor="_Toc389671219" w:history="1">
+          <w:hyperlink w:anchor="_Toc389742802" w:history="1">
             <w:r>
               <w:rPr>
                 <w:rStyle w:val="Hyperlink"/>
                 <w:noProof/>
               </w:rPr>
-              <w:t>Part 7.3 Functional Requirements Acceptance Test</w:t>
+              <w:t>Part 11.1: Source tree, Primary Git Management Software.</w:t>
             </w:r>
             <w:r>
               <w:rPr>
@@ -2623,7 +2903,7 @@
                 <w:noProof/>
                 <w:webHidden/>
               </w:rPr>
-              <w:instrText xml:space="preserve"> PAGEREF _Toc389671219 \h </w:instrText>
+              <w:instrText xml:space="preserve"> PAGEREF _Toc389742802 \h </w:instrText>
             </w:r>
             <w:r>
               <w:rPr>
@@ -2643,7 +2923,7 @@
                 <w:noProof/>
                 <w:webHidden/>
               </w:rPr>
-              <w:t>9</w:t>
+              <w:t>12</w:t>
             </w:r>
             <w:r>
               <w:rPr>
@@ -2656,7 +2936,7 @@
         </w:p>
         <w:p>
           <w:pPr>
-            <w:pStyle w:val="TOC1"/>
+            <w:pStyle w:val="TOC2"/>
             <w:tabs>
               <w:tab w:val="right" w:leader="dot" w:pos="10456"/>
             </w:tabs>
@@ -2666,13 +2946,13 @@
               <w:lang w:eastAsia="en-AU"/>
             </w:rPr>
           </w:pPr>
-          <w:hyperlink w:anchor="_Toc389671220" w:history="1">
+          <w:hyperlink w:anchor="_Toc389742803" w:history="1">
             <w:r>
               <w:rPr>
                 <w:rStyle w:val="Hyperlink"/>
                 <w:noProof/>
               </w:rPr>
-              <w:t>Part 8 – Operations documentation</w:t>
+              <w:t>Part 11.2 Github Contribution Chart</w:t>
             </w:r>
             <w:r>
               <w:rPr>
@@ -2693,7 +2973,7 @@
                 <w:noProof/>
                 <w:webHidden/>
               </w:rPr>
-              <w:instrText xml:space="preserve"> PAGEREF _Toc389671220 \h </w:instrText>
+              <w:instrText xml:space="preserve"> PAGEREF _Toc389742803 \h </w:instrText>
             </w:r>
             <w:r>
               <w:rPr>
@@ -2713,7 +2993,7 @@
                 <w:noProof/>
                 <w:webHidden/>
               </w:rPr>
-              <w:t>9</w:t>
+              <w:t>13</w:t>
             </w:r>
             <w:r>
               <w:rPr>
@@ -2726,7 +3006,7 @@
         </w:p>
         <w:p>
           <w:pPr>
-            <w:pStyle w:val="TOC1"/>
+            <w:pStyle w:val="TOC2"/>
             <w:tabs>
               <w:tab w:val="right" w:leader="dot" w:pos="10456"/>
             </w:tabs>
@@ -2736,13 +3016,13 @@
               <w:lang w:eastAsia="en-AU"/>
             </w:rPr>
           </w:pPr>
-          <w:hyperlink w:anchor="_Toc389671221" w:history="1">
+          <w:hyperlink w:anchor="_Toc389742804" w:history="1">
             <w:r>
               <w:rPr>
                 <w:rStyle w:val="Hyperlink"/>
                 <w:noProof/>
               </w:rPr>
-              <w:t>Part 9 – User Guides</w:t>
+              <w:t>Part 11.3 Git Log</w:t>
             </w:r>
             <w:r>
               <w:rPr>
@@ -2763,7 +3043,7 @@
                 <w:noProof/>
                 <w:webHidden/>
               </w:rPr>
-              <w:instrText xml:space="preserve"> PAGEREF _Toc389671221 \h </w:instrText>
+              <w:instrText xml:space="preserve"> PAGEREF _Toc389742804 \h </w:instrText>
             </w:r>
             <w:r>
               <w:rPr>
@@ -2783,147 +3063,7 @@
                 <w:noProof/>
                 <w:webHidden/>
               </w:rPr>
-              <w:t>9</w:t>
-            </w:r>
-            <w:r>
-              <w:rPr>
-                <w:noProof/>
-                <w:webHidden/>
-              </w:rPr>
-              <w:fldChar w:fldCharType="end"/>
-            </w:r>
-          </w:hyperlink>
-        </w:p>
-        <w:p>
-          <w:pPr>
-            <w:pStyle w:val="TOC1"/>
-            <w:tabs>
-              <w:tab w:val="right" w:leader="dot" w:pos="10456"/>
-            </w:tabs>
-            <w:rPr>
-              <w:rFonts w:eastAsiaTheme="minorEastAsia"/>
-              <w:noProof/>
-              <w:lang w:eastAsia="en-AU"/>
-            </w:rPr>
-          </w:pPr>
-          <w:hyperlink w:anchor="_Toc389671222" w:history="1">
-            <w:r>
-              <w:rPr>
-                <w:rStyle w:val="Hyperlink"/>
-                <w:noProof/>
-              </w:rPr>
-              <w:t>Part 10 – Sprint backlogs, burn down charts.</w:t>
-            </w:r>
-            <w:r>
-              <w:rPr>
-                <w:noProof/>
-                <w:webHidden/>
-              </w:rPr>
-              <w:tab/>
-            </w:r>
-            <w:r>
-              <w:rPr>
-                <w:noProof/>
-                <w:webHidden/>
-              </w:rPr>
-              <w:fldChar w:fldCharType="begin"/>
-            </w:r>
-            <w:r>
-              <w:rPr>
-                <w:noProof/>
-                <w:webHidden/>
-              </w:rPr>
-              <w:instrText xml:space="preserve"> PAGEREF _Toc389671222 \h </w:instrText>
-            </w:r>
-            <w:r>
-              <w:rPr>
-                <w:noProof/>
-                <w:webHidden/>
-              </w:rPr>
-            </w:r>
-            <w:r>
-              <w:rPr>
-                <w:noProof/>
-                <w:webHidden/>
-              </w:rPr>
-              <w:fldChar w:fldCharType="separate"/>
-            </w:r>
-            <w:r>
-              <w:rPr>
-                <w:noProof/>
-                <w:webHidden/>
-              </w:rPr>
-              <w:t>10</w:t>
-            </w:r>
-            <w:r>
-              <w:rPr>
-                <w:noProof/>
-                <w:webHidden/>
-              </w:rPr>
-              <w:fldChar w:fldCharType="end"/>
-            </w:r>
-          </w:hyperlink>
-        </w:p>
-        <w:p>
-          <w:pPr>
-            <w:pStyle w:val="TOC1"/>
-            <w:tabs>
-              <w:tab w:val="right" w:leader="dot" w:pos="10456"/>
-            </w:tabs>
-            <w:rPr>
-              <w:rFonts w:eastAsiaTheme="minorEastAsia"/>
-              <w:noProof/>
-              <w:lang w:eastAsia="en-AU"/>
-            </w:rPr>
-          </w:pPr>
-          <w:hyperlink w:anchor="_Toc389671223" w:history="1">
-            <w:r>
-              <w:rPr>
-                <w:rStyle w:val="Hyperlink"/>
-                <w:noProof/>
-              </w:rPr>
-              <w:t>Part 11 – Misc.</w:t>
-            </w:r>
-            <w:r>
-              <w:rPr>
-                <w:noProof/>
-                <w:webHidden/>
-              </w:rPr>
-              <w:tab/>
-            </w:r>
-            <w:r>
-              <w:rPr>
-                <w:noProof/>
-                <w:webHidden/>
-              </w:rPr>
-              <w:fldChar w:fldCharType="begin"/>
-            </w:r>
-            <w:r>
-              <w:rPr>
-                <w:noProof/>
-                <w:webHidden/>
-              </w:rPr>
-              <w:instrText xml:space="preserve"> PAGEREF _Toc389671223 \h </w:instrText>
-            </w:r>
-            <w:r>
-              <w:rPr>
-                <w:noProof/>
-                <w:webHidden/>
-              </w:rPr>
-            </w:r>
-            <w:r>
-              <w:rPr>
-                <w:noProof/>
-                <w:webHidden/>
-              </w:rPr>
-              <w:fldChar w:fldCharType="separate"/>
-            </w:r>
-            <w:r>
-              <w:rPr>
-                <w:noProof/>
-                <w:webHidden/>
-              </w:rPr>
-              <w:t>12</w:t>
+              <w:t>13</w:t>
             </w:r>
             <w:r>
               <w:rPr>
@@ -2967,7 +3107,7 @@
         <w:pStyle w:val="Heading1"/>
         <w:spacing w:line="240" w:lineRule="auto"/>
       </w:pPr>
-      <w:bookmarkStart w:id="0" w:name="_Toc389671197"/>
+      <w:bookmarkStart w:id="0" w:name="_Toc389742776"/>
       <w:r>
         <w:t xml:space="preserve">Part 1 – </w:t>
       </w:r>
@@ -2992,7 +3132,7 @@
         <w:pStyle w:val="Heading2"/>
         <w:spacing w:line="240" w:lineRule="auto"/>
       </w:pPr>
-      <w:bookmarkStart w:id="1" w:name="_Toc389671198"/>
+      <w:bookmarkStart w:id="1" w:name="_Toc389742777"/>
       <w:r>
         <w:t>Part 1.1 Features</w:t>
       </w:r>
@@ -3091,7 +3231,7 @@
         <w:pStyle w:val="Heading2"/>
         <w:spacing w:line="240" w:lineRule="auto"/>
       </w:pPr>
-      <w:bookmarkStart w:id="2" w:name="_Toc389671199"/>
+      <w:bookmarkStart w:id="2" w:name="_Toc389742778"/>
       <w:r>
         <w:t>Part 1.2 Risks</w:t>
       </w:r>
@@ -3159,7 +3299,7 @@
         <w:pStyle w:val="Heading1"/>
         <w:spacing w:line="240" w:lineRule="auto"/>
       </w:pPr>
-      <w:bookmarkStart w:id="3" w:name="_Toc389671200"/>
+      <w:bookmarkStart w:id="3" w:name="_Toc389742779"/>
       <w:r>
         <w:t xml:space="preserve">Part 2 </w:t>
       </w:r>
@@ -3176,10 +3316,15 @@
         <w:pStyle w:val="Heading2"/>
         <w:spacing w:line="240" w:lineRule="auto"/>
       </w:pPr>
-      <w:bookmarkStart w:id="4" w:name="_Toc389671201"/>
-      <w:r>
-        <w:t>Joseph Salmond</w:t>
-      </w:r>
+      <w:bookmarkStart w:id="4" w:name="_Toc389742780"/>
+      <w:r>
+        <w:t xml:space="preserve">Joseph </w:t>
+      </w:r>
+      <w:proofErr w:type="spellStart"/>
+      <w:r>
+        <w:t>Salmond</w:t>
+      </w:r>
+      <w:proofErr w:type="spellEnd"/>
       <w:r>
         <w:t>:</w:t>
       </w:r>
@@ -3190,13 +3335,29 @@
         <w:spacing w:line="240" w:lineRule="auto"/>
       </w:pPr>
       <w:r>
-        <w:t xml:space="preserve">Created MidleWare and the code required to traverse the forms, recreated database week 12 due to </w:t>
+        <w:t xml:space="preserve">Created </w:t>
+      </w:r>
+      <w:proofErr w:type="spellStart"/>
+      <w:r>
+        <w:t>MidleWare</w:t>
+      </w:r>
+      <w:proofErr w:type="spellEnd"/>
+      <w:r>
+        <w:t xml:space="preserve"> and the code required to traverse the forms, recreated database week 12 due to </w:t>
       </w:r>
       <w:r>
         <w:t xml:space="preserve">inefficiencies </w:t>
       </w:r>
       <w:r>
-        <w:t>in the original database, created the pdf’s using PdfSharp, created the logic for authentication</w:t>
+        <w:t xml:space="preserve">in the original database, created the pdf’s using </w:t>
+      </w:r>
+      <w:proofErr w:type="spellStart"/>
+      <w:r>
+        <w:t>PdfSharp</w:t>
+      </w:r>
+      <w:proofErr w:type="spellEnd"/>
+      <w:r>
+        <w:t>, created the logic for authentication</w:t>
       </w:r>
       <w:r>
         <w:t xml:space="preserve"> and registration, Source Control management and updating and documentation.</w:t>
@@ -3212,10 +3373,20 @@
         <w:pStyle w:val="Heading2"/>
         <w:spacing w:line="240" w:lineRule="auto"/>
       </w:pPr>
-      <w:bookmarkStart w:id="5" w:name="_Toc389671202"/>
-      <w:r>
-        <w:t>Kaan Osmanagaoglu</w:t>
-      </w:r>
+      <w:bookmarkStart w:id="5" w:name="_Toc389742781"/>
+      <w:proofErr w:type="spellStart"/>
+      <w:r>
+        <w:t>Kaan</w:t>
+      </w:r>
+      <w:proofErr w:type="spellEnd"/>
+      <w:r>
+        <w:t xml:space="preserve"> </w:t>
+      </w:r>
+      <w:proofErr w:type="spellStart"/>
+      <w:r>
+        <w:t>Osmanagaoglu</w:t>
+      </w:r>
+      <w:proofErr w:type="spellEnd"/>
       <w:r>
         <w:t>:</w:t>
       </w:r>
@@ -3237,7 +3408,15 @@
         <w:t xml:space="preserve">Design and creation of the database, later moved onto </w:t>
       </w:r>
       <w:r>
-        <w:t>creation and testing of the sql needed for the interaction of the forms.</w:t>
+        <w:t xml:space="preserve">creation and testing of the </w:t>
+      </w:r>
+      <w:proofErr w:type="spellStart"/>
+      <w:r>
+        <w:t>sql</w:t>
+      </w:r>
+      <w:proofErr w:type="spellEnd"/>
+      <w:r>
+        <w:t xml:space="preserve"> needed for the interaction of the forms.</w:t>
       </w:r>
     </w:p>
     <w:p>
@@ -3250,10 +3429,15 @@
         <w:pStyle w:val="Heading2"/>
         <w:spacing w:line="240" w:lineRule="auto"/>
       </w:pPr>
-      <w:bookmarkStart w:id="6" w:name="_Toc389671203"/>
-      <w:r>
-        <w:t>Saud Jehani</w:t>
-      </w:r>
+      <w:bookmarkStart w:id="6" w:name="_Toc389742782"/>
+      <w:r>
+        <w:t xml:space="preserve">Saud </w:t>
+      </w:r>
+      <w:proofErr w:type="spellStart"/>
+      <w:r>
+        <w:t>Jehani</w:t>
+      </w:r>
+      <w:proofErr w:type="spellEnd"/>
       <w:r>
         <w:t>:</w:t>
       </w:r>
@@ -3285,10 +3469,15 @@
         <w:pStyle w:val="Heading2"/>
         <w:spacing w:line="240" w:lineRule="auto"/>
       </w:pPr>
-      <w:bookmarkStart w:id="7" w:name="_Toc389671204"/>
-      <w:r>
-        <w:t>Abdullah Abdulaziz</w:t>
-      </w:r>
+      <w:bookmarkStart w:id="7" w:name="_Toc389742783"/>
+      <w:r>
+        <w:t xml:space="preserve">Abdullah </w:t>
+      </w:r>
+      <w:proofErr w:type="spellStart"/>
+      <w:r>
+        <w:t>Abdulaziz</w:t>
+      </w:r>
+      <w:proofErr w:type="spellEnd"/>
       <w:r>
         <w:t>:</w:t>
       </w:r>
@@ -3320,7 +3509,7 @@
         <w:pStyle w:val="Heading2"/>
         <w:spacing w:line="240" w:lineRule="auto"/>
       </w:pPr>
-      <w:bookmarkStart w:id="8" w:name="_Toc389671205"/>
+      <w:bookmarkStart w:id="8" w:name="_Toc389742784"/>
       <w:r>
         <w:t>Syed Ali</w:t>
       </w:r>
@@ -3371,7 +3560,7 @@
         <w:pStyle w:val="Heading1"/>
         <w:spacing w:line="240" w:lineRule="auto"/>
       </w:pPr>
-      <w:bookmarkStart w:id="9" w:name="_Toc389671206"/>
+      <w:bookmarkStart w:id="9" w:name="_Toc389742785"/>
       <w:r>
         <w:lastRenderedPageBreak/>
         <w:t>Part 3 - Functional Requirements</w:t>
@@ -3400,7 +3589,7 @@
       <w:pPr>
         <w:pStyle w:val="Heading2"/>
       </w:pPr>
-      <w:bookmarkStart w:id="10" w:name="_Toc389671207"/>
+      <w:bookmarkStart w:id="10" w:name="_Toc389742786"/>
       <w:r>
         <w:t xml:space="preserve">Part 3.1 </w:t>
       </w:r>
@@ -3426,7 +3615,7 @@
         <w:pStyle w:val="Heading2"/>
         <w:spacing w:line="240" w:lineRule="auto"/>
       </w:pPr>
-      <w:bookmarkStart w:id="11" w:name="_Toc389671208"/>
+      <w:bookmarkStart w:id="11" w:name="_Toc389742787"/>
       <w:r>
         <w:t xml:space="preserve">Part </w:t>
       </w:r>
@@ -3502,11 +3691,32 @@
       <w:pPr>
         <w:pStyle w:val="Heading2"/>
       </w:pPr>
-      <w:bookmarkStart w:id="12" w:name="_Toc389671209"/>
+      <w:bookmarkStart w:id="12" w:name="_Toc389742788"/>
       <w:r>
         <w:t>Part 3.3 Prototype Layout of User Interface</w:t>
       </w:r>
       <w:bookmarkEnd w:id="12"/>
+    </w:p>
+    <w:p>
+      <w:r>
+        <w:t>User interface Designed by Saud and Syed, prototypes designs delivered by.</w:t>
+      </w:r>
+    </w:p>
+    <w:p>
+      <w:pPr>
+        <w:pStyle w:val="Heading3"/>
+      </w:pPr>
+      <w:r>
+        <w:t xml:space="preserve">Part 3.3.1 Saud </w:t>
+      </w:r>
+      <w:proofErr w:type="spellStart"/>
+      <w:r>
+        <w:t>Jehani</w:t>
+      </w:r>
+      <w:proofErr w:type="spellEnd"/>
+      <w:r>
+        <w:t xml:space="preserve"> </w:t>
+      </w:r>
     </w:p>
     <w:p>
       <w:pPr>
@@ -3533,14 +3743,14 @@
             <v:path o:extrusionok="f" gradientshapeok="t" o:connecttype="rect"/>
             <o:lock v:ext="edit" aspectratio="t"/>
           </v:shapetype>
-          <v:shape id="_x0000_i1025" type="#_x0000_t75" style="width:248.15pt;height:330.9pt">
+          <v:shape id="_x0000_i1025" type="#_x0000_t75" style="width:248.25pt;height:331pt">
             <v:imagedata r:id="rId11" o:title="Saud UI Prototype 1"/>
           </v:shape>
         </w:pict>
       </w:r>
       <w:r>
         <w:pict>
-          <v:shape id="_x0000_i1026" type="#_x0000_t75" style="width:245.85pt;height:332.45pt">
+          <v:shape id="_x0000_i1026" type="#_x0000_t75" style="width:245.9pt;height:332.65pt">
             <v:imagedata r:id="rId12" o:title="Saud UI Prototype 2"/>
           </v:shape>
         </w:pict>
@@ -3550,46 +3760,90 @@
       <w:pPr>
         <w:spacing w:line="240" w:lineRule="auto"/>
       </w:pPr>
-      <w:r>
-        <w:t>By Saud Jehani</w:t>
+    </w:p>
+    <w:p>
+      <w:r>
+        <w:br w:type="page"/>
       </w:r>
     </w:p>
     <w:p/>
     <w:p>
-      <w:r>
-        <w:t>// Syed ui goes here</w:t>
-      </w:r>
-    </w:p>
-    <w:p>
-      <w:pPr>
-        <w:rPr>
-          <w:rFonts w:asciiTheme="majorHAnsi" w:eastAsiaTheme="majorEastAsia" w:hAnsiTheme="majorHAnsi" w:cstheme="majorBidi"/>
-          <w:color w:val="2E74B5" w:themeColor="accent1" w:themeShade="BF"/>
-          <w:sz w:val="32"/>
-          <w:szCs w:val="32"/>
-        </w:rPr>
-      </w:pPr>
-      <w:r>
-        <w:t>By Syed Ali</w:t>
-      </w:r>
+      <w:pPr>
+        <w:pStyle w:val="Heading3"/>
+      </w:pPr>
+      <w:r>
+        <w:t>Part 3.3.2 Syed Ali</w:t>
+      </w:r>
+    </w:p>
+    <w:p>
+      <w:r>
+        <w:pict>
+          <v:shape id="_x0000_i1027" type="#_x0000_t75" style="width:151.2pt;height:113.4pt">
+            <v:imagedata r:id="rId13" o:title="Slide1"/>
+          </v:shape>
+        </w:pict>
+      </w:r>
+      <w:r>
+        <w:pict>
+          <v:shape id="_x0000_i1028" type="#_x0000_t75" style="width:150.5pt;height:113.4pt">
+            <v:imagedata r:id="rId14" o:title="Slide2"/>
+          </v:shape>
+        </w:pict>
+      </w:r>
+    </w:p>
+    <w:p>
+      <w:r>
+        <w:pict>
+          <v:shape id="_x0000_i1029" type="#_x0000_t75" style="width:151.95pt;height:113.4pt">
+            <v:imagedata r:id="rId15" o:title="Slide3"/>
+          </v:shape>
+        </w:pict>
+      </w:r>
+      <w:bookmarkStart w:id="13" w:name="_GoBack"/>
+      <w:r>
+        <w:pict>
+          <v:shape id="_x0000_i1030" type="#_x0000_t75" style="width:150.5pt;height:113.4pt">
+            <v:imagedata r:id="rId16" o:title="Slide4"/>
+          </v:shape>
+        </w:pict>
+      </w:r>
+      <w:bookmarkEnd w:id="13"/>
+    </w:p>
+    <w:p>
+      <w:r>
+        <w:pict>
+          <v:shape id="_x0000_i1038" type="#_x0000_t75" style="width:188.65pt;height:334.8pt">
+            <v:imagedata r:id="rId17" o:title="Syed UI Prototype 1"/>
+          </v:shape>
+        </w:pict>
+      </w:r>
+      <w:r>
+        <w:pict>
+          <v:shape id="_x0000_i1039" type="#_x0000_t75" style="width:189.25pt;height:335.35pt">
+            <v:imagedata r:id="rId18" o:title="Syed UI Prototype 2"/>
+          </v:shape>
+        </w:pict>
+      </w:r>
+    </w:p>
+    <w:p>
       <w:r>
         <w:br w:type="page"/>
       </w:r>
     </w:p>
+    <w:p/>
     <w:p>
       <w:pPr>
         <w:pStyle w:val="Heading1"/>
         <w:spacing w:line="240" w:lineRule="auto"/>
       </w:pPr>
-      <w:bookmarkStart w:id="13" w:name="_Toc389671210"/>
-      <w:r>
-        <w:lastRenderedPageBreak/>
+      <w:bookmarkStart w:id="14" w:name="_Toc389742789"/>
+      <w:r>
         <w:t xml:space="preserve">Part 4 – System Documentation </w:t>
       </w:r>
       <w:r>
         <w:t>/ Design Specification</w:t>
       </w:r>
-      <w:bookmarkEnd w:id="13"/>
+      <w:bookmarkEnd w:id="14"/>
     </w:p>
     <w:p>
       <w:pPr>
@@ -3601,11 +3855,11 @@
         <w:pStyle w:val="Heading2"/>
         <w:spacing w:line="240" w:lineRule="auto"/>
       </w:pPr>
-      <w:bookmarkStart w:id="14" w:name="_Toc389671211"/>
+      <w:bookmarkStart w:id="15" w:name="_Toc389742790"/>
       <w:r>
         <w:t>Part 4.1 Technologies and Tools</w:t>
       </w:r>
-      <w:bookmarkEnd w:id="14"/>
+      <w:bookmarkEnd w:id="15"/>
     </w:p>
     <w:p>
       <w:pPr>
@@ -3633,23 +3887,57 @@
         <w:pStyle w:val="NoSpacing"/>
       </w:pPr>
       <w:r>
-        <w:t>Microsoft Sql Server 2012: For the database creation.</w:t>
-      </w:r>
-    </w:p>
-    <w:p>
-      <w:pPr>
-        <w:spacing w:line="240" w:lineRule="auto"/>
-      </w:pPr>
-      <w:r>
-        <w:t>NOTE: due to the fact that initially only two members and eventually only one had Sql server installed the database was added to Visual studio and interaction was done on Visual Studio’s cut down version of Sql server.</w:t>
-      </w:r>
-    </w:p>
-    <w:p>
-      <w:pPr>
-        <w:spacing w:line="240" w:lineRule="auto"/>
-      </w:pPr>
-      <w:r>
-        <w:t>PdfSharp : was a 3</w:t>
+        <w:t xml:space="preserve">Microsoft </w:t>
+      </w:r>
+      <w:proofErr w:type="spellStart"/>
+      <w:r>
+        <w:t>Sql</w:t>
+      </w:r>
+      <w:proofErr w:type="spellEnd"/>
+      <w:r>
+        <w:t xml:space="preserve"> Server 2012: For the database creation.</w:t>
+      </w:r>
+    </w:p>
+    <w:p>
+      <w:pPr>
+        <w:spacing w:line="240" w:lineRule="auto"/>
+      </w:pPr>
+      <w:r>
+        <w:t xml:space="preserve">NOTE: due to the fact that initially only two members and eventually only one had </w:t>
+      </w:r>
+      <w:proofErr w:type="spellStart"/>
+      <w:r>
+        <w:t>Sql</w:t>
+      </w:r>
+      <w:proofErr w:type="spellEnd"/>
+      <w:r>
+        <w:t xml:space="preserve"> server installed the database was added to Visual studio and interaction was done on Visual Studio’s cut down version of </w:t>
+      </w:r>
+      <w:proofErr w:type="spellStart"/>
+      <w:r>
+        <w:t>Sql</w:t>
+      </w:r>
+      <w:proofErr w:type="spellEnd"/>
+      <w:r>
+        <w:t xml:space="preserve"> server.</w:t>
+      </w:r>
+    </w:p>
+    <w:p>
+      <w:pPr>
+        <w:spacing w:line="240" w:lineRule="auto"/>
+      </w:pPr>
+      <w:proofErr w:type="spellStart"/>
+      <w:proofErr w:type="gramStart"/>
+      <w:r>
+        <w:t>PdfSharp</w:t>
+      </w:r>
+      <w:proofErr w:type="spellEnd"/>
+      <w:r>
+        <w:t xml:space="preserve"> :</w:t>
+      </w:r>
+      <w:proofErr w:type="gramEnd"/>
+      <w:r>
+        <w:t xml:space="preserve"> was a 3</w:t>
       </w:r>
       <w:r>
         <w:rPr>
@@ -3676,14 +3964,14 @@
         <w:pStyle w:val="Heading2"/>
         <w:spacing w:line="240" w:lineRule="auto"/>
       </w:pPr>
-      <w:bookmarkStart w:id="15" w:name="_Toc389671212"/>
+      <w:bookmarkStart w:id="16" w:name="_Toc389742791"/>
       <w:r>
         <w:t>Part 4.2</w:t>
       </w:r>
       <w:r>
         <w:t xml:space="preserve"> Developers</w:t>
       </w:r>
-      <w:bookmarkEnd w:id="15"/>
+      <w:bookmarkEnd w:id="16"/>
     </w:p>
     <w:p>
       <w:pPr>
@@ -3733,11 +4021,11 @@
         <w:pStyle w:val="Heading2"/>
         <w:spacing w:line="240" w:lineRule="auto"/>
       </w:pPr>
-      <w:bookmarkStart w:id="16" w:name="_Toc389671213"/>
+      <w:bookmarkStart w:id="17" w:name="_Toc389742792"/>
       <w:r>
         <w:t>4.3 Use Cases</w:t>
       </w:r>
-      <w:bookmarkEnd w:id="16"/>
+      <w:bookmarkEnd w:id="17"/>
     </w:p>
     <w:p>
       <w:pPr>
@@ -3756,8 +4044,8 @@
       </w:r>
       <w:r>
         <w:pict>
-          <v:shape id="_x0000_i1027" type="#_x0000_t75" style="width:266.55pt;height:298.7pt">
-            <v:imagedata r:id="rId13" o:title="final of rele"/>
+          <v:shape id="_x0000_i1031" type="#_x0000_t75" style="width:266.55pt;height:298.4pt">
+            <v:imagedata r:id="rId19" o:title="final of rele"/>
           </v:shape>
         </w:pict>
       </w:r>
@@ -3777,11 +4065,11 @@
         <w:pStyle w:val="Heading1"/>
         <w:spacing w:line="240" w:lineRule="auto"/>
       </w:pPr>
-      <w:bookmarkStart w:id="17" w:name="_Toc389671214"/>
+      <w:bookmarkStart w:id="18" w:name="_Toc389742793"/>
       <w:r>
         <w:t>Part 5 – Database Design</w:t>
       </w:r>
-      <w:bookmarkEnd w:id="17"/>
+      <w:bookmarkEnd w:id="18"/>
     </w:p>
     <w:p>
       <w:pPr>
@@ -3808,7 +4096,7 @@
                     <pic:cNvPicPr/>
                   </pic:nvPicPr>
                   <pic:blipFill>
-                    <a:blip r:embed="rId14"/>
+                    <a:blip r:embed="rId20"/>
                     <a:stretch>
                       <a:fillRect/>
                     </a:stretch>
@@ -3867,7 +4155,7 @@
                     <pic:cNvPicPr/>
                   </pic:nvPicPr>
                   <pic:blipFill>
-                    <a:blip r:embed="rId15"/>
+                    <a:blip r:embed="rId21"/>
                     <a:stretch>
                       <a:fillRect/>
                     </a:stretch>
@@ -3892,8 +4180,18 @@
       <w:pPr>
         <w:spacing w:line="240" w:lineRule="auto"/>
       </w:pPr>
-      <w:r>
-        <w:t>StaffType : used in mapping the user to a particular user type thus enabling separation of duties.</w:t>
+      <w:proofErr w:type="spellStart"/>
+      <w:proofErr w:type="gramStart"/>
+      <w:r>
+        <w:t>StaffType</w:t>
+      </w:r>
+      <w:proofErr w:type="spellEnd"/>
+      <w:r>
+        <w:t xml:space="preserve"> :</w:t>
+      </w:r>
+      <w:proofErr w:type="gramEnd"/>
+      <w:r>
+        <w:t xml:space="preserve"> used in mapping the user to a particular user type thus enabling separation of duties.</w:t>
       </w:r>
     </w:p>
     <w:p>
@@ -3922,7 +4220,7 @@
                     <pic:cNvPicPr/>
                   </pic:nvPicPr>
                   <pic:blipFill>
-                    <a:blip r:embed="rId16"/>
+                    <a:blip r:embed="rId22"/>
                     <a:stretch>
                       <a:fillRect/>
                     </a:stretch>
@@ -3947,8 +4245,13 @@
       <w:pPr>
         <w:spacing w:line="240" w:lineRule="auto"/>
       </w:pPr>
-      <w:r>
-        <w:t>Staff : holds the information about the staff, which staff class they belong to.</w:t>
+      <w:proofErr w:type="gramStart"/>
+      <w:r>
+        <w:t>Staff :</w:t>
+      </w:r>
+      <w:proofErr w:type="gramEnd"/>
+      <w:r>
+        <w:t xml:space="preserve"> holds the information about the staff, which staff class they belong to.</w:t>
       </w:r>
     </w:p>
     <w:p>
@@ -3976,7 +4279,7 @@
                     <pic:cNvPicPr/>
                   </pic:nvPicPr>
                   <pic:blipFill>
-                    <a:blip r:embed="rId17"/>
+                    <a:blip r:embed="rId23"/>
                     <a:stretch>
                       <a:fillRect/>
                     </a:stretch>
@@ -4001,8 +4304,13 @@
       <w:pPr>
         <w:spacing w:line="240" w:lineRule="auto"/>
       </w:pPr>
-      <w:r>
-        <w:t>Patients : used for managing the patient data.</w:t>
+      <w:proofErr w:type="gramStart"/>
+      <w:r>
+        <w:t>Patients :</w:t>
+      </w:r>
+      <w:proofErr w:type="gramEnd"/>
+      <w:r>
+        <w:t xml:space="preserve"> used for managing the patient data.</w:t>
       </w:r>
     </w:p>
     <w:p>
@@ -4030,7 +4338,7 @@
                     <pic:cNvPicPr/>
                   </pic:nvPicPr>
                   <pic:blipFill>
-                    <a:blip r:embed="rId18"/>
+                    <a:blip r:embed="rId24"/>
                     <a:stretch>
                       <a:fillRect/>
                     </a:stretch>
@@ -4055,8 +4363,18 @@
       <w:pPr>
         <w:spacing w:line="240" w:lineRule="auto"/>
       </w:pPr>
-      <w:r>
-        <w:t>HospitalResources : used for managing the resources of the hospital. Examples are hospital bed allocation and operating theatre times. NOTE: not yet implemented or tested due to forms being incomplete.</w:t>
+      <w:proofErr w:type="spellStart"/>
+      <w:proofErr w:type="gramStart"/>
+      <w:r>
+        <w:t>HospitalResources</w:t>
+      </w:r>
+      <w:proofErr w:type="spellEnd"/>
+      <w:r>
+        <w:t xml:space="preserve"> :</w:t>
+      </w:r>
+      <w:proofErr w:type="gramEnd"/>
+      <w:r>
+        <w:t xml:space="preserve"> used for managing the resources of the hospital. Examples are hospital bed allocation and operating theatre times. NOTE: not yet implemented or tested due to forms being incomplete.</w:t>
       </w:r>
     </w:p>
     <w:p>
@@ -4085,7 +4403,7 @@
                     <pic:cNvPicPr/>
                   </pic:nvPicPr>
                   <pic:blipFill>
-                    <a:blip r:embed="rId19"/>
+                    <a:blip r:embed="rId25"/>
                     <a:stretch>
                       <a:fillRect/>
                     </a:stretch>
@@ -4110,8 +4428,13 @@
       <w:pPr>
         <w:spacing w:line="240" w:lineRule="auto"/>
       </w:pPr>
-      <w:r>
-        <w:t>Fees : this is the “money” table where all the financials are stored.</w:t>
+      <w:proofErr w:type="gramStart"/>
+      <w:r>
+        <w:t>Fees :</w:t>
+      </w:r>
+      <w:proofErr w:type="gramEnd"/>
+      <w:r>
+        <w:t xml:space="preserve"> this is the “money” table where all the financials are stored.</w:t>
       </w:r>
     </w:p>
     <w:p>
@@ -4139,7 +4462,7 @@
                     <pic:cNvPicPr/>
                   </pic:nvPicPr>
                   <pic:blipFill>
-                    <a:blip r:embed="rId20"/>
+                    <a:blip r:embed="rId26"/>
                     <a:stretch>
                       <a:fillRect/>
                     </a:stretch>
@@ -4164,8 +4487,21 @@
       <w:pPr>
         <w:spacing w:line="240" w:lineRule="auto"/>
       </w:pPr>
-      <w:r>
-        <w:t>Treatment : the most critical of the table this is the table that joins all the others together. It manages which treatment it is what patient is having the treatment which staff member is overseeing the treatment which fee is associated with the treatment the doctors and nurse notes, and which Hospital resources are used via the HospitalResource table</w:t>
+      <w:proofErr w:type="gramStart"/>
+      <w:r>
+        <w:t>Treatment :</w:t>
+      </w:r>
+      <w:proofErr w:type="gramEnd"/>
+      <w:r>
+        <w:t xml:space="preserve"> the most critical of the table this is the table that joins all the others together. It manages which treatment it is what patient is having the treatment which staff member is overseeing the treatment which fee is associated with the treatment the doctors and nurse notes, and which Hospital resources are used via the </w:t>
+      </w:r>
+      <w:proofErr w:type="spellStart"/>
+      <w:r>
+        <w:t>HospitalResource</w:t>
+      </w:r>
+      <w:proofErr w:type="spellEnd"/>
+      <w:r>
+        <w:t xml:space="preserve"> table</w:t>
       </w:r>
       <w:r>
         <w:t>.</w:t>
@@ -4181,14 +4517,14 @@
         <w:pStyle w:val="Heading1"/>
         <w:spacing w:line="240" w:lineRule="auto"/>
       </w:pPr>
-      <w:bookmarkStart w:id="18" w:name="_Toc389671215"/>
+      <w:bookmarkStart w:id="19" w:name="_Toc389742794"/>
       <w:r>
         <w:t>Part 6 – Code Quality</w:t>
       </w:r>
       <w:r>
         <w:t xml:space="preserve"> Assurance</w:t>
       </w:r>
-      <w:bookmarkEnd w:id="18"/>
+      <w:bookmarkEnd w:id="19"/>
     </w:p>
     <w:p>
       <w:pPr>
@@ -4201,7 +4537,15 @@
         <w:t>Majority of the coding and co</w:t>
       </w:r>
       <w:r>
-        <w:t>de reviews where done by Joseph Salmond.</w:t>
+        <w:t xml:space="preserve">de reviews where done by Joseph </w:t>
+      </w:r>
+      <w:proofErr w:type="spellStart"/>
+      <w:r>
+        <w:t>Salmond</w:t>
+      </w:r>
+      <w:proofErr w:type="spellEnd"/>
+      <w:r>
+        <w:t>.</w:t>
       </w:r>
     </w:p>
     <w:p>
@@ -4222,23 +4566,23 @@
         <w:pStyle w:val="Heading1"/>
         <w:spacing w:line="240" w:lineRule="auto"/>
       </w:pPr>
-      <w:bookmarkStart w:id="19" w:name="_Toc389671216"/>
+      <w:bookmarkStart w:id="20" w:name="_Toc389742795"/>
       <w:r>
         <w:lastRenderedPageBreak/>
         <w:t>Part 7 – Acceptance Test Plans</w:t>
       </w:r>
-      <w:bookmarkEnd w:id="19"/>
+      <w:bookmarkEnd w:id="20"/>
     </w:p>
     <w:p>
       <w:pPr>
         <w:pStyle w:val="Heading2"/>
         <w:spacing w:line="240" w:lineRule="auto"/>
       </w:pPr>
-      <w:bookmarkStart w:id="20" w:name="_Toc389671217"/>
+      <w:bookmarkStart w:id="21" w:name="_Toc389742796"/>
       <w:r>
         <w:t>Part 7.1 User Interface Acceptance Tests</w:t>
       </w:r>
-      <w:bookmarkEnd w:id="20"/>
+      <w:bookmarkEnd w:id="21"/>
     </w:p>
     <w:p>
       <w:pPr>
@@ -4259,11 +4603,11 @@
         <w:pStyle w:val="Heading2"/>
         <w:spacing w:line="240" w:lineRule="auto"/>
       </w:pPr>
-      <w:bookmarkStart w:id="21" w:name="_Toc389671218"/>
+      <w:bookmarkStart w:id="22" w:name="_Toc389742797"/>
       <w:r>
         <w:t>Part 7.2 Functional Requirements Acceptance Test</w:t>
       </w:r>
-      <w:bookmarkEnd w:id="21"/>
+      <w:bookmarkEnd w:id="22"/>
     </w:p>
     <w:p>
       <w:pPr>
@@ -4276,7 +4620,15 @@
         <w:t>to view some patient details in</w:t>
       </w:r>
       <w:r>
-        <w:t xml:space="preserve"> the patient details form completed by Kaan.</w:t>
+        <w:t xml:space="preserve"> the patient details form completed by </w:t>
+      </w:r>
+      <w:proofErr w:type="spellStart"/>
+      <w:r>
+        <w:t>Kaan</w:t>
+      </w:r>
+      <w:proofErr w:type="spellEnd"/>
+      <w:r>
+        <w:t>.</w:t>
       </w:r>
     </w:p>
     <w:p>
@@ -4287,10 +4639,18 @@
         <w:t>The tests for the User registration and login where that the use can only login with their username and password. The pdf’s where tested by exporting many different datasets and viewin</w:t>
       </w:r>
       <w:r>
-        <w:t>g them within adobe reader and F</w:t>
-      </w:r>
-      <w:r>
-        <w:t>oxit reader.</w:t>
+        <w:t xml:space="preserve">g them within adobe reader and </w:t>
+      </w:r>
+      <w:proofErr w:type="spellStart"/>
+      <w:r>
+        <w:t>F</w:t>
+      </w:r>
+      <w:r>
+        <w:t>oxit</w:t>
+      </w:r>
+      <w:proofErr w:type="spellEnd"/>
+      <w:r>
+        <w:t xml:space="preserve"> reader.</w:t>
       </w:r>
     </w:p>
     <w:p>
@@ -4303,11 +4663,11 @@
         <w:pStyle w:val="Heading1"/>
         <w:spacing w:line="240" w:lineRule="auto"/>
       </w:pPr>
-      <w:bookmarkStart w:id="22" w:name="_Toc389671220"/>
+      <w:bookmarkStart w:id="23" w:name="_Toc389742798"/>
       <w:r>
         <w:t>Part 8 – Operations documentation</w:t>
       </w:r>
-      <w:bookmarkEnd w:id="22"/>
+      <w:bookmarkEnd w:id="23"/>
     </w:p>
     <w:p>
       <w:pPr>
@@ -4337,8 +4697,13 @@
         <w:t xml:space="preserve"> (</w:t>
       </w:r>
       <w:r>
-        <w:t>Q-Medic GUI.application</w:t>
-      </w:r>
+        <w:t xml:space="preserve">Q-Medic </w:t>
+      </w:r>
+      <w:proofErr w:type="spellStart"/>
+      <w:r>
+        <w:t>GUI.application</w:t>
+      </w:r>
+      <w:proofErr w:type="spellEnd"/>
       <w:r>
         <w:t>)</w:t>
       </w:r>
@@ -4346,11 +4711,32 @@
         <w:t>.</w:t>
       </w:r>
       <w:r>
-        <w:t xml:space="preserve">  Also there is a sql script to recreate/create the database if required (</w:t>
-      </w:r>
-      <w:r>
-        <w:t>Hospital DataBase Creation.sql</w:t>
-      </w:r>
+        <w:t xml:space="preserve">  Also there is a </w:t>
+      </w:r>
+      <w:proofErr w:type="spellStart"/>
+      <w:r>
+        <w:t>sql</w:t>
+      </w:r>
+      <w:proofErr w:type="spellEnd"/>
+      <w:r>
+        <w:t xml:space="preserve"> script to recreate/create the database if required (</w:t>
+      </w:r>
+      <w:r>
+        <w:t xml:space="preserve">Hospital </w:t>
+      </w:r>
+      <w:proofErr w:type="spellStart"/>
+      <w:r>
+        <w:t>DataBase</w:t>
+      </w:r>
+      <w:proofErr w:type="spellEnd"/>
+      <w:r>
+        <w:t xml:space="preserve"> </w:t>
+      </w:r>
+      <w:proofErr w:type="spellStart"/>
+      <w:r>
+        <w:t>Creation.sql</w:t>
+      </w:r>
+      <w:proofErr w:type="spellEnd"/>
       <w:r>
         <w:t xml:space="preserve">). </w:t>
       </w:r>
@@ -4365,24 +4751,29 @@
         <w:pStyle w:val="Heading1"/>
         <w:spacing w:line="240" w:lineRule="auto"/>
       </w:pPr>
-      <w:bookmarkStart w:id="23" w:name="_Toc389671221"/>
+      <w:bookmarkStart w:id="24" w:name="_Toc389742799"/>
       <w:r>
         <w:t>Part 9 – User Guides</w:t>
       </w:r>
-      <w:bookmarkEnd w:id="23"/>
-    </w:p>
-    <w:p>
-      <w:pPr>
-        <w:spacing w:line="240" w:lineRule="auto"/>
-      </w:pPr>
-    </w:p>
-    <w:p>
-      <w:pPr>
-        <w:spacing w:line="240" w:lineRule="auto"/>
-      </w:pPr>
-      <w:r>
-        <w:t>@Author Kaan</w:t>
-      </w:r>
+      <w:bookmarkEnd w:id="24"/>
+    </w:p>
+    <w:p>
+      <w:pPr>
+        <w:spacing w:line="240" w:lineRule="auto"/>
+      </w:pPr>
+    </w:p>
+    <w:p>
+      <w:pPr>
+        <w:spacing w:line="240" w:lineRule="auto"/>
+      </w:pPr>
+      <w:r>
+        <w:t xml:space="preserve">@Author </w:t>
+      </w:r>
+      <w:proofErr w:type="spellStart"/>
+      <w:r>
+        <w:t>Kaan</w:t>
+      </w:r>
+      <w:proofErr w:type="spellEnd"/>
     </w:p>
     <w:p>
       <w:pPr>
@@ -4465,7 +4856,7 @@
         <w:pStyle w:val="Heading1"/>
         <w:spacing w:line="240" w:lineRule="auto"/>
       </w:pPr>
-      <w:bookmarkStart w:id="24" w:name="_Toc389671222"/>
+      <w:bookmarkStart w:id="25" w:name="_Toc389742800"/>
       <w:r>
         <w:lastRenderedPageBreak/>
         <w:t xml:space="preserve">Part 10 – </w:t>
@@ -4473,7 +4864,7 @@
       <w:r>
         <w:t>Sprint backlogs, burn down charts.</w:t>
       </w:r>
-      <w:bookmarkEnd w:id="24"/>
+      <w:bookmarkEnd w:id="25"/>
     </w:p>
     <w:tbl>
       <w:tblPr>
@@ -4501,8 +4892,14 @@
           <w:p>
             <w:pPr>
               <w:jc w:val="center"/>
+              <w:rPr>
+                <w:sz w:val="18"/>
+              </w:rPr>
             </w:pPr>
             <w:r>
+              <w:rPr>
+                <w:sz w:val="18"/>
+              </w:rPr>
               <w:t>Sprints</w:t>
             </w:r>
           </w:p>
@@ -4515,9 +4912,23 @@
           <w:p>
             <w:pPr>
               <w:jc w:val="center"/>
+              <w:rPr>
+                <w:sz w:val="18"/>
+              </w:rPr>
             </w:pPr>
-            <w:r>
-              <w:t>UserStory: Tasks Assigned</w:t>
+            <w:proofErr w:type="spellStart"/>
+            <w:r>
+              <w:rPr>
+                <w:sz w:val="18"/>
+              </w:rPr>
+              <w:t>UserStory</w:t>
+            </w:r>
+            <w:proofErr w:type="spellEnd"/>
+            <w:r>
+              <w:rPr>
+                <w:sz w:val="18"/>
+              </w:rPr>
+              <w:t>: Tasks Assigned</w:t>
             </w:r>
           </w:p>
         </w:tc>
@@ -4533,8 +4944,14 @@
           <w:p>
             <w:pPr>
               <w:jc w:val="center"/>
+              <w:rPr>
+                <w:sz w:val="18"/>
+              </w:rPr>
             </w:pPr>
             <w:r>
+              <w:rPr>
+                <w:sz w:val="18"/>
+              </w:rPr>
               <w:t>Member:</w:t>
             </w:r>
           </w:p>
@@ -4544,9 +4961,33 @@
             <w:tcW w:w="2473" w:type="dxa"/>
           </w:tcPr>
           <w:p>
-            <w:r>
-              <w:t>Kaan Osmanagaoglu</w:t>
-            </w:r>
+            <w:pPr>
+              <w:rPr>
+                <w:sz w:val="18"/>
+              </w:rPr>
+            </w:pPr>
+            <w:proofErr w:type="spellStart"/>
+            <w:r>
+              <w:rPr>
+                <w:sz w:val="18"/>
+              </w:rPr>
+              <w:t>Kaan</w:t>
+            </w:r>
+            <w:proofErr w:type="spellEnd"/>
+            <w:r>
+              <w:rPr>
+                <w:sz w:val="18"/>
+              </w:rPr>
+              <w:t xml:space="preserve"> </w:t>
+            </w:r>
+            <w:proofErr w:type="spellStart"/>
+            <w:r>
+              <w:rPr>
+                <w:sz w:val="18"/>
+              </w:rPr>
+              <w:t>Osmanagaoglu</w:t>
+            </w:r>
+            <w:proofErr w:type="spellEnd"/>
           </w:p>
         </w:tc>
         <w:tc>
@@ -4554,12 +4995,25 @@
             <w:tcW w:w="1942" w:type="dxa"/>
           </w:tcPr>
           <w:p>
-            <w:r>
+            <w:pPr>
+              <w:rPr>
+                <w:sz w:val="18"/>
+              </w:rPr>
+            </w:pPr>
+            <w:r>
+              <w:rPr>
+                <w:sz w:val="18"/>
+              </w:rPr>
               <w:t xml:space="preserve">Saud </w:t>
             </w:r>
-            <w:r>
+            <w:proofErr w:type="spellStart"/>
+            <w:r>
+              <w:rPr>
+                <w:sz w:val="18"/>
+              </w:rPr>
               <w:t>Jehani</w:t>
             </w:r>
+            <w:proofErr w:type="spellEnd"/>
           </w:p>
         </w:tc>
         <w:tc>
@@ -4567,9 +5021,25 @@
             <w:tcW w:w="1667" w:type="dxa"/>
           </w:tcPr>
           <w:p>
-            <w:r>
-              <w:t>Abdullah Abdulaziz</w:t>
-            </w:r>
+            <w:pPr>
+              <w:rPr>
+                <w:sz w:val="18"/>
+              </w:rPr>
+            </w:pPr>
+            <w:r>
+              <w:rPr>
+                <w:sz w:val="18"/>
+              </w:rPr>
+              <w:t xml:space="preserve">Abdullah </w:t>
+            </w:r>
+            <w:proofErr w:type="spellStart"/>
+            <w:r>
+              <w:rPr>
+                <w:sz w:val="18"/>
+              </w:rPr>
+              <w:t>Abdulaziz</w:t>
+            </w:r>
+            <w:proofErr w:type="spellEnd"/>
           </w:p>
         </w:tc>
         <w:tc>
@@ -4577,7 +5047,15 @@
             <w:tcW w:w="2021" w:type="dxa"/>
           </w:tcPr>
           <w:p>
-            <w:r>
+            <w:pPr>
+              <w:rPr>
+                <w:sz w:val="18"/>
+              </w:rPr>
+            </w:pPr>
+            <w:r>
+              <w:rPr>
+                <w:sz w:val="18"/>
+              </w:rPr>
               <w:t>Syed Ali</w:t>
             </w:r>
           </w:p>
@@ -4587,9 +5065,25 @@
             <w:tcW w:w="2019" w:type="dxa"/>
           </w:tcPr>
           <w:p>
-            <w:r>
-              <w:t>Joseph Salmond</w:t>
-            </w:r>
+            <w:pPr>
+              <w:rPr>
+                <w:sz w:val="18"/>
+              </w:rPr>
+            </w:pPr>
+            <w:r>
+              <w:rPr>
+                <w:sz w:val="18"/>
+              </w:rPr>
+              <w:t xml:space="preserve">Joseph </w:t>
+            </w:r>
+            <w:proofErr w:type="spellStart"/>
+            <w:r>
+              <w:rPr>
+                <w:sz w:val="18"/>
+              </w:rPr>
+              <w:t>Salmond</w:t>
+            </w:r>
+            <w:proofErr w:type="spellEnd"/>
           </w:p>
         </w:tc>
       </w:tr>
@@ -4604,8 +5098,14 @@
           <w:p>
             <w:pPr>
               <w:jc w:val="center"/>
+              <w:rPr>
+                <w:sz w:val="18"/>
+              </w:rPr>
             </w:pPr>
             <w:r>
+              <w:rPr>
+                <w:sz w:val="18"/>
+              </w:rPr>
               <w:t>1</w:t>
             </w:r>
           </w:p>
@@ -4615,12 +5115,28 @@
             <w:tcW w:w="2473" w:type="dxa"/>
           </w:tcPr>
           <w:p>
-            <w:r>
+            <w:pPr>
+              <w:rPr>
+                <w:sz w:val="18"/>
+              </w:rPr>
+            </w:pPr>
+            <w:r>
+              <w:rPr>
+                <w:sz w:val="18"/>
+              </w:rPr>
               <w:t xml:space="preserve">Database: </w:t>
             </w:r>
           </w:p>
           <w:p>
-            <w:r>
+            <w:pPr>
+              <w:rPr>
+                <w:sz w:val="18"/>
+              </w:rPr>
+            </w:pPr>
+            <w:r>
+              <w:rPr>
+                <w:sz w:val="18"/>
+              </w:rPr>
               <w:t>Schema Tables</w:t>
             </w:r>
           </w:p>
@@ -4630,12 +5146,28 @@
             <w:tcW w:w="1942" w:type="dxa"/>
           </w:tcPr>
           <w:p>
-            <w:r>
+            <w:pPr>
+              <w:rPr>
+                <w:sz w:val="18"/>
+              </w:rPr>
+            </w:pPr>
+            <w:r>
+              <w:rPr>
+                <w:sz w:val="18"/>
+              </w:rPr>
               <w:t>User Interface:</w:t>
             </w:r>
           </w:p>
           <w:p>
-            <w:r>
+            <w:pPr>
+              <w:rPr>
+                <w:sz w:val="18"/>
+              </w:rPr>
+            </w:pPr>
+            <w:r>
+              <w:rPr>
+                <w:sz w:val="18"/>
+              </w:rPr>
               <w:t>Design Draft/ reports/forms</w:t>
             </w:r>
           </w:p>
@@ -4645,7 +5177,15 @@
             <w:tcW w:w="1667" w:type="dxa"/>
           </w:tcPr>
           <w:p>
-            <w:r>
+            <w:pPr>
+              <w:rPr>
+                <w:sz w:val="18"/>
+              </w:rPr>
+            </w:pPr>
+            <w:r>
+              <w:rPr>
+                <w:sz w:val="18"/>
+              </w:rPr>
               <w:t>Database: Relationships</w:t>
             </w:r>
           </w:p>
@@ -4655,12 +5195,28 @@
             <w:tcW w:w="2021" w:type="dxa"/>
           </w:tcPr>
           <w:p>
-            <w:r>
+            <w:pPr>
+              <w:rPr>
+                <w:sz w:val="18"/>
+              </w:rPr>
+            </w:pPr>
+            <w:r>
+              <w:rPr>
+                <w:sz w:val="18"/>
+              </w:rPr>
               <w:t>User Interface:</w:t>
             </w:r>
           </w:p>
           <w:p>
-            <w:r>
+            <w:pPr>
+              <w:rPr>
+                <w:sz w:val="18"/>
+              </w:rPr>
+            </w:pPr>
+            <w:r>
+              <w:rPr>
+                <w:sz w:val="18"/>
+              </w:rPr>
               <w:t>Design Draft/forms/reports</w:t>
             </w:r>
           </w:p>
@@ -4670,7 +5226,15 @@
             <w:tcW w:w="2019" w:type="dxa"/>
           </w:tcPr>
           <w:p>
-            <w:r>
+            <w:pPr>
+              <w:rPr>
+                <w:sz w:val="18"/>
+              </w:rPr>
+            </w:pPr>
+            <w:r>
+              <w:rPr>
+                <w:sz w:val="18"/>
+              </w:rPr>
               <w:t>Documentation:</w:t>
             </w:r>
           </w:p>
@@ -4687,8 +5251,14 @@
           <w:p>
             <w:pPr>
               <w:jc w:val="center"/>
+              <w:rPr>
+                <w:sz w:val="18"/>
+              </w:rPr>
             </w:pPr>
             <w:r>
+              <w:rPr>
+                <w:sz w:val="18"/>
+              </w:rPr>
               <w:t>2</w:t>
             </w:r>
           </w:p>
@@ -4698,7 +5268,15 @@
             <w:tcW w:w="2473" w:type="dxa"/>
           </w:tcPr>
           <w:p>
-            <w:r>
+            <w:pPr>
+              <w:rPr>
+                <w:sz w:val="18"/>
+              </w:rPr>
+            </w:pPr>
+            <w:r>
+              <w:rPr>
+                <w:sz w:val="18"/>
+              </w:rPr>
               <w:t>Doctors Authentication/Database</w:t>
             </w:r>
           </w:p>
@@ -4708,9 +5286,25 @@
             <w:tcW w:w="1942" w:type="dxa"/>
           </w:tcPr>
           <w:p>
-            <w:r>
-              <w:t>Nurse Authentication/Gui</w:t>
-            </w:r>
+            <w:pPr>
+              <w:rPr>
+                <w:sz w:val="18"/>
+              </w:rPr>
+            </w:pPr>
+            <w:r>
+              <w:rPr>
+                <w:sz w:val="18"/>
+              </w:rPr>
+              <w:t>Nurse Authentication/</w:t>
+            </w:r>
+            <w:proofErr w:type="spellStart"/>
+            <w:r>
+              <w:rPr>
+                <w:sz w:val="18"/>
+              </w:rPr>
+              <w:t>Gui</w:t>
+            </w:r>
+            <w:proofErr w:type="spellEnd"/>
           </w:p>
         </w:tc>
         <w:tc>
@@ -4718,7 +5312,15 @@
             <w:tcW w:w="1667" w:type="dxa"/>
           </w:tcPr>
           <w:p>
-            <w:r>
+            <w:pPr>
+              <w:rPr>
+                <w:sz w:val="18"/>
+              </w:rPr>
+            </w:pPr>
+            <w:r>
+              <w:rPr>
+                <w:sz w:val="18"/>
+              </w:rPr>
               <w:t>Database Relationships</w:t>
             </w:r>
           </w:p>
@@ -4728,7 +5330,15 @@
             <w:tcW w:w="2021" w:type="dxa"/>
           </w:tcPr>
           <w:p>
-            <w:r>
+            <w:pPr>
+              <w:rPr>
+                <w:sz w:val="18"/>
+              </w:rPr>
+            </w:pPr>
+            <w:r>
+              <w:rPr>
+                <w:sz w:val="18"/>
+              </w:rPr>
               <w:t>Nurse Authentication/GUI</w:t>
             </w:r>
           </w:p>
@@ -4738,7 +5348,15 @@
             <w:tcW w:w="2019" w:type="dxa"/>
           </w:tcPr>
           <w:p>
-            <w:r>
+            <w:pPr>
+              <w:rPr>
+                <w:sz w:val="18"/>
+              </w:rPr>
+            </w:pPr>
+            <w:r>
+              <w:rPr>
+                <w:sz w:val="18"/>
+              </w:rPr>
               <w:t>Documentation/ Programming</w:t>
             </w:r>
           </w:p>
@@ -4755,8 +5373,14 @@
           <w:p>
             <w:pPr>
               <w:jc w:val="center"/>
+              <w:rPr>
+                <w:sz w:val="18"/>
+              </w:rPr>
             </w:pPr>
             <w:r>
+              <w:rPr>
+                <w:sz w:val="18"/>
+              </w:rPr>
               <w:t>3</w:t>
             </w:r>
           </w:p>
@@ -4766,7 +5390,15 @@
             <w:tcW w:w="2473" w:type="dxa"/>
           </w:tcPr>
           <w:p>
-            <w:r>
+            <w:pPr>
+              <w:rPr>
+                <w:sz w:val="18"/>
+              </w:rPr>
+            </w:pPr>
+            <w:r>
+              <w:rPr>
+                <w:sz w:val="18"/>
+              </w:rPr>
               <w:t>Logos, images and middleware</w:t>
             </w:r>
           </w:p>
@@ -4776,7 +5408,15 @@
             <w:tcW w:w="1942" w:type="dxa"/>
           </w:tcPr>
           <w:p>
-            <w:r>
+            <w:pPr>
+              <w:rPr>
+                <w:sz w:val="18"/>
+              </w:rPr>
+            </w:pPr>
+            <w:r>
+              <w:rPr>
+                <w:sz w:val="18"/>
+              </w:rPr>
               <w:t>Nurse forms</w:t>
             </w:r>
           </w:p>
@@ -4786,7 +5426,15 @@
             <w:tcW w:w="1667" w:type="dxa"/>
           </w:tcPr>
           <w:p>
-            <w:r>
+            <w:pPr>
+              <w:rPr>
+                <w:sz w:val="18"/>
+              </w:rPr>
+            </w:pPr>
+            <w:r>
+              <w:rPr>
+                <w:sz w:val="18"/>
+              </w:rPr>
               <w:t>Relationship diagram / Receptionist form</w:t>
             </w:r>
           </w:p>
@@ -4796,7 +5444,15 @@
             <w:tcW w:w="2021" w:type="dxa"/>
           </w:tcPr>
           <w:p>
-            <w:r>
+            <w:pPr>
+              <w:rPr>
+                <w:sz w:val="18"/>
+              </w:rPr>
+            </w:pPr>
+            <w:r>
+              <w:rPr>
+                <w:sz w:val="18"/>
+              </w:rPr>
               <w:t>Login screen / Doctors Form</w:t>
             </w:r>
           </w:p>
@@ -4806,7 +5462,15 @@
             <w:tcW w:w="2019" w:type="dxa"/>
           </w:tcPr>
           <w:p>
-            <w:r>
+            <w:pPr>
+              <w:rPr>
+                <w:sz w:val="18"/>
+              </w:rPr>
+            </w:pPr>
+            <w:r>
+              <w:rPr>
+                <w:sz w:val="18"/>
+              </w:rPr>
               <w:t>Documentation / Middleware</w:t>
             </w:r>
           </w:p>
@@ -4823,8 +5487,14 @@
           <w:p>
             <w:pPr>
               <w:jc w:val="center"/>
+              <w:rPr>
+                <w:sz w:val="18"/>
+              </w:rPr>
             </w:pPr>
             <w:r>
+              <w:rPr>
+                <w:sz w:val="18"/>
+              </w:rPr>
               <w:t>4</w:t>
             </w:r>
           </w:p>
@@ -4834,7 +5504,15 @@
             <w:tcW w:w="2473" w:type="dxa"/>
           </w:tcPr>
           <w:p>
-            <w:r>
+            <w:pPr>
+              <w:rPr>
+                <w:sz w:val="18"/>
+              </w:rPr>
+            </w:pPr>
+            <w:r>
+              <w:rPr>
+                <w:sz w:val="18"/>
+              </w:rPr>
               <w:t>Registry database connection and the register form</w:t>
             </w:r>
           </w:p>
@@ -4844,7 +5522,15 @@
             <w:tcW w:w="1942" w:type="dxa"/>
           </w:tcPr>
           <w:p>
-            <w:r>
+            <w:pPr>
+              <w:rPr>
+                <w:sz w:val="18"/>
+              </w:rPr>
+            </w:pPr>
+            <w:r>
+              <w:rPr>
+                <w:sz w:val="18"/>
+              </w:rPr>
               <w:t>Relationship diagram + Patients rooms form</w:t>
             </w:r>
           </w:p>
@@ -4854,7 +5540,15 @@
             <w:tcW w:w="1667" w:type="dxa"/>
           </w:tcPr>
           <w:p>
-            <w:r>
+            <w:pPr>
+              <w:rPr>
+                <w:sz w:val="18"/>
+              </w:rPr>
+            </w:pPr>
+            <w:r>
+              <w:rPr>
+                <w:sz w:val="18"/>
+              </w:rPr>
               <w:t>User Interface - Doctors, Systems Admin and Hospital Admin</w:t>
             </w:r>
           </w:p>
@@ -4864,7 +5558,15 @@
             <w:tcW w:w="2021" w:type="dxa"/>
           </w:tcPr>
           <w:p>
-            <w:r>
+            <w:pPr>
+              <w:rPr>
+                <w:sz w:val="18"/>
+              </w:rPr>
+            </w:pPr>
+            <w:r>
+              <w:rPr>
+                <w:sz w:val="18"/>
+              </w:rPr>
               <w:t>User Interface - Nurses</w:t>
             </w:r>
           </w:p>
@@ -4874,7 +5576,15 @@
             <w:tcW w:w="2019" w:type="dxa"/>
           </w:tcPr>
           <w:p>
-            <w:r>
+            <w:pPr>
+              <w:rPr>
+                <w:sz w:val="18"/>
+              </w:rPr>
+            </w:pPr>
+            <w:r>
+              <w:rPr>
+                <w:sz w:val="18"/>
+              </w:rPr>
               <w:t>Documentation / Middleware / Testing / Version Control</w:t>
             </w:r>
           </w:p>
@@ -4891,8 +5601,14 @@
           <w:p>
             <w:pPr>
               <w:jc w:val="center"/>
+              <w:rPr>
+                <w:sz w:val="18"/>
+              </w:rPr>
             </w:pPr>
             <w:r>
+              <w:rPr>
+                <w:sz w:val="18"/>
+              </w:rPr>
               <w:t>5</w:t>
             </w:r>
           </w:p>
@@ -4902,8 +5618,30 @@
             <w:tcW w:w="2473" w:type="dxa"/>
           </w:tcPr>
           <w:p>
-            <w:r>
-              <w:t>Assist completing UI / Sql to back all the forms</w:t>
+            <w:pPr>
+              <w:rPr>
+                <w:sz w:val="18"/>
+              </w:rPr>
+            </w:pPr>
+            <w:r>
+              <w:rPr>
+                <w:sz w:val="18"/>
+              </w:rPr>
+              <w:t xml:space="preserve">Assist completing UI / </w:t>
+            </w:r>
+            <w:proofErr w:type="spellStart"/>
+            <w:r>
+              <w:rPr>
+                <w:sz w:val="18"/>
+              </w:rPr>
+              <w:t>Sql</w:t>
+            </w:r>
+            <w:proofErr w:type="spellEnd"/>
+            <w:r>
+              <w:rPr>
+                <w:sz w:val="18"/>
+              </w:rPr>
+              <w:t xml:space="preserve"> to back all the forms</w:t>
             </w:r>
           </w:p>
         </w:tc>
@@ -4912,9 +5650,25 @@
             <w:tcW w:w="1942" w:type="dxa"/>
           </w:tcPr>
           <w:p>
-            <w:r>
-              <w:t>Complete UI / Patient history form and patient activties</w:t>
-            </w:r>
+            <w:pPr>
+              <w:rPr>
+                <w:sz w:val="18"/>
+              </w:rPr>
+            </w:pPr>
+            <w:r>
+              <w:rPr>
+                <w:sz w:val="18"/>
+              </w:rPr>
+              <w:t xml:space="preserve">Complete UI / Patient history form and patient </w:t>
+            </w:r>
+            <w:proofErr w:type="spellStart"/>
+            <w:r>
+              <w:rPr>
+                <w:sz w:val="18"/>
+              </w:rPr>
+              <w:t>activties</w:t>
+            </w:r>
+            <w:proofErr w:type="spellEnd"/>
           </w:p>
         </w:tc>
         <w:tc>
@@ -4922,8 +5676,44 @@
             <w:tcW w:w="1667" w:type="dxa"/>
           </w:tcPr>
           <w:p>
-            <w:r>
-              <w:t>Complete UI / Medical techincation form and Faniancial fees form</w:t>
+            <w:pPr>
+              <w:rPr>
+                <w:sz w:val="18"/>
+              </w:rPr>
+            </w:pPr>
+            <w:r>
+              <w:rPr>
+                <w:sz w:val="18"/>
+              </w:rPr>
+              <w:t xml:space="preserve">Complete UI / Medical </w:t>
+            </w:r>
+            <w:proofErr w:type="spellStart"/>
+            <w:r>
+              <w:rPr>
+                <w:sz w:val="18"/>
+              </w:rPr>
+              <w:t>techincation</w:t>
+            </w:r>
+            <w:proofErr w:type="spellEnd"/>
+            <w:r>
+              <w:rPr>
+                <w:sz w:val="18"/>
+              </w:rPr>
+              <w:t xml:space="preserve"> form and </w:t>
+            </w:r>
+            <w:proofErr w:type="spellStart"/>
+            <w:r>
+              <w:rPr>
+                <w:sz w:val="18"/>
+              </w:rPr>
+              <w:t>Faniancial</w:t>
+            </w:r>
+            <w:proofErr w:type="spellEnd"/>
+            <w:r>
+              <w:rPr>
+                <w:sz w:val="18"/>
+              </w:rPr>
+              <w:t xml:space="preserve"> fees form</w:t>
             </w:r>
           </w:p>
         </w:tc>
@@ -4932,7 +5722,15 @@
             <w:tcW w:w="2021" w:type="dxa"/>
           </w:tcPr>
           <w:p>
-            <w:r>
+            <w:pPr>
+              <w:rPr>
+                <w:sz w:val="18"/>
+              </w:rPr>
+            </w:pPr>
+            <w:r>
+              <w:rPr>
+                <w:sz w:val="18"/>
+              </w:rPr>
               <w:t>Complete UI / examples of pdf's</w:t>
             </w:r>
           </w:p>
@@ -4942,7 +5740,15 @@
             <w:tcW w:w="2019" w:type="dxa"/>
           </w:tcPr>
           <w:p>
-            <w:r>
+            <w:pPr>
+              <w:rPr>
+                <w:sz w:val="18"/>
+              </w:rPr>
+            </w:pPr>
+            <w:r>
+              <w:rPr>
+                <w:sz w:val="18"/>
+              </w:rPr>
               <w:t>"Built Database"/ Middleware</w:t>
             </w:r>
           </w:p>
@@ -4965,8 +5771,8 @@
       </w:pPr>
       <w:r>
         <w:pict>
-          <v:shape id="_x0000_i1028" type="#_x0000_t75" style="width:468pt;height:191.5pt">
-            <v:imagedata r:id="rId21" o:title="sprint 1"/>
+          <v:shape id="_x0000_i1032" type="#_x0000_t75" style="width:467.7pt;height:191.5pt">
+            <v:imagedata r:id="rId27" o:title="sprint 1"/>
           </v:shape>
         </w:pict>
       </w:r>
@@ -4976,10 +5782,22 @@
         <w:spacing w:line="240" w:lineRule="auto"/>
       </w:pPr>
       <w:r>
+        <w:pict>
+          <v:shape id="_x0000_i1033" type="#_x0000_t75" style="width:455.15pt;height:180.75pt">
+            <v:imagedata r:id="rId28" o:title="sprint 2"/>
+          </v:shape>
+        </w:pict>
+      </w:r>
+    </w:p>
+    <w:p>
+      <w:pPr>
+        <w:spacing w:line="240" w:lineRule="auto"/>
+      </w:pPr>
+      <w:r>
         <w:lastRenderedPageBreak/>
         <w:pict>
-          <v:shape id="_x0000_i1029" type="#_x0000_t75" style="width:455pt;height:180.75pt">
-            <v:imagedata r:id="rId22" o:title="sprint 2"/>
+          <v:shape id="_x0000_i1034" type="#_x0000_t75" style="width:455.45pt;height:146.2pt">
+            <v:imagedata r:id="rId29" o:title="sprint 3"/>
           </v:shape>
         </w:pict>
       </w:r>
@@ -4990,8 +5808,8 @@
       </w:pPr>
       <w:r>
         <w:pict>
-          <v:shape id="_x0000_i1030" type="#_x0000_t75" style="width:455.75pt;height:146.3pt">
-            <v:imagedata r:id="rId23" o:title="sprint 3"/>
+          <v:shape id="_x0000_i1035" type="#_x0000_t75" style="width:478.5pt;height:151.65pt">
+            <v:imagedata r:id="rId30" o:title="sprint 4"/>
           </v:shape>
         </w:pict>
       </w:r>
@@ -5002,20 +5820,8 @@
       </w:pPr>
       <w:r>
         <w:pict>
-          <v:shape id="_x0000_i1031" type="#_x0000_t75" style="width:478.7pt;height:151.65pt">
-            <v:imagedata r:id="rId24" o:title="sprint 4"/>
-          </v:shape>
-        </w:pict>
-      </w:r>
-    </w:p>
-    <w:p>
-      <w:pPr>
-        <w:spacing w:line="240" w:lineRule="auto"/>
-      </w:pPr>
-      <w:r>
-        <w:pict>
-          <v:shape id="_x0000_i1032" type="#_x0000_t75" style="width:451.15pt;height:177.7pt">
-            <v:imagedata r:id="rId25" o:title="sprint 5"/>
+          <v:shape id="_x0000_i1036" type="#_x0000_t75" style="width:451.45pt;height:177.55pt">
+            <v:imagedata r:id="rId31" o:title="sprint 5"/>
           </v:shape>
         </w:pict>
       </w:r>
@@ -5038,12 +5844,12 @@
         <w:pStyle w:val="Heading1"/>
         <w:spacing w:line="240" w:lineRule="auto"/>
       </w:pPr>
-      <w:bookmarkStart w:id="25" w:name="_Toc389671223"/>
+      <w:bookmarkStart w:id="26" w:name="_Toc389742801"/>
       <w:r>
         <w:lastRenderedPageBreak/>
         <w:t>Part 11 – Misc.</w:t>
       </w:r>
-      <w:bookmarkEnd w:id="25"/>
+      <w:bookmarkEnd w:id="26"/>
     </w:p>
     <w:p>
       <w:pPr>
@@ -5057,12 +5863,14 @@
       <w:pPr>
         <w:pStyle w:val="Heading2"/>
       </w:pPr>
+      <w:bookmarkStart w:id="27" w:name="_Toc389742802"/>
       <w:r>
         <w:t xml:space="preserve">Part 11.1: </w:t>
       </w:r>
       <w:r>
         <w:t>Source tree, Primary Git Management Software.</w:t>
       </w:r>
+      <w:bookmarkEnd w:id="27"/>
     </w:p>
     <w:p>
       <w:pPr>
@@ -5089,7 +5897,7 @@
                     <pic:cNvPicPr/>
                   </pic:nvPicPr>
                   <pic:blipFill>
-                    <a:blip r:embed="rId26"/>
+                    <a:blip r:embed="rId32"/>
                     <a:stretch>
                       <a:fillRect/>
                     </a:stretch>
@@ -5127,17 +5935,27 @@
       <w:pPr>
         <w:pStyle w:val="Heading2"/>
       </w:pPr>
+      <w:bookmarkStart w:id="28" w:name="_Toc389742803"/>
       <w:r>
         <w:lastRenderedPageBreak/>
-        <w:t>Part 11.2 Github Contribution Chart</w:t>
-      </w:r>
+        <w:t xml:space="preserve">Part 11.2 </w:t>
+      </w:r>
+      <w:proofErr w:type="spellStart"/>
+      <w:r>
+        <w:t>Github</w:t>
+      </w:r>
+      <w:proofErr w:type="spellEnd"/>
+      <w:r>
+        <w:t xml:space="preserve"> Contribution Chart</w:t>
+      </w:r>
+      <w:bookmarkEnd w:id="28"/>
     </w:p>
     <w:p/>
     <w:p>
       <w:r>
         <w:pict>
-          <v:shape id="_x0000_i1033" type="#_x0000_t75" style="width:448.85pt;height:361.55pt">
-            <v:imagedata r:id="rId27" o:title="GitContributions"/>
+          <v:shape id="_x0000_i1037" type="#_x0000_t75" style="width:449.15pt;height:361.3pt">
+            <v:imagedata r:id="rId33" o:title="GitContributions"/>
           </v:shape>
         </w:pict>
       </w:r>
@@ -5164,7 +5982,7 @@
                     <pic:cNvPicPr/>
                   </pic:nvPicPr>
                   <pic:blipFill>
-                    <a:blip r:embed="rId28"/>
+                    <a:blip r:embed="rId34"/>
                     <a:stretch>
                       <a:fillRect/>
                     </a:stretch>
@@ -5189,9 +6007,11 @@
       <w:pPr>
         <w:pStyle w:val="Heading2"/>
       </w:pPr>
+      <w:bookmarkStart w:id="29" w:name="_Toc389742804"/>
       <w:r>
         <w:t>Part 11.3 Git Log</w:t>
       </w:r>
+      <w:bookmarkEnd w:id="29"/>
     </w:p>
     <w:p>
       <w:r>
@@ -5201,16 +6021,11 @@
         <w:t>Documentation</w:t>
       </w:r>
       <w:r>
-        <w:t>/SourceLogs.txt</w:t>
-      </w:r>
-      <w:bookmarkStart w:id="26" w:name="_GoBack"/>
-      <w:bookmarkEnd w:id="26"/>
-      <w:r>
-        <w:t xml:space="preserve">  </w:t>
+        <w:t xml:space="preserve">/SourceLogs.txt  </w:t>
       </w:r>
     </w:p>
     <w:sectPr>
-      <w:footerReference w:type="default" r:id="rId29"/>
+      <w:footerReference w:type="default" r:id="rId35"/>
       <w:pgSz w:w="11906" w:h="16838"/>
       <w:pgMar w:top="720" w:right="720" w:bottom="720" w:left="720" w:header="708" w:footer="708" w:gutter="0"/>
       <w:pgNumType w:start="0"/>
@@ -5283,7 +6098,7 @@
           <w:rPr>
             <w:noProof/>
           </w:rPr>
-          <w:t>12</w:t>
+          <w:t>6</w:t>
         </w:r>
         <w:r>
           <w:rPr>
@@ -6368,8 +7183,10 @@
   </w:compat>
   <w:rsids>
     <w:rsidRoot w:val="00777842"/>
-    <w:rsid w:val="00393D43"/>
+    <w:rsid w:val="00273F70"/>
+    <w:rsid w:val="00371A33"/>
     <w:rsid w:val="00777842"/>
+    <w:rsid w:val="00A134D8"/>
     <w:rsid w:val="00B63957"/>
   </w:rsids>
   <m:mathPr>
@@ -7117,7 +7934,7 @@
 </file>
 
 <file path=customXml/itemProps2.xml><?xml version="1.0" encoding="utf-8"?>
-<ds:datastoreItem xmlns:ds="http://schemas.openxmlformats.org/officeDocument/2006/customXml" ds:itemID="{FC3FD92E-3C0F-49B5-85C7-9F77762473A6}">
+<ds:datastoreItem xmlns:ds="http://schemas.openxmlformats.org/officeDocument/2006/customXml" ds:itemID="{2792DF74-29EA-4EF4-9BBD-A631E1C56A25}">
   <ds:schemaRefs>
     <ds:schemaRef ds:uri="http://schemas.openxmlformats.org/officeDocument/2006/bibliography"/>
   </ds:schemaRefs>

</xml_diff>

<commit_message>
FINAL COMMIT PROJECT END
</commit_message>
<xml_diff>
--- a/Documentation/Final Documentation.docx
+++ b/Documentation/Final Documentation.docx
@@ -102,9 +102,6 @@
             <w:alias w:val="Title"/>
             <w:tag w:val=""/>
             <w:id w:val="1735040861"/>
-            <w:placeholder>
-              <w:docPart w:val="B0FF2EC9320C4C1588A42D54CA7327FF"/>
-            </w:placeholder>
             <w:dataBinding w:prefixMappings="xmlns:ns0='http://purl.org/dc/elements/1.1/' xmlns:ns1='http://schemas.openxmlformats.org/package/2006/metadata/core-properties' " w:xpath="/ns1:coreProperties[1]/ns0:title[1]" w:storeItemID="{6C3C8BC8-F283-45AE-878A-BAB7291924A1}"/>
             <w:text/>
           </w:sdtPr>
@@ -367,6 +364,7 @@
                               <w:calendar w:val="gregorian"/>
                             </w:date>
                           </w:sdtPr>
+                          <w:sdtEndPr/>
                           <w:sdtContent>
                             <w:p>
                               <w:pPr>
@@ -1003,6 +1001,28 @@
         <w:br w:type="page"/>
       </w:r>
     </w:p>
+    <w:p>
+      <w:pPr>
+        <w:pStyle w:val="TOCHeading"/>
+        <w:spacing w:line="240" w:lineRule="auto"/>
+        <w:rPr>
+          <w:rFonts w:asciiTheme="minorHAnsi" w:eastAsiaTheme="minorHAnsi" w:hAnsiTheme="minorHAnsi" w:cstheme="minorBidi"/>
+          <w:color w:val="auto"/>
+          <w:sz w:val="22"/>
+          <w:szCs w:val="22"/>
+          <w:lang w:val="en-AU"/>
+        </w:rPr>
+        <w:sectPr>
+          <w:footerReference w:type="default" r:id="rId11"/>
+          <w:pgSz w:w="11906" w:h="16838"/>
+          <w:pgMar w:top="720" w:right="720" w:bottom="720" w:left="720" w:header="708" w:footer="708" w:gutter="0"/>
+          <w:pgNumType w:start="0"/>
+          <w:cols w:space="708"/>
+          <w:titlePg/>
+          <w:docGrid w:linePitch="360"/>
+        </w:sectPr>
+      </w:pPr>
+    </w:p>
     <w:sdt>
       <w:sdtPr>
         <w:rPr>
@@ -1056,7 +1076,7 @@
           <w:r>
             <w:fldChar w:fldCharType="separate"/>
           </w:r>
-          <w:hyperlink w:anchor="_Toc389742776" w:history="1">
+          <w:hyperlink w:anchor="_Toc389754250" w:history="1">
             <w:r>
               <w:rPr>
                 <w:rStyle w:val="Hyperlink"/>
@@ -1083,7 +1103,7 @@
                 <w:noProof/>
                 <w:webHidden/>
               </w:rPr>
-              <w:instrText xml:space="preserve"> PAGEREF _Toc389742776 \h </w:instrText>
+              <w:instrText xml:space="preserve"> PAGEREF _Toc389754250 \h </w:instrText>
             </w:r>
             <w:r>
               <w:rPr>
@@ -1103,7 +1123,7 @@
                 <w:noProof/>
                 <w:webHidden/>
               </w:rPr>
-              <w:t>2</w:t>
+              <w:t>3</w:t>
             </w:r>
             <w:r>
               <w:rPr>
@@ -1126,7 +1146,7 @@
               <w:lang w:eastAsia="en-AU"/>
             </w:rPr>
           </w:pPr>
-          <w:hyperlink w:anchor="_Toc389742777" w:history="1">
+          <w:hyperlink w:anchor="_Toc389754251" w:history="1">
             <w:r>
               <w:rPr>
                 <w:rStyle w:val="Hyperlink"/>
@@ -1153,7 +1173,7 @@
                 <w:noProof/>
                 <w:webHidden/>
               </w:rPr>
-              <w:instrText xml:space="preserve"> PAGEREF _Toc389742777 \h </w:instrText>
+              <w:instrText xml:space="preserve"> PAGEREF _Toc389754251 \h </w:instrText>
             </w:r>
             <w:r>
               <w:rPr>
@@ -1173,7 +1193,7 @@
                 <w:noProof/>
                 <w:webHidden/>
               </w:rPr>
-              <w:t>2</w:t>
+              <w:t>3</w:t>
             </w:r>
             <w:r>
               <w:rPr>
@@ -1196,7 +1216,7 @@
               <w:lang w:eastAsia="en-AU"/>
             </w:rPr>
           </w:pPr>
-          <w:hyperlink w:anchor="_Toc389742778" w:history="1">
+          <w:hyperlink w:anchor="_Toc389754252" w:history="1">
             <w:r>
               <w:rPr>
                 <w:rStyle w:val="Hyperlink"/>
@@ -1223,7 +1243,7 @@
                 <w:noProof/>
                 <w:webHidden/>
               </w:rPr>
-              <w:instrText xml:space="preserve"> PAGEREF _Toc389742778 \h </w:instrText>
+              <w:instrText xml:space="preserve"> PAGEREF _Toc389754252 \h </w:instrText>
             </w:r>
             <w:r>
               <w:rPr>
@@ -1243,7 +1263,7 @@
                 <w:noProof/>
                 <w:webHidden/>
               </w:rPr>
-              <w:t>2</w:t>
+              <w:t>3</w:t>
             </w:r>
             <w:r>
               <w:rPr>
@@ -1266,7 +1286,7 @@
               <w:lang w:eastAsia="en-AU"/>
             </w:rPr>
           </w:pPr>
-          <w:hyperlink w:anchor="_Toc389742779" w:history="1">
+          <w:hyperlink w:anchor="_Toc389754253" w:history="1">
             <w:r>
               <w:rPr>
                 <w:rStyle w:val="Hyperlink"/>
@@ -1293,7 +1313,7 @@
                 <w:noProof/>
                 <w:webHidden/>
               </w:rPr>
-              <w:instrText xml:space="preserve"> PAGEREF _Toc389742779 \h </w:instrText>
+              <w:instrText xml:space="preserve"> PAGEREF _Toc389754253 \h </w:instrText>
             </w:r>
             <w:r>
               <w:rPr>
@@ -1313,7 +1333,7 @@
                 <w:noProof/>
                 <w:webHidden/>
               </w:rPr>
-              <w:t>3</w:t>
+              <w:t>4</w:t>
             </w:r>
             <w:r>
               <w:rPr>
@@ -1336,7 +1356,7 @@
               <w:lang w:eastAsia="en-AU"/>
             </w:rPr>
           </w:pPr>
-          <w:hyperlink w:anchor="_Toc389742780" w:history="1">
+          <w:hyperlink w:anchor="_Toc389754254" w:history="1">
             <w:r>
               <w:rPr>
                 <w:rStyle w:val="Hyperlink"/>
@@ -1363,7 +1383,7 @@
                 <w:noProof/>
                 <w:webHidden/>
               </w:rPr>
-              <w:instrText xml:space="preserve"> PAGEREF _Toc389742780 \h </w:instrText>
+              <w:instrText xml:space="preserve"> PAGEREF _Toc389754254 \h </w:instrText>
             </w:r>
             <w:r>
               <w:rPr>
@@ -1383,7 +1403,7 @@
                 <w:noProof/>
                 <w:webHidden/>
               </w:rPr>
-              <w:t>3</w:t>
+              <w:t>4</w:t>
             </w:r>
             <w:r>
               <w:rPr>
@@ -1406,7 +1426,7 @@
               <w:lang w:eastAsia="en-AU"/>
             </w:rPr>
           </w:pPr>
-          <w:hyperlink w:anchor="_Toc389742781" w:history="1">
+          <w:hyperlink w:anchor="_Toc389754255" w:history="1">
             <w:r>
               <w:rPr>
                 <w:rStyle w:val="Hyperlink"/>
@@ -1433,7 +1453,7 @@
                 <w:noProof/>
                 <w:webHidden/>
               </w:rPr>
-              <w:instrText xml:space="preserve"> PAGEREF _Toc389742781 \h </w:instrText>
+              <w:instrText xml:space="preserve"> PAGEREF _Toc389754255 \h </w:instrText>
             </w:r>
             <w:r>
               <w:rPr>
@@ -1453,7 +1473,7 @@
                 <w:noProof/>
                 <w:webHidden/>
               </w:rPr>
-              <w:t>3</w:t>
+              <w:t>4</w:t>
             </w:r>
             <w:r>
               <w:rPr>
@@ -1476,7 +1496,7 @@
               <w:lang w:eastAsia="en-AU"/>
             </w:rPr>
           </w:pPr>
-          <w:hyperlink w:anchor="_Toc389742782" w:history="1">
+          <w:hyperlink w:anchor="_Toc389754256" w:history="1">
             <w:r>
               <w:rPr>
                 <w:rStyle w:val="Hyperlink"/>
@@ -1503,7 +1523,7 @@
                 <w:noProof/>
                 <w:webHidden/>
               </w:rPr>
-              <w:instrText xml:space="preserve"> PAGEREF _Toc389742782 \h </w:instrText>
+              <w:instrText xml:space="preserve"> PAGEREF _Toc389754256 \h </w:instrText>
             </w:r>
             <w:r>
               <w:rPr>
@@ -1523,7 +1543,7 @@
                 <w:noProof/>
                 <w:webHidden/>
               </w:rPr>
-              <w:t>3</w:t>
+              <w:t>4</w:t>
             </w:r>
             <w:r>
               <w:rPr>
@@ -1546,7 +1566,7 @@
               <w:lang w:eastAsia="en-AU"/>
             </w:rPr>
           </w:pPr>
-          <w:hyperlink w:anchor="_Toc389742783" w:history="1">
+          <w:hyperlink w:anchor="_Toc389754257" w:history="1">
             <w:r>
               <w:rPr>
                 <w:rStyle w:val="Hyperlink"/>
@@ -1573,7 +1593,7 @@
                 <w:noProof/>
                 <w:webHidden/>
               </w:rPr>
-              <w:instrText xml:space="preserve"> PAGEREF _Toc389742783 \h </w:instrText>
+              <w:instrText xml:space="preserve"> PAGEREF _Toc389754257 \h </w:instrText>
             </w:r>
             <w:r>
               <w:rPr>
@@ -1593,7 +1613,7 @@
                 <w:noProof/>
                 <w:webHidden/>
               </w:rPr>
-              <w:t>3</w:t>
+              <w:t>4</w:t>
             </w:r>
             <w:r>
               <w:rPr>
@@ -1616,7 +1636,7 @@
               <w:lang w:eastAsia="en-AU"/>
             </w:rPr>
           </w:pPr>
-          <w:hyperlink w:anchor="_Toc389742784" w:history="1">
+          <w:hyperlink w:anchor="_Toc389754258" w:history="1">
             <w:r>
               <w:rPr>
                 <w:rStyle w:val="Hyperlink"/>
@@ -1643,7 +1663,7 @@
                 <w:noProof/>
                 <w:webHidden/>
               </w:rPr>
-              <w:instrText xml:space="preserve"> PAGEREF _Toc389742784 \h </w:instrText>
+              <w:instrText xml:space="preserve"> PAGEREF _Toc389754258 \h </w:instrText>
             </w:r>
             <w:r>
               <w:rPr>
@@ -1663,7 +1683,7 @@
                 <w:noProof/>
                 <w:webHidden/>
               </w:rPr>
-              <w:t>3</w:t>
+              <w:t>4</w:t>
             </w:r>
             <w:r>
               <w:rPr>
@@ -1686,7 +1706,7 @@
               <w:lang w:eastAsia="en-AU"/>
             </w:rPr>
           </w:pPr>
-          <w:hyperlink w:anchor="_Toc389742785" w:history="1">
+          <w:hyperlink w:anchor="_Toc389754259" w:history="1">
             <w:r>
               <w:rPr>
                 <w:rStyle w:val="Hyperlink"/>
@@ -1713,7 +1733,7 @@
                 <w:noProof/>
                 <w:webHidden/>
               </w:rPr>
-              <w:instrText xml:space="preserve"> PAGEREF _Toc389742785 \h </w:instrText>
+              <w:instrText xml:space="preserve"> PAGEREF _Toc389754259 \h </w:instrText>
             </w:r>
             <w:r>
               <w:rPr>
@@ -1733,7 +1753,7 @@
                 <w:noProof/>
                 <w:webHidden/>
               </w:rPr>
-              <w:t>4</w:t>
+              <w:t>5</w:t>
             </w:r>
             <w:r>
               <w:rPr>
@@ -1756,7 +1776,7 @@
               <w:lang w:eastAsia="en-AU"/>
             </w:rPr>
           </w:pPr>
-          <w:hyperlink w:anchor="_Toc389742786" w:history="1">
+          <w:hyperlink w:anchor="_Toc389754260" w:history="1">
             <w:r>
               <w:rPr>
                 <w:rStyle w:val="Hyperlink"/>
@@ -1783,7 +1803,7 @@
                 <w:noProof/>
                 <w:webHidden/>
               </w:rPr>
-              <w:instrText xml:space="preserve"> PAGEREF _Toc389742786 \h </w:instrText>
+              <w:instrText xml:space="preserve"> PAGEREF _Toc389754260 \h </w:instrText>
             </w:r>
             <w:r>
               <w:rPr>
@@ -1803,7 +1823,7 @@
                 <w:noProof/>
                 <w:webHidden/>
               </w:rPr>
-              <w:t>4</w:t>
+              <w:t>5</w:t>
             </w:r>
             <w:r>
               <w:rPr>
@@ -1826,7 +1846,7 @@
               <w:lang w:eastAsia="en-AU"/>
             </w:rPr>
           </w:pPr>
-          <w:hyperlink w:anchor="_Toc389742787" w:history="1">
+          <w:hyperlink w:anchor="_Toc389754261" w:history="1">
             <w:r>
               <w:rPr>
                 <w:rStyle w:val="Hyperlink"/>
@@ -1853,7 +1873,7 @@
                 <w:noProof/>
                 <w:webHidden/>
               </w:rPr>
-              <w:instrText xml:space="preserve"> PAGEREF _Toc389742787 \h </w:instrText>
+              <w:instrText xml:space="preserve"> PAGEREF _Toc389754261 \h </w:instrText>
             </w:r>
             <w:r>
               <w:rPr>
@@ -1873,7 +1893,7 @@
                 <w:noProof/>
                 <w:webHidden/>
               </w:rPr>
-              <w:t>4</w:t>
+              <w:t>5</w:t>
             </w:r>
             <w:r>
               <w:rPr>
@@ -1896,7 +1916,7 @@
               <w:lang w:eastAsia="en-AU"/>
             </w:rPr>
           </w:pPr>
-          <w:hyperlink w:anchor="_Toc389742788" w:history="1">
+          <w:hyperlink w:anchor="_Toc389754262" w:history="1">
             <w:r>
               <w:rPr>
                 <w:rStyle w:val="Hyperlink"/>
@@ -1923,7 +1943,7 @@
                 <w:noProof/>
                 <w:webHidden/>
               </w:rPr>
-              <w:instrText xml:space="preserve"> PAGEREF _Toc389742788 \h </w:instrText>
+              <w:instrText xml:space="preserve"> PAGEREF _Toc389754262 \h </w:instrText>
             </w:r>
             <w:r>
               <w:rPr>
@@ -1943,7 +1963,141 @@
                 <w:noProof/>
                 <w:webHidden/>
               </w:rPr>
-              <w:t>4</w:t>
+              <w:t>5</w:t>
+            </w:r>
+            <w:r>
+              <w:rPr>
+                <w:noProof/>
+                <w:webHidden/>
+              </w:rPr>
+              <w:fldChar w:fldCharType="end"/>
+            </w:r>
+          </w:hyperlink>
+        </w:p>
+        <w:p>
+          <w:pPr>
+            <w:pStyle w:val="TOC3"/>
+            <w:rPr>
+              <w:rFonts w:eastAsiaTheme="minorEastAsia"/>
+              <w:noProof/>
+              <w:lang w:eastAsia="en-AU"/>
+            </w:rPr>
+          </w:pPr>
+          <w:hyperlink w:anchor="_Toc389754263" w:history="1">
+            <w:r>
+              <w:rPr>
+                <w:rStyle w:val="Hyperlink"/>
+                <w:noProof/>
+              </w:rPr>
+              <w:t>Part 3.3.1 Saud Jehani</w:t>
+            </w:r>
+            <w:r>
+              <w:rPr>
+                <w:noProof/>
+                <w:webHidden/>
+              </w:rPr>
+              <w:tab/>
+            </w:r>
+            <w:r>
+              <w:rPr>
+                <w:noProof/>
+                <w:webHidden/>
+              </w:rPr>
+              <w:fldChar w:fldCharType="begin"/>
+            </w:r>
+            <w:r>
+              <w:rPr>
+                <w:noProof/>
+                <w:webHidden/>
+              </w:rPr>
+              <w:instrText xml:space="preserve"> PAGEREF _Toc389754263 \h </w:instrText>
+            </w:r>
+            <w:r>
+              <w:rPr>
+                <w:noProof/>
+                <w:webHidden/>
+              </w:rPr>
+            </w:r>
+            <w:r>
+              <w:rPr>
+                <w:noProof/>
+                <w:webHidden/>
+              </w:rPr>
+              <w:fldChar w:fldCharType="separate"/>
+            </w:r>
+            <w:r>
+              <w:rPr>
+                <w:noProof/>
+                <w:webHidden/>
+              </w:rPr>
+              <w:t>5</w:t>
+            </w:r>
+            <w:r>
+              <w:rPr>
+                <w:noProof/>
+                <w:webHidden/>
+              </w:rPr>
+              <w:fldChar w:fldCharType="end"/>
+            </w:r>
+          </w:hyperlink>
+        </w:p>
+        <w:p>
+          <w:pPr>
+            <w:pStyle w:val="TOC3"/>
+            <w:rPr>
+              <w:rFonts w:eastAsiaTheme="minorEastAsia"/>
+              <w:noProof/>
+              <w:lang w:eastAsia="en-AU"/>
+            </w:rPr>
+          </w:pPr>
+          <w:hyperlink w:anchor="_Toc389754264" w:history="1">
+            <w:r>
+              <w:rPr>
+                <w:rStyle w:val="Hyperlink"/>
+                <w:noProof/>
+              </w:rPr>
+              <w:t>Part 3.3.2 Syed Ali</w:t>
+            </w:r>
+            <w:r>
+              <w:rPr>
+                <w:noProof/>
+                <w:webHidden/>
+              </w:rPr>
+              <w:tab/>
+            </w:r>
+            <w:r>
+              <w:rPr>
+                <w:noProof/>
+                <w:webHidden/>
+              </w:rPr>
+              <w:fldChar w:fldCharType="begin"/>
+            </w:r>
+            <w:r>
+              <w:rPr>
+                <w:noProof/>
+                <w:webHidden/>
+              </w:rPr>
+              <w:instrText xml:space="preserve"> PAGEREF _Toc389754264 \h </w:instrText>
+            </w:r>
+            <w:r>
+              <w:rPr>
+                <w:noProof/>
+                <w:webHidden/>
+              </w:rPr>
+            </w:r>
+            <w:r>
+              <w:rPr>
+                <w:noProof/>
+                <w:webHidden/>
+              </w:rPr>
+              <w:fldChar w:fldCharType="separate"/>
+            </w:r>
+            <w:r>
+              <w:rPr>
+                <w:noProof/>
+                <w:webHidden/>
+              </w:rPr>
+              <w:t>6</w:t>
             </w:r>
             <w:r>
               <w:rPr>
@@ -1966,7 +2120,7 @@
               <w:lang w:eastAsia="en-AU"/>
             </w:rPr>
           </w:pPr>
-          <w:hyperlink w:anchor="_Toc389742789" w:history="1">
+          <w:hyperlink w:anchor="_Toc389754265" w:history="1">
             <w:r>
               <w:rPr>
                 <w:rStyle w:val="Hyperlink"/>
@@ -1993,7 +2147,7 @@
                 <w:noProof/>
                 <w:webHidden/>
               </w:rPr>
-              <w:instrText xml:space="preserve"> PAGEREF _Toc389742789 \h </w:instrText>
+              <w:instrText xml:space="preserve"> PAGEREF _Toc389754265 \h </w:instrText>
             </w:r>
             <w:r>
               <w:rPr>
@@ -2013,7 +2167,7 @@
                 <w:noProof/>
                 <w:webHidden/>
               </w:rPr>
-              <w:t>5</w:t>
+              <w:t>7</w:t>
             </w:r>
             <w:r>
               <w:rPr>
@@ -2036,7 +2190,7 @@
               <w:lang w:eastAsia="en-AU"/>
             </w:rPr>
           </w:pPr>
-          <w:hyperlink w:anchor="_Toc389742790" w:history="1">
+          <w:hyperlink w:anchor="_Toc389754266" w:history="1">
             <w:r>
               <w:rPr>
                 <w:rStyle w:val="Hyperlink"/>
@@ -2063,7 +2217,7 @@
                 <w:noProof/>
                 <w:webHidden/>
               </w:rPr>
-              <w:instrText xml:space="preserve"> PAGEREF _Toc389742790 \h </w:instrText>
+              <w:instrText xml:space="preserve"> PAGEREF _Toc389754266 \h </w:instrText>
             </w:r>
             <w:r>
               <w:rPr>
@@ -2083,7 +2237,7 @@
                 <w:noProof/>
                 <w:webHidden/>
               </w:rPr>
-              <w:t>5</w:t>
+              <w:t>7</w:t>
             </w:r>
             <w:r>
               <w:rPr>
@@ -2106,7 +2260,7 @@
               <w:lang w:eastAsia="en-AU"/>
             </w:rPr>
           </w:pPr>
-          <w:hyperlink w:anchor="_Toc389742791" w:history="1">
+          <w:hyperlink w:anchor="_Toc389754267" w:history="1">
             <w:r>
               <w:rPr>
                 <w:rStyle w:val="Hyperlink"/>
@@ -2133,7 +2287,7 @@
                 <w:noProof/>
                 <w:webHidden/>
               </w:rPr>
-              <w:instrText xml:space="preserve"> PAGEREF _Toc389742791 \h </w:instrText>
+              <w:instrText xml:space="preserve"> PAGEREF _Toc389754267 \h </w:instrText>
             </w:r>
             <w:r>
               <w:rPr>
@@ -2153,7 +2307,7 @@
                 <w:noProof/>
                 <w:webHidden/>
               </w:rPr>
-              <w:t>5</w:t>
+              <w:t>7</w:t>
             </w:r>
             <w:r>
               <w:rPr>
@@ -2176,13 +2330,13 @@
               <w:lang w:eastAsia="en-AU"/>
             </w:rPr>
           </w:pPr>
-          <w:hyperlink w:anchor="_Toc389742792" w:history="1">
+          <w:hyperlink w:anchor="_Toc389754268" w:history="1">
             <w:r>
               <w:rPr>
                 <w:rStyle w:val="Hyperlink"/>
                 <w:noProof/>
               </w:rPr>
-              <w:t>4.3 Use Cases</w:t>
+              <w:t>Part 4.3 Use Cases</w:t>
             </w:r>
             <w:r>
               <w:rPr>
@@ -2203,7 +2357,7 @@
                 <w:noProof/>
                 <w:webHidden/>
               </w:rPr>
-              <w:instrText xml:space="preserve"> PAGEREF _Toc389742792 \h </w:instrText>
+              <w:instrText xml:space="preserve"> PAGEREF _Toc389754268 \h </w:instrText>
             </w:r>
             <w:r>
               <w:rPr>
@@ -2223,7 +2377,7 @@
                 <w:noProof/>
                 <w:webHidden/>
               </w:rPr>
-              <w:t>5</w:t>
+              <w:t>7</w:t>
             </w:r>
             <w:r>
               <w:rPr>
@@ -2246,7 +2400,7 @@
               <w:lang w:eastAsia="en-AU"/>
             </w:rPr>
           </w:pPr>
-          <w:hyperlink w:anchor="_Toc389742793" w:history="1">
+          <w:hyperlink w:anchor="_Toc389754269" w:history="1">
             <w:r>
               <w:rPr>
                 <w:rStyle w:val="Hyperlink"/>
@@ -2273,7 +2427,7 @@
                 <w:noProof/>
                 <w:webHidden/>
               </w:rPr>
-              <w:instrText xml:space="preserve"> PAGEREF _Toc389742793 \h </w:instrText>
+              <w:instrText xml:space="preserve"> PAGEREF _Toc389754269 \h </w:instrText>
             </w:r>
             <w:r>
               <w:rPr>
@@ -2293,7 +2447,7 @@
                 <w:noProof/>
                 <w:webHidden/>
               </w:rPr>
-              <w:t>6</w:t>
+              <w:t>8</w:t>
             </w:r>
             <w:r>
               <w:rPr>
@@ -2316,7 +2470,7 @@
               <w:lang w:eastAsia="en-AU"/>
             </w:rPr>
           </w:pPr>
-          <w:hyperlink w:anchor="_Toc389742794" w:history="1">
+          <w:hyperlink w:anchor="_Toc389754270" w:history="1">
             <w:r>
               <w:rPr>
                 <w:rStyle w:val="Hyperlink"/>
@@ -2343,7 +2497,7 @@
                 <w:noProof/>
                 <w:webHidden/>
               </w:rPr>
-              <w:instrText xml:space="preserve"> PAGEREF _Toc389742794 \h </w:instrText>
+              <w:instrText xml:space="preserve"> PAGEREF _Toc389754270 \h </w:instrText>
             </w:r>
             <w:r>
               <w:rPr>
@@ -2363,7 +2517,7 @@
                 <w:noProof/>
                 <w:webHidden/>
               </w:rPr>
-              <w:t>8</w:t>
+              <w:t>10</w:t>
             </w:r>
             <w:r>
               <w:rPr>
@@ -2386,7 +2540,7 @@
               <w:lang w:eastAsia="en-AU"/>
             </w:rPr>
           </w:pPr>
-          <w:hyperlink w:anchor="_Toc389742795" w:history="1">
+          <w:hyperlink w:anchor="_Toc389754271" w:history="1">
             <w:r>
               <w:rPr>
                 <w:rStyle w:val="Hyperlink"/>
@@ -2413,7 +2567,7 @@
                 <w:noProof/>
                 <w:webHidden/>
               </w:rPr>
-              <w:instrText xml:space="preserve"> PAGEREF _Toc389742795 \h </w:instrText>
+              <w:instrText xml:space="preserve"> PAGEREF _Toc389754271 \h </w:instrText>
             </w:r>
             <w:r>
               <w:rPr>
@@ -2433,7 +2587,7 @@
                 <w:noProof/>
                 <w:webHidden/>
               </w:rPr>
-              <w:t>9</w:t>
+              <w:t>11</w:t>
             </w:r>
             <w:r>
               <w:rPr>
@@ -2456,7 +2610,7 @@
               <w:lang w:eastAsia="en-AU"/>
             </w:rPr>
           </w:pPr>
-          <w:hyperlink w:anchor="_Toc389742796" w:history="1">
+          <w:hyperlink w:anchor="_Toc389754272" w:history="1">
             <w:r>
               <w:rPr>
                 <w:rStyle w:val="Hyperlink"/>
@@ -2483,7 +2637,7 @@
                 <w:noProof/>
                 <w:webHidden/>
               </w:rPr>
-              <w:instrText xml:space="preserve"> PAGEREF _Toc389742796 \h </w:instrText>
+              <w:instrText xml:space="preserve"> PAGEREF _Toc389754272 \h </w:instrText>
             </w:r>
             <w:r>
               <w:rPr>
@@ -2503,7 +2657,7 @@
                 <w:noProof/>
                 <w:webHidden/>
               </w:rPr>
-              <w:t>9</w:t>
+              <w:t>11</w:t>
             </w:r>
             <w:r>
               <w:rPr>
@@ -2526,7 +2680,7 @@
               <w:lang w:eastAsia="en-AU"/>
             </w:rPr>
           </w:pPr>
-          <w:hyperlink w:anchor="_Toc389742797" w:history="1">
+          <w:hyperlink w:anchor="_Toc389754273" w:history="1">
             <w:r>
               <w:rPr>
                 <w:rStyle w:val="Hyperlink"/>
@@ -2553,7 +2707,7 @@
                 <w:noProof/>
                 <w:webHidden/>
               </w:rPr>
-              <w:instrText xml:space="preserve"> PAGEREF _Toc389742797 \h </w:instrText>
+              <w:instrText xml:space="preserve"> PAGEREF _Toc389754273 \h </w:instrText>
             </w:r>
             <w:r>
               <w:rPr>
@@ -2573,7 +2727,7 @@
                 <w:noProof/>
                 <w:webHidden/>
               </w:rPr>
-              <w:t>9</w:t>
+              <w:t>11</w:t>
             </w:r>
             <w:r>
               <w:rPr>
@@ -2596,7 +2750,7 @@
               <w:lang w:eastAsia="en-AU"/>
             </w:rPr>
           </w:pPr>
-          <w:hyperlink w:anchor="_Toc389742798" w:history="1">
+          <w:hyperlink w:anchor="_Toc389754274" w:history="1">
             <w:r>
               <w:rPr>
                 <w:rStyle w:val="Hyperlink"/>
@@ -2623,7 +2777,7 @@
                 <w:noProof/>
                 <w:webHidden/>
               </w:rPr>
-              <w:instrText xml:space="preserve"> PAGEREF _Toc389742798 \h </w:instrText>
+              <w:instrText xml:space="preserve"> PAGEREF _Toc389754274 \h </w:instrText>
             </w:r>
             <w:r>
               <w:rPr>
@@ -2643,7 +2797,7 @@
                 <w:noProof/>
                 <w:webHidden/>
               </w:rPr>
-              <w:t>9</w:t>
+              <w:t>11</w:t>
             </w:r>
             <w:r>
               <w:rPr>
@@ -2666,7 +2820,7 @@
               <w:lang w:eastAsia="en-AU"/>
             </w:rPr>
           </w:pPr>
-          <w:hyperlink w:anchor="_Toc389742799" w:history="1">
+          <w:hyperlink w:anchor="_Toc389754275" w:history="1">
             <w:r>
               <w:rPr>
                 <w:rStyle w:val="Hyperlink"/>
@@ -2693,7 +2847,7 @@
                 <w:noProof/>
                 <w:webHidden/>
               </w:rPr>
-              <w:instrText xml:space="preserve"> PAGEREF _Toc389742799 \h </w:instrText>
+              <w:instrText xml:space="preserve"> PAGEREF _Toc389754275 \h </w:instrText>
             </w:r>
             <w:r>
               <w:rPr>
@@ -2713,7 +2867,505 @@
                 <w:noProof/>
                 <w:webHidden/>
               </w:rPr>
-              <w:t>9</w:t>
+              <w:t>11</w:t>
+            </w:r>
+            <w:r>
+              <w:rPr>
+                <w:noProof/>
+                <w:webHidden/>
+              </w:rPr>
+              <w:fldChar w:fldCharType="end"/>
+            </w:r>
+          </w:hyperlink>
+        </w:p>
+        <w:p>
+          <w:pPr>
+            <w:pStyle w:val="TOC2"/>
+            <w:tabs>
+              <w:tab w:val="right" w:leader="dot" w:pos="10456"/>
+            </w:tabs>
+            <w:spacing w:line="240" w:lineRule="auto"/>
+            <w:ind w:left="221"/>
+            <w:rPr>
+              <w:rFonts w:eastAsiaTheme="minorEastAsia"/>
+              <w:noProof/>
+              <w:lang w:eastAsia="en-AU"/>
+            </w:rPr>
+          </w:pPr>
+          <w:hyperlink w:anchor="_Toc389754276" w:history="1">
+            <w:r>
+              <w:rPr>
+                <w:rStyle w:val="Hyperlink"/>
+                <w:noProof/>
+              </w:rPr>
+              <w:t>Part 9.1 Login screen</w:t>
+            </w:r>
+            <w:r>
+              <w:rPr>
+                <w:noProof/>
+                <w:webHidden/>
+              </w:rPr>
+              <w:tab/>
+            </w:r>
+            <w:r>
+              <w:rPr>
+                <w:noProof/>
+                <w:webHidden/>
+              </w:rPr>
+              <w:fldChar w:fldCharType="begin"/>
+            </w:r>
+            <w:r>
+              <w:rPr>
+                <w:noProof/>
+                <w:webHidden/>
+              </w:rPr>
+              <w:instrText xml:space="preserve"> PAGEREF _Toc389754276 \h </w:instrText>
+            </w:r>
+            <w:r>
+              <w:rPr>
+                <w:noProof/>
+                <w:webHidden/>
+              </w:rPr>
+            </w:r>
+            <w:r>
+              <w:rPr>
+                <w:noProof/>
+                <w:webHidden/>
+              </w:rPr>
+              <w:fldChar w:fldCharType="separate"/>
+            </w:r>
+            <w:r>
+              <w:rPr>
+                <w:noProof/>
+                <w:webHidden/>
+              </w:rPr>
+              <w:t>11</w:t>
+            </w:r>
+            <w:r>
+              <w:rPr>
+                <w:noProof/>
+                <w:webHidden/>
+              </w:rPr>
+              <w:fldChar w:fldCharType="end"/>
+            </w:r>
+          </w:hyperlink>
+        </w:p>
+        <w:p>
+          <w:pPr>
+            <w:pStyle w:val="TOC2"/>
+            <w:tabs>
+              <w:tab w:val="right" w:leader="dot" w:pos="10456"/>
+            </w:tabs>
+            <w:rPr>
+              <w:rFonts w:eastAsiaTheme="minorEastAsia"/>
+              <w:noProof/>
+              <w:lang w:eastAsia="en-AU"/>
+            </w:rPr>
+          </w:pPr>
+          <w:hyperlink w:anchor="_Toc389754277" w:history="1">
+            <w:r>
+              <w:rPr>
+                <w:rStyle w:val="Hyperlink"/>
+                <w:noProof/>
+              </w:rPr>
+              <w:t>Part 9.2 System Administrator</w:t>
+            </w:r>
+            <w:r>
+              <w:rPr>
+                <w:noProof/>
+                <w:webHidden/>
+              </w:rPr>
+              <w:tab/>
+            </w:r>
+            <w:r>
+              <w:rPr>
+                <w:noProof/>
+                <w:webHidden/>
+              </w:rPr>
+              <w:fldChar w:fldCharType="begin"/>
+            </w:r>
+            <w:r>
+              <w:rPr>
+                <w:noProof/>
+                <w:webHidden/>
+              </w:rPr>
+              <w:instrText xml:space="preserve"> PAGEREF _Toc389754277 \h </w:instrText>
+            </w:r>
+            <w:r>
+              <w:rPr>
+                <w:noProof/>
+                <w:webHidden/>
+              </w:rPr>
+            </w:r>
+            <w:r>
+              <w:rPr>
+                <w:noProof/>
+                <w:webHidden/>
+              </w:rPr>
+              <w:fldChar w:fldCharType="separate"/>
+            </w:r>
+            <w:r>
+              <w:rPr>
+                <w:noProof/>
+                <w:webHidden/>
+              </w:rPr>
+              <w:t>12</w:t>
+            </w:r>
+            <w:r>
+              <w:rPr>
+                <w:noProof/>
+                <w:webHidden/>
+              </w:rPr>
+              <w:fldChar w:fldCharType="end"/>
+            </w:r>
+          </w:hyperlink>
+        </w:p>
+        <w:p>
+          <w:pPr>
+            <w:pStyle w:val="TOC2"/>
+            <w:tabs>
+              <w:tab w:val="right" w:leader="dot" w:pos="10456"/>
+            </w:tabs>
+            <w:spacing w:after="20" w:line="240" w:lineRule="auto"/>
+            <w:ind w:left="221"/>
+            <w:rPr>
+              <w:rFonts w:eastAsiaTheme="minorEastAsia"/>
+              <w:noProof/>
+              <w:lang w:eastAsia="en-AU"/>
+            </w:rPr>
+          </w:pPr>
+          <w:hyperlink w:anchor="_Toc389754278" w:history="1">
+            <w:r>
+              <w:rPr>
+                <w:rStyle w:val="Hyperlink"/>
+                <w:noProof/>
+              </w:rPr>
+              <w:t>Part 9.3 Staff members</w:t>
+            </w:r>
+            <w:r>
+              <w:rPr>
+                <w:noProof/>
+                <w:webHidden/>
+              </w:rPr>
+              <w:tab/>
+            </w:r>
+            <w:r>
+              <w:rPr>
+                <w:noProof/>
+                <w:webHidden/>
+              </w:rPr>
+              <w:fldChar w:fldCharType="begin"/>
+            </w:r>
+            <w:r>
+              <w:rPr>
+                <w:noProof/>
+                <w:webHidden/>
+              </w:rPr>
+              <w:instrText xml:space="preserve"> PAGEREF _Toc389754278 \h </w:instrText>
+            </w:r>
+            <w:r>
+              <w:rPr>
+                <w:noProof/>
+                <w:webHidden/>
+              </w:rPr>
+            </w:r>
+            <w:r>
+              <w:rPr>
+                <w:noProof/>
+                <w:webHidden/>
+              </w:rPr>
+              <w:fldChar w:fldCharType="separate"/>
+            </w:r>
+            <w:r>
+              <w:rPr>
+                <w:noProof/>
+                <w:webHidden/>
+              </w:rPr>
+              <w:t>13</w:t>
+            </w:r>
+            <w:r>
+              <w:rPr>
+                <w:noProof/>
+                <w:webHidden/>
+              </w:rPr>
+              <w:fldChar w:fldCharType="end"/>
+            </w:r>
+          </w:hyperlink>
+        </w:p>
+        <w:p>
+          <w:pPr>
+            <w:pStyle w:val="TOC3"/>
+            <w:rPr>
+              <w:rFonts w:eastAsiaTheme="minorEastAsia"/>
+              <w:noProof/>
+              <w:lang w:eastAsia="en-AU"/>
+            </w:rPr>
+          </w:pPr>
+          <w:hyperlink w:anchor="_Toc389754279" w:history="1">
+            <w:r>
+              <w:rPr>
+                <w:rStyle w:val="Hyperlink"/>
+                <w:noProof/>
+              </w:rPr>
+              <w:t xml:space="preserve">Part 9.3.1 </w:t>
+            </w:r>
+            <w:r>
+              <w:rPr>
+                <w:rStyle w:val="Hyperlink"/>
+                <w:iCs/>
+                <w:noProof/>
+              </w:rPr>
+              <w:t>Doctors</w:t>
+            </w:r>
+            <w:r>
+              <w:rPr>
+                <w:noProof/>
+                <w:webHidden/>
+              </w:rPr>
+              <w:tab/>
+            </w:r>
+            <w:r>
+              <w:rPr>
+                <w:noProof/>
+                <w:webHidden/>
+              </w:rPr>
+              <w:fldChar w:fldCharType="begin"/>
+            </w:r>
+            <w:r>
+              <w:rPr>
+                <w:noProof/>
+                <w:webHidden/>
+              </w:rPr>
+              <w:instrText xml:space="preserve"> PAGEREF _Toc389754279 \h </w:instrText>
+            </w:r>
+            <w:r>
+              <w:rPr>
+                <w:noProof/>
+                <w:webHidden/>
+              </w:rPr>
+            </w:r>
+            <w:r>
+              <w:rPr>
+                <w:noProof/>
+                <w:webHidden/>
+              </w:rPr>
+              <w:fldChar w:fldCharType="separate"/>
+            </w:r>
+            <w:r>
+              <w:rPr>
+                <w:noProof/>
+                <w:webHidden/>
+              </w:rPr>
+              <w:t>13</w:t>
+            </w:r>
+            <w:r>
+              <w:rPr>
+                <w:noProof/>
+                <w:webHidden/>
+              </w:rPr>
+              <w:fldChar w:fldCharType="end"/>
+            </w:r>
+          </w:hyperlink>
+        </w:p>
+        <w:p>
+          <w:pPr>
+            <w:pStyle w:val="TOC3"/>
+            <w:rPr>
+              <w:rFonts w:eastAsiaTheme="minorEastAsia"/>
+              <w:noProof/>
+              <w:lang w:eastAsia="en-AU"/>
+            </w:rPr>
+          </w:pPr>
+          <w:hyperlink w:anchor="_Toc389754280" w:history="1">
+            <w:r>
+              <w:rPr>
+                <w:rStyle w:val="Hyperlink"/>
+                <w:noProof/>
+              </w:rPr>
+              <w:t xml:space="preserve">Part 9.3.2 </w:t>
+            </w:r>
+            <w:r>
+              <w:rPr>
+                <w:rStyle w:val="Hyperlink"/>
+                <w:iCs/>
+                <w:noProof/>
+              </w:rPr>
+              <w:t>Nurses</w:t>
+            </w:r>
+            <w:r>
+              <w:rPr>
+                <w:noProof/>
+                <w:webHidden/>
+              </w:rPr>
+              <w:tab/>
+            </w:r>
+            <w:r>
+              <w:rPr>
+                <w:noProof/>
+                <w:webHidden/>
+              </w:rPr>
+              <w:fldChar w:fldCharType="begin"/>
+            </w:r>
+            <w:r>
+              <w:rPr>
+                <w:noProof/>
+                <w:webHidden/>
+              </w:rPr>
+              <w:instrText xml:space="preserve"> PAGEREF _Toc389754280 \h </w:instrText>
+            </w:r>
+            <w:r>
+              <w:rPr>
+                <w:noProof/>
+                <w:webHidden/>
+              </w:rPr>
+            </w:r>
+            <w:r>
+              <w:rPr>
+                <w:noProof/>
+                <w:webHidden/>
+              </w:rPr>
+              <w:fldChar w:fldCharType="separate"/>
+            </w:r>
+            <w:r>
+              <w:rPr>
+                <w:noProof/>
+                <w:webHidden/>
+              </w:rPr>
+              <w:t>14</w:t>
+            </w:r>
+            <w:r>
+              <w:rPr>
+                <w:noProof/>
+                <w:webHidden/>
+              </w:rPr>
+              <w:fldChar w:fldCharType="end"/>
+            </w:r>
+          </w:hyperlink>
+        </w:p>
+        <w:p>
+          <w:pPr>
+            <w:pStyle w:val="TOC3"/>
+            <w:rPr>
+              <w:rFonts w:eastAsiaTheme="minorEastAsia"/>
+              <w:noProof/>
+              <w:lang w:eastAsia="en-AU"/>
+            </w:rPr>
+          </w:pPr>
+          <w:hyperlink w:anchor="_Toc389754281" w:history="1">
+            <w:r>
+              <w:rPr>
+                <w:rStyle w:val="Hyperlink"/>
+                <w:noProof/>
+              </w:rPr>
+              <w:t>Part 9.3.3 Receptionists</w:t>
+            </w:r>
+            <w:r>
+              <w:rPr>
+                <w:noProof/>
+                <w:webHidden/>
+              </w:rPr>
+              <w:tab/>
+            </w:r>
+            <w:r>
+              <w:rPr>
+                <w:noProof/>
+                <w:webHidden/>
+              </w:rPr>
+              <w:fldChar w:fldCharType="begin"/>
+            </w:r>
+            <w:r>
+              <w:rPr>
+                <w:noProof/>
+                <w:webHidden/>
+              </w:rPr>
+              <w:instrText xml:space="preserve"> PAGEREF _Toc389754281 \h </w:instrText>
+            </w:r>
+            <w:r>
+              <w:rPr>
+                <w:noProof/>
+                <w:webHidden/>
+              </w:rPr>
+            </w:r>
+            <w:r>
+              <w:rPr>
+                <w:noProof/>
+                <w:webHidden/>
+              </w:rPr>
+              <w:fldChar w:fldCharType="separate"/>
+            </w:r>
+            <w:r>
+              <w:rPr>
+                <w:noProof/>
+                <w:webHidden/>
+              </w:rPr>
+              <w:t>16</w:t>
+            </w:r>
+            <w:r>
+              <w:rPr>
+                <w:noProof/>
+                <w:webHidden/>
+              </w:rPr>
+              <w:fldChar w:fldCharType="end"/>
+            </w:r>
+          </w:hyperlink>
+        </w:p>
+        <w:p>
+          <w:pPr>
+            <w:pStyle w:val="TOC3"/>
+            <w:rPr>
+              <w:rFonts w:eastAsiaTheme="minorEastAsia"/>
+              <w:noProof/>
+              <w:lang w:eastAsia="en-AU"/>
+            </w:rPr>
+          </w:pPr>
+          <w:hyperlink w:anchor="_Toc389754282" w:history="1">
+            <w:r>
+              <w:rPr>
+                <w:rStyle w:val="Hyperlink"/>
+                <w:noProof/>
+              </w:rPr>
+              <w:t>Part 9.3.4 Hospital Admin</w:t>
+            </w:r>
+            <w:r>
+              <w:rPr>
+                <w:noProof/>
+                <w:webHidden/>
+              </w:rPr>
+              <w:tab/>
+            </w:r>
+            <w:r>
+              <w:rPr>
+                <w:noProof/>
+                <w:webHidden/>
+              </w:rPr>
+              <w:fldChar w:fldCharType="begin"/>
+            </w:r>
+            <w:r>
+              <w:rPr>
+                <w:noProof/>
+                <w:webHidden/>
+              </w:rPr>
+              <w:instrText xml:space="preserve"> PAGEREF _Toc389754282 \h </w:instrText>
+            </w:r>
+            <w:r>
+              <w:rPr>
+                <w:noProof/>
+                <w:webHidden/>
+              </w:rPr>
+            </w:r>
+            <w:r>
+              <w:rPr>
+                <w:noProof/>
+                <w:webHidden/>
+              </w:rPr>
+              <w:fldChar w:fldCharType="separate"/>
+            </w:r>
+            <w:r>
+              <w:rPr>
+                <w:noProof/>
+                <w:webHidden/>
+              </w:rPr>
+              <w:t>18</w:t>
             </w:r>
             <w:r>
               <w:rPr>
@@ -2736,7 +3388,7 @@
               <w:lang w:eastAsia="en-AU"/>
             </w:rPr>
           </w:pPr>
-          <w:hyperlink w:anchor="_Toc389742800" w:history="1">
+          <w:hyperlink w:anchor="_Toc389754283" w:history="1">
             <w:r>
               <w:rPr>
                 <w:rStyle w:val="Hyperlink"/>
@@ -2763,7 +3415,7 @@
                 <w:noProof/>
                 <w:webHidden/>
               </w:rPr>
-              <w:instrText xml:space="preserve"> PAGEREF _Toc389742800 \h </w:instrText>
+              <w:instrText xml:space="preserve"> PAGEREF _Toc389754283 \h </w:instrText>
             </w:r>
             <w:r>
               <w:rPr>
@@ -2783,7 +3435,7 @@
                 <w:noProof/>
                 <w:webHidden/>
               </w:rPr>
-              <w:t>10</w:t>
+              <w:t>19</w:t>
             </w:r>
             <w:r>
               <w:rPr>
@@ -2806,7 +3458,7 @@
               <w:lang w:eastAsia="en-AU"/>
             </w:rPr>
           </w:pPr>
-          <w:hyperlink w:anchor="_Toc389742801" w:history="1">
+          <w:hyperlink w:anchor="_Toc389754284" w:history="1">
             <w:r>
               <w:rPr>
                 <w:rStyle w:val="Hyperlink"/>
@@ -2833,7 +3485,7 @@
                 <w:noProof/>
                 <w:webHidden/>
               </w:rPr>
-              <w:instrText xml:space="preserve"> PAGEREF _Toc389742801 \h </w:instrText>
+              <w:instrText xml:space="preserve"> PAGEREF _Toc389754284 \h </w:instrText>
             </w:r>
             <w:r>
               <w:rPr>
@@ -2853,7 +3505,7 @@
                 <w:noProof/>
                 <w:webHidden/>
               </w:rPr>
-              <w:t>12</w:t>
+              <w:t>21</w:t>
             </w:r>
             <w:r>
               <w:rPr>
@@ -2876,7 +3528,7 @@
               <w:lang w:eastAsia="en-AU"/>
             </w:rPr>
           </w:pPr>
-          <w:hyperlink w:anchor="_Toc389742802" w:history="1">
+          <w:hyperlink w:anchor="_Toc389754285" w:history="1">
             <w:r>
               <w:rPr>
                 <w:rStyle w:val="Hyperlink"/>
@@ -2903,7 +3555,7 @@
                 <w:noProof/>
                 <w:webHidden/>
               </w:rPr>
-              <w:instrText xml:space="preserve"> PAGEREF _Toc389742802 \h </w:instrText>
+              <w:instrText xml:space="preserve"> PAGEREF _Toc389754285 \h </w:instrText>
             </w:r>
             <w:r>
               <w:rPr>
@@ -2923,7 +3575,7 @@
                 <w:noProof/>
                 <w:webHidden/>
               </w:rPr>
-              <w:t>12</w:t>
+              <w:t>21</w:t>
             </w:r>
             <w:r>
               <w:rPr>
@@ -2946,7 +3598,7 @@
               <w:lang w:eastAsia="en-AU"/>
             </w:rPr>
           </w:pPr>
-          <w:hyperlink w:anchor="_Toc389742803" w:history="1">
+          <w:hyperlink w:anchor="_Toc389754286" w:history="1">
             <w:r>
               <w:rPr>
                 <w:rStyle w:val="Hyperlink"/>
@@ -2973,7 +3625,7 @@
                 <w:noProof/>
                 <w:webHidden/>
               </w:rPr>
-              <w:instrText xml:space="preserve"> PAGEREF _Toc389742803 \h </w:instrText>
+              <w:instrText xml:space="preserve"> PAGEREF _Toc389754286 \h </w:instrText>
             </w:r>
             <w:r>
               <w:rPr>
@@ -2993,7 +3645,7 @@
                 <w:noProof/>
                 <w:webHidden/>
               </w:rPr>
-              <w:t>13</w:t>
+              <w:t>22</w:t>
             </w:r>
             <w:r>
               <w:rPr>
@@ -3016,7 +3668,7 @@
               <w:lang w:eastAsia="en-AU"/>
             </w:rPr>
           </w:pPr>
-          <w:hyperlink w:anchor="_Toc389742804" w:history="1">
+          <w:hyperlink w:anchor="_Toc389754287" w:history="1">
             <w:r>
               <w:rPr>
                 <w:rStyle w:val="Hyperlink"/>
@@ -3043,7 +3695,7 @@
                 <w:noProof/>
                 <w:webHidden/>
               </w:rPr>
-              <w:instrText xml:space="preserve"> PAGEREF _Toc389742804 \h </w:instrText>
+              <w:instrText xml:space="preserve"> PAGEREF _Toc389754287 \h </w:instrText>
             </w:r>
             <w:r>
               <w:rPr>
@@ -3063,7 +3715,7 @@
                 <w:noProof/>
                 <w:webHidden/>
               </w:rPr>
-              <w:t>13</w:t>
+              <w:t>22</w:t>
             </w:r>
             <w:r>
               <w:rPr>
@@ -3077,6 +3729,19 @@
         <w:p>
           <w:pPr>
             <w:spacing w:line="240" w:lineRule="auto"/>
+            <w:rPr>
+              <w:b/>
+              <w:bCs/>
+              <w:noProof/>
+            </w:rPr>
+            <w:sectPr>
+              <w:pgSz w:w="11906" w:h="16838"/>
+              <w:pgMar w:top="567" w:right="720" w:bottom="567" w:left="720" w:header="709" w:footer="709" w:gutter="0"/>
+              <w:pgNumType w:start="0"/>
+              <w:cols w:space="708"/>
+              <w:titlePg/>
+              <w:docGrid w:linePitch="360"/>
+            </w:sectPr>
           </w:pPr>
           <w:r>
             <w:rPr>
@@ -3091,24 +3756,14 @@
     </w:sdt>
     <w:p>
       <w:pPr>
-        <w:spacing w:line="240" w:lineRule="auto"/>
-      </w:pPr>
-      <w:r>
-        <w:br w:type="page"/>
-      </w:r>
-    </w:p>
-    <w:p>
-      <w:pPr>
-        <w:spacing w:line="240" w:lineRule="auto"/>
-      </w:pPr>
-    </w:p>
-    <w:p>
-      <w:pPr>
         <w:pStyle w:val="Heading1"/>
         <w:spacing w:line="240" w:lineRule="auto"/>
       </w:pPr>
-      <w:bookmarkStart w:id="0" w:name="_Toc389742776"/>
-      <w:r>
+      <w:bookmarkStart w:id="0" w:name="_Toc389754250"/>
+      <w:bookmarkStart w:id="1" w:name="_GoBack"/>
+      <w:bookmarkEnd w:id="1"/>
+      <w:r>
+        <w:lastRenderedPageBreak/>
         <w:t xml:space="preserve">Part 1 – </w:t>
       </w:r>
       <w:r>
@@ -3132,11 +3787,11 @@
         <w:pStyle w:val="Heading2"/>
         <w:spacing w:line="240" w:lineRule="auto"/>
       </w:pPr>
-      <w:bookmarkStart w:id="1" w:name="_Toc389742777"/>
+      <w:bookmarkStart w:id="2" w:name="_Toc389754251"/>
       <w:r>
         <w:t>Part 1.1 Features</w:t>
       </w:r>
-      <w:bookmarkEnd w:id="1"/>
+      <w:bookmarkEnd w:id="2"/>
     </w:p>
     <w:p>
       <w:pPr>
@@ -3231,11 +3886,11 @@
         <w:pStyle w:val="Heading2"/>
         <w:spacing w:line="240" w:lineRule="auto"/>
       </w:pPr>
-      <w:bookmarkStart w:id="2" w:name="_Toc389742778"/>
+      <w:bookmarkStart w:id="3" w:name="_Toc389754252"/>
       <w:r>
         <w:t>Part 1.2 Risks</w:t>
       </w:r>
-      <w:bookmarkEnd w:id="2"/>
+      <w:bookmarkEnd w:id="3"/>
     </w:p>
     <w:p>
       <w:pPr>
@@ -3299,7 +3954,7 @@
         <w:pStyle w:val="Heading1"/>
         <w:spacing w:line="240" w:lineRule="auto"/>
       </w:pPr>
-      <w:bookmarkStart w:id="3" w:name="_Toc389742779"/>
+      <w:bookmarkStart w:id="4" w:name="_Toc389754253"/>
       <w:r>
         <w:t xml:space="preserve">Part 2 </w:t>
       </w:r>
@@ -3309,14 +3964,14 @@
       <w:r>
         <w:t xml:space="preserve"> Contribution</w:t>
       </w:r>
-      <w:bookmarkEnd w:id="3"/>
+      <w:bookmarkEnd w:id="4"/>
     </w:p>
     <w:p>
       <w:pPr>
         <w:pStyle w:val="Heading2"/>
         <w:spacing w:line="240" w:lineRule="auto"/>
       </w:pPr>
-      <w:bookmarkStart w:id="4" w:name="_Toc389742780"/>
+      <w:bookmarkStart w:id="5" w:name="_Toc389754254"/>
       <w:r>
         <w:t xml:space="preserve">Joseph </w:t>
       </w:r>
@@ -3328,7 +3983,7 @@
       <w:r>
         <w:t>:</w:t>
       </w:r>
-      <w:bookmarkEnd w:id="4"/>
+      <w:bookmarkEnd w:id="5"/>
     </w:p>
     <w:p>
       <w:pPr>
@@ -3373,7 +4028,7 @@
         <w:pStyle w:val="Heading2"/>
         <w:spacing w:line="240" w:lineRule="auto"/>
       </w:pPr>
-      <w:bookmarkStart w:id="5" w:name="_Toc389742781"/>
+      <w:bookmarkStart w:id="6" w:name="_Toc389754255"/>
       <w:proofErr w:type="spellStart"/>
       <w:r>
         <w:t>Kaan</w:t>
@@ -3390,7 +4045,7 @@
       <w:r>
         <w:t>:</w:t>
       </w:r>
-      <w:bookmarkEnd w:id="5"/>
+      <w:bookmarkEnd w:id="6"/>
     </w:p>
     <w:p>
       <w:pPr>
@@ -3429,7 +4084,7 @@
         <w:pStyle w:val="Heading2"/>
         <w:spacing w:line="240" w:lineRule="auto"/>
       </w:pPr>
-      <w:bookmarkStart w:id="6" w:name="_Toc389742782"/>
+      <w:bookmarkStart w:id="7" w:name="_Toc389754256"/>
       <w:r>
         <w:t xml:space="preserve">Saud </w:t>
       </w:r>
@@ -3441,7 +4096,7 @@
       <w:r>
         <w:t>:</w:t>
       </w:r>
-      <w:bookmarkEnd w:id="6"/>
+      <w:bookmarkEnd w:id="7"/>
     </w:p>
     <w:p>
       <w:pPr>
@@ -3469,7 +4124,7 @@
         <w:pStyle w:val="Heading2"/>
         <w:spacing w:line="240" w:lineRule="auto"/>
       </w:pPr>
-      <w:bookmarkStart w:id="7" w:name="_Toc389742783"/>
+      <w:bookmarkStart w:id="8" w:name="_Toc389754257"/>
       <w:r>
         <w:t xml:space="preserve">Abdullah </w:t>
       </w:r>
@@ -3481,7 +4136,7 @@
       <w:r>
         <w:t>:</w:t>
       </w:r>
-      <w:bookmarkEnd w:id="7"/>
+      <w:bookmarkEnd w:id="8"/>
     </w:p>
     <w:p>
       <w:pPr>
@@ -3509,14 +4164,14 @@
         <w:pStyle w:val="Heading2"/>
         <w:spacing w:line="240" w:lineRule="auto"/>
       </w:pPr>
-      <w:bookmarkStart w:id="8" w:name="_Toc389742784"/>
+      <w:bookmarkStart w:id="9" w:name="_Toc389754258"/>
       <w:r>
         <w:t>Syed Ali</w:t>
       </w:r>
       <w:r>
         <w:t>:</w:t>
       </w:r>
-      <w:bookmarkEnd w:id="8"/>
+      <w:bookmarkEnd w:id="9"/>
     </w:p>
     <w:p>
       <w:pPr>
@@ -3560,12 +4215,12 @@
         <w:pStyle w:val="Heading1"/>
         <w:spacing w:line="240" w:lineRule="auto"/>
       </w:pPr>
-      <w:bookmarkStart w:id="9" w:name="_Toc389742785"/>
+      <w:bookmarkStart w:id="10" w:name="_Toc389754259"/>
       <w:r>
         <w:lastRenderedPageBreak/>
         <w:t>Part 3 - Functional Requirements</w:t>
       </w:r>
-      <w:bookmarkEnd w:id="9"/>
+      <w:bookmarkEnd w:id="10"/>
     </w:p>
     <w:p>
       <w:pPr>
@@ -3589,14 +4244,14 @@
       <w:pPr>
         <w:pStyle w:val="Heading2"/>
       </w:pPr>
-      <w:bookmarkStart w:id="10" w:name="_Toc389742786"/>
+      <w:bookmarkStart w:id="11" w:name="_Toc389754260"/>
       <w:r>
         <w:t xml:space="preserve">Part 3.1 </w:t>
       </w:r>
       <w:r>
         <w:t>Function</w:t>
       </w:r>
-      <w:bookmarkEnd w:id="10"/>
+      <w:bookmarkEnd w:id="11"/>
     </w:p>
     <w:p>
       <w:pPr>
@@ -3615,7 +4270,7 @@
         <w:pStyle w:val="Heading2"/>
         <w:spacing w:line="240" w:lineRule="auto"/>
       </w:pPr>
-      <w:bookmarkStart w:id="11" w:name="_Toc389742787"/>
+      <w:bookmarkStart w:id="12" w:name="_Toc389754261"/>
       <w:r>
         <w:t xml:space="preserve">Part </w:t>
       </w:r>
@@ -3625,7 +4280,7 @@
       <w:r>
         <w:t xml:space="preserve"> Primary Users</w:t>
       </w:r>
-      <w:bookmarkEnd w:id="11"/>
+      <w:bookmarkEnd w:id="12"/>
     </w:p>
     <w:p>
       <w:pPr>
@@ -3691,11 +4346,11 @@
       <w:pPr>
         <w:pStyle w:val="Heading2"/>
       </w:pPr>
-      <w:bookmarkStart w:id="12" w:name="_Toc389742788"/>
+      <w:bookmarkStart w:id="13" w:name="_Toc389754262"/>
       <w:r>
         <w:t>Part 3.3 Prototype Layout of User Interface</w:t>
       </w:r>
-      <w:bookmarkEnd w:id="12"/>
+      <w:bookmarkEnd w:id="13"/>
     </w:p>
     <w:p>
       <w:r>
@@ -3706,6 +4361,7 @@
       <w:pPr>
         <w:pStyle w:val="Heading3"/>
       </w:pPr>
+      <w:bookmarkStart w:id="14" w:name="_Toc389754263"/>
       <w:r>
         <w:t xml:space="preserve">Part 3.3.1 Saud </w:t>
       </w:r>
@@ -3713,6 +4369,7 @@
       <w:r>
         <w:t>Jehani</w:t>
       </w:r>
+      <w:bookmarkEnd w:id="14"/>
       <w:proofErr w:type="spellEnd"/>
       <w:r>
         <w:t xml:space="preserve"> </w:t>
@@ -3743,15 +4400,15 @@
             <v:path o:extrusionok="f" gradientshapeok="t" o:connecttype="rect"/>
             <o:lock v:ext="edit" aspectratio="t"/>
           </v:shapetype>
-          <v:shape id="_x0000_i1025" type="#_x0000_t75" style="width:248.25pt;height:331pt">
-            <v:imagedata r:id="rId11" o:title="Saud UI Prototype 1"/>
+          <v:shape id="_x0000_i1025" type="#_x0000_t75" style="width:248.55pt;height:330.85pt">
+            <v:imagedata r:id="rId12" o:title="Saud UI Prototype 1"/>
           </v:shape>
         </w:pict>
       </w:r>
       <w:r>
         <w:pict>
-          <v:shape id="_x0000_i1026" type="#_x0000_t75" style="width:245.9pt;height:332.65pt">
-            <v:imagedata r:id="rId12" o:title="Saud UI Prototype 2"/>
+          <v:shape id="_x0000_i1026" type="#_x0000_t75" style="width:246pt;height:332.55pt">
+            <v:imagedata r:id="rId13" o:title="Saud UI Prototype 2"/>
           </v:shape>
         </w:pict>
       </w:r>
@@ -3771,22 +4428,24 @@
       <w:pPr>
         <w:pStyle w:val="Heading3"/>
       </w:pPr>
+      <w:bookmarkStart w:id="15" w:name="_Toc389754264"/>
       <w:r>
         <w:t>Part 3.3.2 Syed Ali</w:t>
       </w:r>
+      <w:bookmarkEnd w:id="15"/>
     </w:p>
     <w:p>
       <w:r>
         <w:pict>
-          <v:shape id="_x0000_i1027" type="#_x0000_t75" style="width:151.2pt;height:113.4pt">
-            <v:imagedata r:id="rId13" o:title="Slide1"/>
+          <v:shape id="_x0000_i1027" type="#_x0000_t75" style="width:150.85pt;height:113.15pt">
+            <v:imagedata r:id="rId14" o:title="Slide1"/>
           </v:shape>
         </w:pict>
       </w:r>
       <w:r>
         <w:pict>
-          <v:shape id="_x0000_i1028" type="#_x0000_t75" style="width:150.5pt;height:113.4pt">
-            <v:imagedata r:id="rId14" o:title="Slide2"/>
+          <v:shape id="_x0000_i1028" type="#_x0000_t75" style="width:150.85pt;height:113.15pt">
+            <v:imagedata r:id="rId15" o:title="Slide2"/>
           </v:shape>
         </w:pict>
       </w:r>
@@ -3794,33 +4453,31 @@
     <w:p>
       <w:r>
         <w:pict>
-          <v:shape id="_x0000_i1029" type="#_x0000_t75" style="width:151.95pt;height:113.4pt">
-            <v:imagedata r:id="rId15" o:title="Slide3"/>
+          <v:shape id="_x0000_i1029" type="#_x0000_t75" style="width:151.7pt;height:113.15pt">
+            <v:imagedata r:id="rId16" o:title="Slide3"/>
           </v:shape>
         </w:pict>
       </w:r>
-      <w:bookmarkStart w:id="13" w:name="_GoBack"/>
       <w:r>
         <w:pict>
-          <v:shape id="_x0000_i1030" type="#_x0000_t75" style="width:150.5pt;height:113.4pt">
-            <v:imagedata r:id="rId16" o:title="Slide4"/>
+          <v:shape id="_x0000_i1030" type="#_x0000_t75" style="width:150.85pt;height:113.15pt">
+            <v:imagedata r:id="rId17" o:title="Slide4"/>
           </v:shape>
         </w:pict>
       </w:r>
-      <w:bookmarkEnd w:id="13"/>
     </w:p>
     <w:p>
       <w:r>
         <w:pict>
-          <v:shape id="_x0000_i1038" type="#_x0000_t75" style="width:188.65pt;height:334.8pt">
-            <v:imagedata r:id="rId17" o:title="Syed UI Prototype 1"/>
+          <v:shape id="_x0000_i1031" type="#_x0000_t75" style="width:188.55pt;height:335.15pt">
+            <v:imagedata r:id="rId18" o:title="Syed UI Prototype 1"/>
           </v:shape>
         </w:pict>
       </w:r>
       <w:r>
         <w:pict>
-          <v:shape id="_x0000_i1039" type="#_x0000_t75" style="width:189.25pt;height:335.35pt">
-            <v:imagedata r:id="rId18" o:title="Syed UI Prototype 2"/>
+          <v:shape id="_x0000_i1032" type="#_x0000_t75" style="width:189.45pt;height:335.15pt">
+            <v:imagedata r:id="rId19" o:title="Syed UI Prototype 2"/>
           </v:shape>
         </w:pict>
       </w:r>
@@ -3836,14 +4493,14 @@
         <w:pStyle w:val="Heading1"/>
         <w:spacing w:line="240" w:lineRule="auto"/>
       </w:pPr>
-      <w:bookmarkStart w:id="14" w:name="_Toc389742789"/>
+      <w:bookmarkStart w:id="16" w:name="_Toc389754265"/>
       <w:r>
         <w:t xml:space="preserve">Part 4 – System Documentation </w:t>
       </w:r>
       <w:r>
         <w:t>/ Design Specification</w:t>
       </w:r>
-      <w:bookmarkEnd w:id="14"/>
+      <w:bookmarkEnd w:id="16"/>
     </w:p>
     <w:p>
       <w:pPr>
@@ -3855,11 +4512,11 @@
         <w:pStyle w:val="Heading2"/>
         <w:spacing w:line="240" w:lineRule="auto"/>
       </w:pPr>
-      <w:bookmarkStart w:id="15" w:name="_Toc389742790"/>
+      <w:bookmarkStart w:id="17" w:name="_Toc389754266"/>
       <w:r>
         <w:t>Part 4.1 Technologies and Tools</w:t>
       </w:r>
-      <w:bookmarkEnd w:id="15"/>
+      <w:bookmarkEnd w:id="17"/>
     </w:p>
     <w:p>
       <w:pPr>
@@ -3964,14 +4621,14 @@
         <w:pStyle w:val="Heading2"/>
         <w:spacing w:line="240" w:lineRule="auto"/>
       </w:pPr>
-      <w:bookmarkStart w:id="16" w:name="_Toc389742791"/>
+      <w:bookmarkStart w:id="18" w:name="_Toc389754267"/>
       <w:r>
         <w:t>Part 4.2</w:t>
       </w:r>
       <w:r>
         <w:t xml:space="preserve"> Developers</w:t>
       </w:r>
-      <w:bookmarkEnd w:id="16"/>
+      <w:bookmarkEnd w:id="18"/>
     </w:p>
     <w:p>
       <w:pPr>
@@ -4021,11 +4678,14 @@
         <w:pStyle w:val="Heading2"/>
         <w:spacing w:line="240" w:lineRule="auto"/>
       </w:pPr>
-      <w:bookmarkStart w:id="17" w:name="_Toc389742792"/>
+      <w:bookmarkStart w:id="19" w:name="_Toc389754268"/>
+      <w:r>
+        <w:t xml:space="preserve">Part </w:t>
+      </w:r>
       <w:r>
         <w:t>4.3 Use Cases</w:t>
       </w:r>
-      <w:bookmarkEnd w:id="17"/>
+      <w:bookmarkEnd w:id="19"/>
     </w:p>
     <w:p>
       <w:pPr>
@@ -4044,8 +4704,8 @@
       </w:r>
       <w:r>
         <w:pict>
-          <v:shape id="_x0000_i1031" type="#_x0000_t75" style="width:266.55pt;height:298.4pt">
-            <v:imagedata r:id="rId19" o:title="final of rele"/>
+          <v:shape id="_x0000_i1033" type="#_x0000_t75" style="width:266.55pt;height:298.3pt">
+            <v:imagedata r:id="rId20" o:title="final of rele"/>
           </v:shape>
         </w:pict>
       </w:r>
@@ -4065,11 +4725,11 @@
         <w:pStyle w:val="Heading1"/>
         <w:spacing w:line="240" w:lineRule="auto"/>
       </w:pPr>
-      <w:bookmarkStart w:id="18" w:name="_Toc389742793"/>
+      <w:bookmarkStart w:id="20" w:name="_Toc389754269"/>
       <w:r>
         <w:t>Part 5 – Database Design</w:t>
       </w:r>
-      <w:bookmarkEnd w:id="18"/>
+      <w:bookmarkEnd w:id="20"/>
     </w:p>
     <w:p>
       <w:pPr>
@@ -4096,7 +4756,7 @@
                     <pic:cNvPicPr/>
                   </pic:nvPicPr>
                   <pic:blipFill>
-                    <a:blip r:embed="rId20"/>
+                    <a:blip r:embed="rId21"/>
                     <a:stretch>
                       <a:fillRect/>
                     </a:stretch>
@@ -4155,7 +4815,7 @@
                     <pic:cNvPicPr/>
                   </pic:nvPicPr>
                   <pic:blipFill>
-                    <a:blip r:embed="rId21"/>
+                    <a:blip r:embed="rId22"/>
                     <a:stretch>
                       <a:fillRect/>
                     </a:stretch>
@@ -4220,7 +4880,7 @@
                     <pic:cNvPicPr/>
                   </pic:nvPicPr>
                   <pic:blipFill>
-                    <a:blip r:embed="rId22"/>
+                    <a:blip r:embed="rId23"/>
                     <a:stretch>
                       <a:fillRect/>
                     </a:stretch>
@@ -4279,7 +4939,7 @@
                     <pic:cNvPicPr/>
                   </pic:nvPicPr>
                   <pic:blipFill>
-                    <a:blip r:embed="rId23"/>
+                    <a:blip r:embed="rId24"/>
                     <a:stretch>
                       <a:fillRect/>
                     </a:stretch>
@@ -4338,7 +4998,7 @@
                     <pic:cNvPicPr/>
                   </pic:nvPicPr>
                   <pic:blipFill>
-                    <a:blip r:embed="rId24"/>
+                    <a:blip r:embed="rId25"/>
                     <a:stretch>
                       <a:fillRect/>
                     </a:stretch>
@@ -4403,7 +5063,7 @@
                     <pic:cNvPicPr/>
                   </pic:nvPicPr>
                   <pic:blipFill>
-                    <a:blip r:embed="rId25"/>
+                    <a:blip r:embed="rId26"/>
                     <a:stretch>
                       <a:fillRect/>
                     </a:stretch>
@@ -4462,7 +5122,7 @@
                     <pic:cNvPicPr/>
                   </pic:nvPicPr>
                   <pic:blipFill>
-                    <a:blip r:embed="rId26"/>
+                    <a:blip r:embed="rId27"/>
                     <a:stretch>
                       <a:fillRect/>
                     </a:stretch>
@@ -4517,14 +5177,14 @@
         <w:pStyle w:val="Heading1"/>
         <w:spacing w:line="240" w:lineRule="auto"/>
       </w:pPr>
-      <w:bookmarkStart w:id="19" w:name="_Toc389742794"/>
+      <w:bookmarkStart w:id="21" w:name="_Toc389754270"/>
       <w:r>
         <w:t>Part 6 – Code Quality</w:t>
       </w:r>
       <w:r>
         <w:t xml:space="preserve"> Assurance</w:t>
       </w:r>
-      <w:bookmarkEnd w:id="19"/>
+      <w:bookmarkEnd w:id="21"/>
     </w:p>
     <w:p>
       <w:pPr>
@@ -4566,23 +5226,23 @@
         <w:pStyle w:val="Heading1"/>
         <w:spacing w:line="240" w:lineRule="auto"/>
       </w:pPr>
-      <w:bookmarkStart w:id="20" w:name="_Toc389742795"/>
+      <w:bookmarkStart w:id="22" w:name="_Toc389754271"/>
       <w:r>
         <w:lastRenderedPageBreak/>
         <w:t>Part 7 – Acceptance Test Plans</w:t>
       </w:r>
-      <w:bookmarkEnd w:id="20"/>
+      <w:bookmarkEnd w:id="22"/>
     </w:p>
     <w:p>
       <w:pPr>
         <w:pStyle w:val="Heading2"/>
         <w:spacing w:line="240" w:lineRule="auto"/>
       </w:pPr>
-      <w:bookmarkStart w:id="21" w:name="_Toc389742796"/>
+      <w:bookmarkStart w:id="23" w:name="_Toc389754272"/>
       <w:r>
         <w:t>Part 7.1 User Interface Acceptance Tests</w:t>
       </w:r>
-      <w:bookmarkEnd w:id="21"/>
+      <w:bookmarkEnd w:id="23"/>
     </w:p>
     <w:p>
       <w:pPr>
@@ -4603,11 +5263,11 @@
         <w:pStyle w:val="Heading2"/>
         <w:spacing w:line="240" w:lineRule="auto"/>
       </w:pPr>
-      <w:bookmarkStart w:id="22" w:name="_Toc389742797"/>
+      <w:bookmarkStart w:id="24" w:name="_Toc389754273"/>
       <w:r>
         <w:t>Part 7.2 Functional Requirements Acceptance Test</w:t>
       </w:r>
-      <w:bookmarkEnd w:id="22"/>
+      <w:bookmarkEnd w:id="24"/>
     </w:p>
     <w:p>
       <w:pPr>
@@ -4663,11 +5323,11 @@
         <w:pStyle w:val="Heading1"/>
         <w:spacing w:line="240" w:lineRule="auto"/>
       </w:pPr>
-      <w:bookmarkStart w:id="23" w:name="_Toc389742798"/>
+      <w:bookmarkStart w:id="25" w:name="_Toc389754274"/>
       <w:r>
         <w:t>Part 8 – Operations documentation</w:t>
       </w:r>
-      <w:bookmarkEnd w:id="23"/>
+      <w:bookmarkEnd w:id="25"/>
     </w:p>
     <w:p>
       <w:pPr>
@@ -4751,16 +5411,11 @@
         <w:pStyle w:val="Heading1"/>
         <w:spacing w:line="240" w:lineRule="auto"/>
       </w:pPr>
-      <w:bookmarkStart w:id="24" w:name="_Toc389742799"/>
+      <w:bookmarkStart w:id="26" w:name="_Toc389754275"/>
       <w:r>
         <w:t>Part 9 – User Guides</w:t>
       </w:r>
-      <w:bookmarkEnd w:id="24"/>
-    </w:p>
-    <w:p>
-      <w:pPr>
-        <w:spacing w:line="240" w:lineRule="auto"/>
-      </w:pPr>
+      <w:bookmarkEnd w:id="26"/>
     </w:p>
     <w:p>
       <w:pPr>
@@ -4780,49 +5435,1768 @@
         <w:spacing w:line="240" w:lineRule="auto"/>
       </w:pPr>
       <w:r>
-        <w:t>These describe how to use the system from an end-user’s perspective, including screenshots.</w:t>
-      </w:r>
-    </w:p>
-    <w:p>
-      <w:pPr>
-        <w:spacing w:line="240" w:lineRule="auto"/>
-      </w:pPr>
-      <w:r>
-        <w:t>May decide to have different User Guides</w:t>
-      </w:r>
-      <w:r>
-        <w:t>. E.g. Medical techs.</w:t>
-      </w:r>
-    </w:p>
-    <w:p>
-      <w:pPr>
-        <w:spacing w:line="240" w:lineRule="auto"/>
-      </w:pPr>
-      <w:r>
-        <w:t>Must be easy to use by someone who has never seen your system before</w:t>
-      </w:r>
+        <w:t xml:space="preserve">First time usage of the interface begins with the Login screen. The hospital staff are first granted access by the hospital administrator directly and system administrator indirectly. With first usage of the program, system administrator is the only user that has an access to the system. </w:t>
+      </w:r>
+      <w:r>
+        <w:t>If you’re another user you may start from step 3.</w:t>
+      </w:r>
+    </w:p>
+    <w:p>
+      <w:pPr>
+        <w:pStyle w:val="Heading2"/>
+      </w:pPr>
+      <w:bookmarkStart w:id="27" w:name="_Toc389754276"/>
+      <w:r>
+        <w:t>Part 9.</w:t>
+      </w:r>
+      <w:r>
+        <w:t>1 Login screen</w:t>
+      </w:r>
+      <w:bookmarkEnd w:id="27"/>
+    </w:p>
+    <w:p>
+      <w:pPr>
+        <w:spacing w:line="240" w:lineRule="auto"/>
+      </w:pPr>
       <w:r>
         <w:t>.</w:t>
       </w:r>
-    </w:p>
-    <w:p>
-      <w:pPr>
-        <w:spacing w:line="240" w:lineRule="auto"/>
+      <w:r>
+        <w:t xml:space="preserve">as shown below, provides the users with the username and password inputs. The passwords are protected by salted SHA256 hashes to provide an extra layer of security to user experience. </w:t>
+      </w:r>
+    </w:p>
+    <w:p>
+      <w:pPr>
+        <w:spacing w:line="240" w:lineRule="auto"/>
+      </w:pPr>
+      <w:r>
+        <w:rPr>
+          <w:noProof/>
+          <w:lang w:eastAsia="en-AU"/>
+        </w:rPr>
+        <w:drawing>
+          <wp:inline distT="0" distB="0" distL="0" distR="0" wp14:anchorId="1DE41281" wp14:editId="51A6A9F1">
+            <wp:extent cx="4007796" cy="1512508"/>
+            <wp:effectExtent l="0" t="0" r="0" b="0"/>
+            <wp:docPr id="10" name="Picture 10" descr="C:\Users\n8750289\Desktop\login.PNG"/>
+            <wp:cNvGraphicFramePr>
+              <a:graphicFrameLocks xmlns:a="http://schemas.openxmlformats.org/drawingml/2006/main" noChangeAspect="1"/>
+            </wp:cNvGraphicFramePr>
+            <a:graphic xmlns:a="http://schemas.openxmlformats.org/drawingml/2006/main">
+              <a:graphicData uri="http://schemas.openxmlformats.org/drawingml/2006/picture">
+                <pic:pic xmlns:pic="http://schemas.openxmlformats.org/drawingml/2006/picture">
+                  <pic:nvPicPr>
+                    <pic:cNvPr id="0" name="Picture 16" descr="C:\Users\n8750289\Desktop\login.PNG"/>
+                    <pic:cNvPicPr>
+                      <a:picLocks noChangeAspect="1" noChangeArrowheads="1"/>
+                    </pic:cNvPicPr>
+                  </pic:nvPicPr>
+                  <pic:blipFill>
+                    <a:blip r:embed="rId28">
+                      <a:extLst>
+                        <a:ext uri="{28A0092B-C50C-407E-A947-70E740481C1C}">
+                          <a14:useLocalDpi xmlns:a14="http://schemas.microsoft.com/office/drawing/2010/main" val="0"/>
+                        </a:ext>
+                      </a:extLst>
+                    </a:blip>
+                    <a:srcRect/>
+                    <a:stretch>
+                      <a:fillRect/>
+                    </a:stretch>
+                  </pic:blipFill>
+                  <pic:spPr bwMode="auto">
+                    <a:xfrm>
+                      <a:off x="0" y="0"/>
+                      <a:ext cx="4007999" cy="1512585"/>
+                    </a:xfrm>
+                    <a:prstGeom prst="rect">
+                      <a:avLst/>
+                    </a:prstGeom>
+                    <a:noFill/>
+                    <a:ln>
+                      <a:noFill/>
+                    </a:ln>
+                  </pic:spPr>
+                </pic:pic>
+              </a:graphicData>
+            </a:graphic>
+          </wp:inline>
+        </w:drawing>
+      </w:r>
+    </w:p>
+    <w:p>
+      <w:pPr>
+        <w:spacing w:line="240" w:lineRule="auto"/>
+      </w:pPr>
+      <w:r>
+        <w:t>The users may click on Forgot password link, which then returns an information alert to contact the system administrator.</w:t>
+      </w:r>
+    </w:p>
+    <w:p>
+      <w:pPr>
+        <w:spacing w:line="240" w:lineRule="auto"/>
+      </w:pPr>
+      <w:r>
+        <w:rPr>
+          <w:noProof/>
+          <w:lang w:eastAsia="en-AU"/>
+        </w:rPr>
+        <w:drawing>
+          <wp:inline distT="0" distB="0" distL="0" distR="0" wp14:anchorId="1A47DE4D" wp14:editId="5227EA0B">
+            <wp:extent cx="2198451" cy="1265910"/>
+            <wp:effectExtent l="0" t="0" r="0" b="0"/>
+            <wp:docPr id="12" name="Picture 12" descr="C:\Users\n8750289\Desktop\forgotPass.PNG"/>
+            <wp:cNvGraphicFramePr>
+              <a:graphicFrameLocks xmlns:a="http://schemas.openxmlformats.org/drawingml/2006/main" noChangeAspect="1"/>
+            </wp:cNvGraphicFramePr>
+            <a:graphic xmlns:a="http://schemas.openxmlformats.org/drawingml/2006/main">
+              <a:graphicData uri="http://schemas.openxmlformats.org/drawingml/2006/picture">
+                <pic:pic xmlns:pic="http://schemas.openxmlformats.org/drawingml/2006/picture">
+                  <pic:nvPicPr>
+                    <pic:cNvPr id="0" name="Picture 18" descr="C:\Users\n8750289\Desktop\forgotPass.PNG"/>
+                    <pic:cNvPicPr>
+                      <a:picLocks noChangeAspect="1" noChangeArrowheads="1"/>
+                    </pic:cNvPicPr>
+                  </pic:nvPicPr>
+                  <pic:blipFill>
+                    <a:blip r:embed="rId29">
+                      <a:extLst>
+                        <a:ext uri="{28A0092B-C50C-407E-A947-70E740481C1C}">
+                          <a14:useLocalDpi xmlns:a14="http://schemas.microsoft.com/office/drawing/2010/main" val="0"/>
+                        </a:ext>
+                      </a:extLst>
+                    </a:blip>
+                    <a:srcRect/>
+                    <a:stretch>
+                      <a:fillRect/>
+                    </a:stretch>
+                  </pic:blipFill>
+                  <pic:spPr bwMode="auto">
+                    <a:xfrm>
+                      <a:off x="0" y="0"/>
+                      <a:ext cx="2198439" cy="1265903"/>
+                    </a:xfrm>
+                    <a:prstGeom prst="rect">
+                      <a:avLst/>
+                    </a:prstGeom>
+                    <a:noFill/>
+                    <a:ln>
+                      <a:noFill/>
+                    </a:ln>
+                  </pic:spPr>
+                </pic:pic>
+              </a:graphicData>
+            </a:graphic>
+          </wp:inline>
+        </w:drawing>
+      </w:r>
+    </w:p>
+    <w:p>
+      <w:pPr>
+        <w:pStyle w:val="Heading2"/>
+      </w:pPr>
+      <w:bookmarkStart w:id="28" w:name="_Toc389754277"/>
+      <w:r>
+        <w:lastRenderedPageBreak/>
+        <w:t>Part 9.</w:t>
+      </w:r>
+      <w:r>
+        <w:t>2</w:t>
+      </w:r>
+      <w:r>
+        <w:t xml:space="preserve"> </w:t>
+      </w:r>
+      <w:r>
+        <w:t>System Administrator</w:t>
+      </w:r>
+      <w:bookmarkEnd w:id="28"/>
+    </w:p>
+    <w:p>
+      <w:pPr>
+        <w:spacing w:line="240" w:lineRule="auto"/>
+      </w:pPr>
+      <w:r>
+        <w:t xml:space="preserve"> For unregistered staff members, after the </w:t>
+      </w:r>
+      <w:r>
+        <w:t>login screen</w:t>
+      </w:r>
+      <w:r>
+        <w:t>,</w:t>
+      </w:r>
+      <w:r>
+        <w:t xml:space="preserve"> the system administrator</w:t>
+      </w:r>
+      <w:r>
+        <w:t xml:space="preserve"> can create an account by</w:t>
+      </w:r>
+      <w:r>
+        <w:t xml:space="preserve"> first filling in the form returned after login and then clicking “Register” before “Done”.</w:t>
+      </w:r>
+      <w:r>
+        <w:rPr>
+          <w:noProof/>
+          <w:lang w:eastAsia="en-AU"/>
+        </w:rPr>
+        <w:drawing>
+          <wp:inline distT="0" distB="0" distL="0" distR="0" wp14:anchorId="482CDA68" wp14:editId="7BC399AD">
+            <wp:extent cx="6565900" cy="3978910"/>
+            <wp:effectExtent l="0" t="0" r="6350" b="2540"/>
+            <wp:docPr id="13" name="Picture 13" descr="C:\Users\n8750289\Desktop\sysadmin.PNG"/>
+            <wp:cNvGraphicFramePr>
+              <a:graphicFrameLocks xmlns:a="http://schemas.openxmlformats.org/drawingml/2006/main" noChangeAspect="1"/>
+            </wp:cNvGraphicFramePr>
+            <a:graphic xmlns:a="http://schemas.openxmlformats.org/drawingml/2006/main">
+              <a:graphicData uri="http://schemas.openxmlformats.org/drawingml/2006/picture">
+                <pic:pic xmlns:pic="http://schemas.openxmlformats.org/drawingml/2006/picture">
+                  <pic:nvPicPr>
+                    <pic:cNvPr id="0" name="Picture 19" descr="C:\Users\n8750289\Desktop\sysadmin.PNG"/>
+                    <pic:cNvPicPr>
+                      <a:picLocks noChangeAspect="1" noChangeArrowheads="1"/>
+                    </pic:cNvPicPr>
+                  </pic:nvPicPr>
+                  <pic:blipFill>
+                    <a:blip r:embed="rId30">
+                      <a:extLst>
+                        <a:ext uri="{28A0092B-C50C-407E-A947-70E740481C1C}">
+                          <a14:useLocalDpi xmlns:a14="http://schemas.microsoft.com/office/drawing/2010/main" val="0"/>
+                        </a:ext>
+                      </a:extLst>
+                    </a:blip>
+                    <a:srcRect/>
+                    <a:stretch>
+                      <a:fillRect/>
+                    </a:stretch>
+                  </pic:blipFill>
+                  <pic:spPr bwMode="auto">
+                    <a:xfrm>
+                      <a:off x="0" y="0"/>
+                      <a:ext cx="6565900" cy="3978910"/>
+                    </a:xfrm>
+                    <a:prstGeom prst="rect">
+                      <a:avLst/>
+                    </a:prstGeom>
+                    <a:noFill/>
+                    <a:ln>
+                      <a:noFill/>
+                    </a:ln>
+                  </pic:spPr>
+                </pic:pic>
+              </a:graphicData>
+            </a:graphic>
+          </wp:inline>
+        </w:drawing>
+      </w:r>
+      <w:r>
+        <w:t xml:space="preserve"> </w:t>
+      </w:r>
+    </w:p>
+    <w:p>
+      <w:pPr>
+        <w:spacing w:line="240" w:lineRule="auto"/>
+      </w:pPr>
+      <w:r>
+        <w:t xml:space="preserve">After the required privileges are added by the system administrator, the users may now navigate the system by logging in. The </w:t>
+      </w:r>
+      <w:proofErr w:type="spellStart"/>
+      <w:r>
+        <w:t>MiddleWare</w:t>
+      </w:r>
+      <w:proofErr w:type="spellEnd"/>
+      <w:r>
+        <w:t xml:space="preserve"> makes sure the relevant forms to the titles of the logged in users are returned, such as Doctor </w:t>
+      </w:r>
+      <w:proofErr w:type="gramStart"/>
+      <w:r>
+        <w:t>form</w:t>
+      </w:r>
+      <w:proofErr w:type="gramEnd"/>
+      <w:r>
+        <w:t xml:space="preserve"> is returned to the Doctors who are logged in. This way the staff members are synchronized with the main database.</w:t>
+      </w:r>
+    </w:p>
+    <w:p>
+      <w:pPr>
+        <w:spacing w:line="240" w:lineRule="auto"/>
+      </w:pPr>
+      <w:r>
+        <w:t xml:space="preserve">On top panel, system administrator can click and see the details of the Staff Profile, </w:t>
+      </w:r>
+      <w:r>
+        <w:t>according to their title, with different details. Next to this we have Users, which should include a list of registered users with their titles. Configure next to Users is available in order to modify the staff members’ details and “Complaints” to get access to various different complaints uploaded for various departments of either “Doctors”, “Nurses” or “Receptionists”.</w:t>
+      </w:r>
+    </w:p>
+    <w:p>
+      <w:pPr>
+        <w:spacing w:line="240" w:lineRule="auto"/>
+      </w:pPr>
+      <w:r>
+        <w:t>If the system administrator wanted to add a new staff member, input the details and clicked on Register, they may now proceed to “Done” to finish their work and they may login again.</w:t>
+      </w:r>
+      <w:r>
+        <w:t xml:space="preserve"> But the process of registration opens a new form for the system administrator to fill in as seen below;</w:t>
+      </w:r>
+    </w:p>
+    <w:p>
+      <w:pPr>
+        <w:spacing w:line="240" w:lineRule="auto"/>
+      </w:pPr>
+      <w:r>
+        <w:rPr>
+          <w:noProof/>
+          <w:lang w:eastAsia="en-AU"/>
+        </w:rPr>
+        <w:drawing>
+          <wp:inline distT="0" distB="0" distL="0" distR="0">
+            <wp:extent cx="4110320" cy="1984443"/>
+            <wp:effectExtent l="0" t="0" r="5080" b="0"/>
+            <wp:docPr id="23" name="Picture 23" descr="C:\Users\n8750289\Desktop\reg.PNG"/>
+            <wp:cNvGraphicFramePr>
+              <a:graphicFrameLocks xmlns:a="http://schemas.openxmlformats.org/drawingml/2006/main" noChangeAspect="1"/>
+            </wp:cNvGraphicFramePr>
+            <a:graphic xmlns:a="http://schemas.openxmlformats.org/drawingml/2006/main">
+              <a:graphicData uri="http://schemas.openxmlformats.org/drawingml/2006/picture">
+                <pic:pic xmlns:pic="http://schemas.openxmlformats.org/drawingml/2006/picture">
+                  <pic:nvPicPr>
+                    <pic:cNvPr id="0" name="Picture 29" descr="C:\Users\n8750289\Desktop\reg.PNG"/>
+                    <pic:cNvPicPr>
+                      <a:picLocks noChangeAspect="1" noChangeArrowheads="1"/>
+                    </pic:cNvPicPr>
+                  </pic:nvPicPr>
+                  <pic:blipFill>
+                    <a:blip r:embed="rId31">
+                      <a:extLst>
+                        <a:ext uri="{28A0092B-C50C-407E-A947-70E740481C1C}">
+                          <a14:useLocalDpi xmlns:a14="http://schemas.microsoft.com/office/drawing/2010/main" val="0"/>
+                        </a:ext>
+                      </a:extLst>
+                    </a:blip>
+                    <a:srcRect/>
+                    <a:stretch>
+                      <a:fillRect/>
+                    </a:stretch>
+                  </pic:blipFill>
+                  <pic:spPr bwMode="auto">
+                    <a:xfrm>
+                      <a:off x="0" y="0"/>
+                      <a:ext cx="4119381" cy="1988818"/>
+                    </a:xfrm>
+                    <a:prstGeom prst="rect">
+                      <a:avLst/>
+                    </a:prstGeom>
+                    <a:noFill/>
+                    <a:ln>
+                      <a:noFill/>
+                    </a:ln>
+                  </pic:spPr>
+                </pic:pic>
+              </a:graphicData>
+            </a:graphic>
+          </wp:inline>
+        </w:drawing>
+      </w:r>
+    </w:p>
+    <w:p>
+      <w:pPr>
+        <w:spacing w:line="240" w:lineRule="auto"/>
+      </w:pPr>
+      <w:r>
+        <w:t xml:space="preserve">When the system administrator selects the staff title, email, name, </w:t>
+      </w:r>
+      <w:proofErr w:type="spellStart"/>
+      <w:r>
+        <w:t>lastname</w:t>
+      </w:r>
+      <w:proofErr w:type="spellEnd"/>
+      <w:r>
+        <w:t>, username and password (which would be hashed in the database) then they click “</w:t>
+      </w:r>
+      <w:r>
         <w:rPr>
           <w:b/>
-          <w:i/>
+          <w:bCs/>
         </w:rPr>
-      </w:pPr>
-      <w:r>
-        <w:t xml:space="preserve">Instructions should be </w:t>
+        <w:t>Register</w:t>
+      </w:r>
+      <w:r>
+        <w:t>” and “</w:t>
       </w:r>
       <w:r>
         <w:rPr>
           <w:b/>
-          <w:i/>
+          <w:bCs/>
         </w:rPr>
-        <w:t>task-oriented.</w:t>
-      </w:r>
+        <w:t>Done</w:t>
+      </w:r>
+      <w:r>
+        <w:t xml:space="preserve">” when they’re completely finished. If they may wish </w:t>
+      </w:r>
+      <w:r>
+        <w:lastRenderedPageBreak/>
+        <w:t>to see the complaints from the users, staff members or anybody in general, they may click the “</w:t>
+      </w:r>
+      <w:r>
+        <w:rPr>
+          <w:b/>
+          <w:bCs/>
+        </w:rPr>
+        <w:t>Complaints</w:t>
+      </w:r>
+      <w:r>
+        <w:t>” from the top panel which then takes the system administrators to the list of current available complaints to attend to.</w:t>
+      </w:r>
+    </w:p>
+    <w:p>
+      <w:pPr>
+        <w:spacing w:line="240" w:lineRule="auto"/>
+      </w:pPr>
+    </w:p>
+    <w:p>
+      <w:pPr>
+        <w:pStyle w:val="Heading2"/>
+      </w:pPr>
+      <w:bookmarkStart w:id="29" w:name="_Toc389754278"/>
+      <w:r>
+        <w:t>Part 9.</w:t>
+      </w:r>
+      <w:r>
+        <w:t>3</w:t>
+      </w:r>
+      <w:r>
+        <w:t xml:space="preserve"> </w:t>
+      </w:r>
+      <w:r>
+        <w:t>Staff members</w:t>
+      </w:r>
+      <w:bookmarkEnd w:id="29"/>
+    </w:p>
+    <w:p>
+      <w:pPr>
+        <w:spacing w:line="240" w:lineRule="auto"/>
+      </w:pPr>
+      <w:r>
+        <w:t xml:space="preserve"> The registered staff members may login to the system with the access granted </w:t>
+      </w:r>
+      <w:proofErr w:type="gramStart"/>
+      <w:r>
+        <w:t>by  their</w:t>
+      </w:r>
+      <w:proofErr w:type="gramEnd"/>
+      <w:r>
+        <w:t xml:space="preserve"> system administrator. This step is further divided to provide further details of different staff members and their forms.</w:t>
+      </w:r>
+    </w:p>
+    <w:p>
+      <w:pPr>
+        <w:pStyle w:val="Heading3"/>
+        <w:rPr>
+          <w:rStyle w:val="Heading3Char"/>
+        </w:rPr>
+      </w:pPr>
+      <w:bookmarkStart w:id="30" w:name="_Toc389754279"/>
+      <w:r>
+        <w:t>Part 9.</w:t>
+      </w:r>
+      <w:r>
+        <w:t>3.1</w:t>
+      </w:r>
+      <w:r>
+        <w:t xml:space="preserve"> </w:t>
+      </w:r>
+      <w:r>
+        <w:rPr>
+          <w:iCs/>
+          <w:sz w:val="28"/>
+          <w:szCs w:val="28"/>
+        </w:rPr>
+        <w:t>Doctors</w:t>
+      </w:r>
+      <w:bookmarkEnd w:id="30"/>
+    </w:p>
+    <w:p>
+      <w:pPr>
+        <w:spacing w:line="240" w:lineRule="auto"/>
+      </w:pPr>
+      <w:r>
+        <w:t xml:space="preserve">The doctors </w:t>
+      </w:r>
+      <w:r>
+        <w:t xml:space="preserve">have access to an initial “Appointments” table which includes the treatments and their IDs, patients and their IDs and the patient details. If the doctor is looking for a particular patient, they may input the name, </w:t>
+      </w:r>
+      <w:proofErr w:type="spellStart"/>
+      <w:r>
+        <w:t>lastname</w:t>
+      </w:r>
+      <w:proofErr w:type="spellEnd"/>
+      <w:r>
+        <w:t xml:space="preserve">, initials, part of the </w:t>
+      </w:r>
+      <w:proofErr w:type="spellStart"/>
+      <w:r>
+        <w:t>firstname</w:t>
+      </w:r>
+      <w:proofErr w:type="spellEnd"/>
+      <w:r>
+        <w:t xml:space="preserve"> or </w:t>
+      </w:r>
+      <w:proofErr w:type="spellStart"/>
+      <w:r>
+        <w:t>lastname</w:t>
+      </w:r>
+      <w:proofErr w:type="spellEnd"/>
+      <w:r>
+        <w:t xml:space="preserve"> in order to find the patient/treatment file they are looking for. After they input their search element, clicking on “</w:t>
+      </w:r>
+      <w:r>
+        <w:rPr>
+          <w:b/>
+          <w:bCs/>
+        </w:rPr>
+        <w:t>Go</w:t>
+      </w:r>
+      <w:r>
+        <w:t>” will be sufficient for the database to return them the result(s) they wish to see.</w:t>
+      </w:r>
+    </w:p>
+    <w:p>
+      <w:pPr>
+        <w:spacing w:line="240" w:lineRule="auto"/>
+      </w:pPr>
+      <w:r>
+        <w:rPr>
+          <w:noProof/>
+          <w:lang w:eastAsia="en-AU"/>
+        </w:rPr>
+        <w:drawing>
+          <wp:inline distT="0" distB="0" distL="0" distR="0" wp14:anchorId="6DD07B21" wp14:editId="72109D37">
+            <wp:extent cx="4526606" cy="3394953"/>
+            <wp:effectExtent l="0" t="0" r="7620" b="0"/>
+            <wp:docPr id="14" name="Picture 14" descr="C:\Users\n8750289\Desktop\doc.PNG"/>
+            <wp:cNvGraphicFramePr>
+              <a:graphicFrameLocks xmlns:a="http://schemas.openxmlformats.org/drawingml/2006/main" noChangeAspect="1"/>
+            </wp:cNvGraphicFramePr>
+            <a:graphic xmlns:a="http://schemas.openxmlformats.org/drawingml/2006/main">
+              <a:graphicData uri="http://schemas.openxmlformats.org/drawingml/2006/picture">
+                <pic:pic xmlns:pic="http://schemas.openxmlformats.org/drawingml/2006/picture">
+                  <pic:nvPicPr>
+                    <pic:cNvPr id="0" name="Picture 20" descr="C:\Users\n8750289\Desktop\doc.PNG"/>
+                    <pic:cNvPicPr>
+                      <a:picLocks noChangeAspect="1" noChangeArrowheads="1"/>
+                    </pic:cNvPicPr>
+                  </pic:nvPicPr>
+                  <pic:blipFill>
+                    <a:blip r:embed="rId32">
+                      <a:extLst>
+                        <a:ext uri="{28A0092B-C50C-407E-A947-70E740481C1C}">
+                          <a14:useLocalDpi xmlns:a14="http://schemas.microsoft.com/office/drawing/2010/main" val="0"/>
+                        </a:ext>
+                      </a:extLst>
+                    </a:blip>
+                    <a:srcRect/>
+                    <a:stretch>
+                      <a:fillRect/>
+                    </a:stretch>
+                  </pic:blipFill>
+                  <pic:spPr bwMode="auto">
+                    <a:xfrm>
+                      <a:off x="0" y="0"/>
+                      <a:ext cx="4549386" cy="3412038"/>
+                    </a:xfrm>
+                    <a:prstGeom prst="rect">
+                      <a:avLst/>
+                    </a:prstGeom>
+                    <a:noFill/>
+                    <a:ln>
+                      <a:noFill/>
+                    </a:ln>
+                  </pic:spPr>
+                </pic:pic>
+              </a:graphicData>
+            </a:graphic>
+          </wp:inline>
+        </w:drawing>
+      </w:r>
+    </w:p>
+    <w:p>
+      <w:pPr>
+        <w:spacing w:line="240" w:lineRule="auto"/>
+      </w:pPr>
+    </w:p>
+    <w:p>
+      <w:pPr>
+        <w:spacing w:line="240" w:lineRule="auto"/>
+      </w:pPr>
+      <w:r>
+        <w:t xml:space="preserve">The doctors also have the option to view certain profiles. </w:t>
+      </w:r>
+      <w:r>
+        <w:t>They have access to the patients’ profiles and their records with further details. On the top left corner, if the “</w:t>
+      </w:r>
+      <w:r>
+        <w:rPr>
+          <w:b/>
+          <w:bCs/>
+        </w:rPr>
+        <w:t>Profile</w:t>
+      </w:r>
+      <w:r>
+        <w:t>” is clicked, a form is returned as below:</w:t>
+      </w:r>
+    </w:p>
+    <w:p>
+      <w:pPr>
+        <w:spacing w:line="240" w:lineRule="auto"/>
+      </w:pPr>
+      <w:r>
+        <w:rPr>
+          <w:noProof/>
+          <w:lang w:eastAsia="en-AU"/>
+        </w:rPr>
+        <w:lastRenderedPageBreak/>
+        <w:drawing>
+          <wp:inline distT="0" distB="0" distL="0" distR="0" wp14:anchorId="0383A700" wp14:editId="6CAA4ED0">
+            <wp:extent cx="4795736" cy="3953285"/>
+            <wp:effectExtent l="0" t="0" r="5080" b="9525"/>
+            <wp:docPr id="15" name="Picture 15" descr="C:\Users\n8750289\Desktop\profile.PNG"/>
+            <wp:cNvGraphicFramePr>
+              <a:graphicFrameLocks xmlns:a="http://schemas.openxmlformats.org/drawingml/2006/main" noChangeAspect="1"/>
+            </wp:cNvGraphicFramePr>
+            <a:graphic xmlns:a="http://schemas.openxmlformats.org/drawingml/2006/main">
+              <a:graphicData uri="http://schemas.openxmlformats.org/drawingml/2006/picture">
+                <pic:pic xmlns:pic="http://schemas.openxmlformats.org/drawingml/2006/picture">
+                  <pic:nvPicPr>
+                    <pic:cNvPr id="0" name="Picture 21" descr="C:\Users\n8750289\Desktop\profile.PNG"/>
+                    <pic:cNvPicPr>
+                      <a:picLocks noChangeAspect="1" noChangeArrowheads="1"/>
+                    </pic:cNvPicPr>
+                  </pic:nvPicPr>
+                  <pic:blipFill>
+                    <a:blip r:embed="rId33">
+                      <a:extLst>
+                        <a:ext uri="{28A0092B-C50C-407E-A947-70E740481C1C}">
+                          <a14:useLocalDpi xmlns:a14="http://schemas.microsoft.com/office/drawing/2010/main" val="0"/>
+                        </a:ext>
+                      </a:extLst>
+                    </a:blip>
+                    <a:srcRect/>
+                    <a:stretch>
+                      <a:fillRect/>
+                    </a:stretch>
+                  </pic:blipFill>
+                  <pic:spPr bwMode="auto">
+                    <a:xfrm>
+                      <a:off x="0" y="0"/>
+                      <a:ext cx="4803727" cy="3959872"/>
+                    </a:xfrm>
+                    <a:prstGeom prst="rect">
+                      <a:avLst/>
+                    </a:prstGeom>
+                    <a:noFill/>
+                    <a:ln>
+                      <a:noFill/>
+                    </a:ln>
+                  </pic:spPr>
+                </pic:pic>
+              </a:graphicData>
+            </a:graphic>
+          </wp:inline>
+        </w:drawing>
+      </w:r>
+    </w:p>
+    <w:p>
+      <w:pPr>
+        <w:spacing w:line="240" w:lineRule="auto"/>
+        <w:rPr>
+          <w:bCs/>
+        </w:rPr>
+      </w:pPr>
+      <w:r>
+        <w:t>In this section the doctor then must click on the top panel “</w:t>
+      </w:r>
+      <w:r>
+        <w:rPr>
+          <w:b/>
+          <w:bCs/>
+        </w:rPr>
+        <w:t>UPDATE</w:t>
+      </w:r>
+      <w:r>
+        <w:t>” button to update the patient details they searched for in the previous form. If they wish to modify the details of the patient and add their assigned “</w:t>
+      </w:r>
+      <w:r>
+        <w:rPr>
+          <w:b/>
+        </w:rPr>
+        <w:t>Room</w:t>
+      </w:r>
+      <w:r>
+        <w:rPr>
+          <w:b/>
+        </w:rPr>
+        <w:t xml:space="preserve"> </w:t>
+      </w:r>
+      <w:proofErr w:type="spellStart"/>
+      <w:r>
+        <w:rPr>
+          <w:b/>
+        </w:rPr>
+        <w:t>number</w:t>
+      </w:r>
+      <w:r>
+        <w:rPr>
+          <w:bCs/>
+        </w:rPr>
+        <w:t>”s</w:t>
+      </w:r>
+      <w:proofErr w:type="spellEnd"/>
+      <w:r>
+        <w:rPr>
+          <w:bCs/>
+        </w:rPr>
+        <w:t>, preferred doctors, nurses or past medical diagnosis, current medical diagnosis, they first modify the input and then click “</w:t>
+      </w:r>
+      <w:r>
+        <w:rPr>
+          <w:b/>
+        </w:rPr>
+        <w:t>Fill</w:t>
+      </w:r>
+      <w:r>
+        <w:rPr>
+          <w:bCs/>
+        </w:rPr>
+        <w:t>” in order to update their database file instantly. The doctors may then finish and leave by clicking “</w:t>
+      </w:r>
+      <w:r>
+        <w:rPr>
+          <w:b/>
+        </w:rPr>
+        <w:t>Exit</w:t>
+      </w:r>
+      <w:r>
+        <w:rPr>
+          <w:bCs/>
+        </w:rPr>
+        <w:t>” from top panel.</w:t>
+      </w:r>
+    </w:p>
+    <w:p>
+      <w:pPr>
+        <w:pStyle w:val="Heading3"/>
+      </w:pPr>
+      <w:bookmarkStart w:id="31" w:name="_Toc389754280"/>
+      <w:r>
+        <w:t>Part 9.</w:t>
+      </w:r>
+      <w:r>
+        <w:t>3.2</w:t>
+      </w:r>
+      <w:r>
+        <w:t xml:space="preserve"> </w:t>
+      </w:r>
+      <w:r>
+        <w:rPr>
+          <w:iCs/>
+          <w:sz w:val="28"/>
+          <w:szCs w:val="28"/>
+        </w:rPr>
+        <w:t>Nurses</w:t>
+      </w:r>
+      <w:bookmarkEnd w:id="31"/>
+    </w:p>
+    <w:p>
+      <w:pPr>
+        <w:spacing w:line="240" w:lineRule="auto"/>
+        <w:rPr>
+          <w:bCs/>
+        </w:rPr>
+      </w:pPr>
+      <w:r>
+        <w:rPr>
+          <w:bCs/>
+        </w:rPr>
+        <w:t>For nurses who are logged in, the working form is displayed as seen in the example below.</w:t>
+      </w:r>
+      <w:r>
+        <w:rPr>
+          <w:bCs/>
+        </w:rPr>
+        <w:t xml:space="preserve"> The nurses are able to type in the hospital details for the patients that must be transferred to another hospital together with the name of the nurse who is responsible from the transfer. Main nurse function is being able to select a date from the calendar table and returning the scheduled observations for that date.</w:t>
+      </w:r>
+    </w:p>
+    <w:p>
+      <w:pPr>
+        <w:spacing w:line="240" w:lineRule="auto"/>
+        <w:rPr>
+          <w:bCs/>
+        </w:rPr>
+      </w:pPr>
+      <w:r>
+        <w:rPr>
+          <w:bCs/>
+          <w:noProof/>
+          <w:lang w:eastAsia="en-AU"/>
+        </w:rPr>
+        <w:drawing>
+          <wp:inline distT="0" distB="0" distL="0" distR="0">
+            <wp:extent cx="5350213" cy="3036123"/>
+            <wp:effectExtent l="0" t="0" r="3175" b="0"/>
+            <wp:docPr id="16" name="Picture 16" descr="C:\Users\n8750289\Desktop\nurse.PNG"/>
+            <wp:cNvGraphicFramePr>
+              <a:graphicFrameLocks xmlns:a="http://schemas.openxmlformats.org/drawingml/2006/main" noChangeAspect="1"/>
+            </wp:cNvGraphicFramePr>
+            <a:graphic xmlns:a="http://schemas.openxmlformats.org/drawingml/2006/main">
+              <a:graphicData uri="http://schemas.openxmlformats.org/drawingml/2006/picture">
+                <pic:pic xmlns:pic="http://schemas.openxmlformats.org/drawingml/2006/picture">
+                  <pic:nvPicPr>
+                    <pic:cNvPr id="0" name="Picture 22" descr="C:\Users\n8750289\Desktop\nurse.PNG"/>
+                    <pic:cNvPicPr>
+                      <a:picLocks noChangeAspect="1" noChangeArrowheads="1"/>
+                    </pic:cNvPicPr>
+                  </pic:nvPicPr>
+                  <pic:blipFill>
+                    <a:blip r:embed="rId34">
+                      <a:extLst>
+                        <a:ext uri="{28A0092B-C50C-407E-A947-70E740481C1C}">
+                          <a14:useLocalDpi xmlns:a14="http://schemas.microsoft.com/office/drawing/2010/main" val="0"/>
+                        </a:ext>
+                      </a:extLst>
+                    </a:blip>
+                    <a:srcRect/>
+                    <a:stretch>
+                      <a:fillRect/>
+                    </a:stretch>
+                  </pic:blipFill>
+                  <pic:spPr bwMode="auto">
+                    <a:xfrm>
+                      <a:off x="0" y="0"/>
+                      <a:ext cx="5350655" cy="3036374"/>
+                    </a:xfrm>
+                    <a:prstGeom prst="rect">
+                      <a:avLst/>
+                    </a:prstGeom>
+                    <a:noFill/>
+                    <a:ln>
+                      <a:noFill/>
+                    </a:ln>
+                  </pic:spPr>
+                </pic:pic>
+              </a:graphicData>
+            </a:graphic>
+          </wp:inline>
+        </w:drawing>
+      </w:r>
+    </w:p>
+    <w:p>
+      <w:pPr>
+        <w:spacing w:line="240" w:lineRule="auto"/>
+        <w:rPr>
+          <w:bCs/>
+        </w:rPr>
+      </w:pPr>
+    </w:p>
+    <w:p>
+      <w:pPr>
+        <w:spacing w:line="240" w:lineRule="auto"/>
+        <w:rPr>
+          <w:bCs/>
+        </w:rPr>
+      </w:pPr>
+      <w:r>
+        <w:rPr>
+          <w:bCs/>
+        </w:rPr>
+        <w:lastRenderedPageBreak/>
+        <w:t>Further in the observations screen (</w:t>
+      </w:r>
+      <w:proofErr w:type="spellStart"/>
+      <w:r>
+        <w:rPr>
+          <w:bCs/>
+        </w:rPr>
+        <w:t>seen</w:t>
+      </w:r>
+      <w:proofErr w:type="spellEnd"/>
+      <w:r>
+        <w:rPr>
+          <w:bCs/>
+        </w:rPr>
+        <w:t xml:space="preserve"> below), the nurses may include the details of their current observation for certain doctors to see as well, depending on which doctor would be in charge of the patient. They can modify the doctors names for certain checks, previous or next, including the date and time for the doctor so that they are alerted before that time through the system. They may also add additional comments and they are saved into the database. If the nurse wants to update an existing observation, they simply click “</w:t>
+      </w:r>
+      <w:r>
+        <w:rPr>
+          <w:b/>
+        </w:rPr>
+        <w:t>Add/Update</w:t>
+      </w:r>
+      <w:r>
+        <w:rPr>
+          <w:bCs/>
+        </w:rPr>
+        <w:t xml:space="preserve">” after filling in the new details, or adding the doctor name for the next check, or possibly the previous one.  </w:t>
+      </w:r>
+      <w:r>
+        <w:rPr>
+          <w:bCs/>
+          <w:noProof/>
+          <w:lang w:eastAsia="en-AU"/>
+        </w:rPr>
+        <w:drawing>
+          <wp:inline distT="0" distB="0" distL="0" distR="0" wp14:anchorId="3291028C" wp14:editId="001B7993">
+            <wp:extent cx="6634480" cy="3930015"/>
+            <wp:effectExtent l="0" t="0" r="0" b="0"/>
+            <wp:docPr id="17" name="Picture 17" descr="C:\Users\n8750289\Desktop\observ.PNG"/>
+            <wp:cNvGraphicFramePr>
+              <a:graphicFrameLocks xmlns:a="http://schemas.openxmlformats.org/drawingml/2006/main" noChangeAspect="1"/>
+            </wp:cNvGraphicFramePr>
+            <a:graphic xmlns:a="http://schemas.openxmlformats.org/drawingml/2006/main">
+              <a:graphicData uri="http://schemas.openxmlformats.org/drawingml/2006/picture">
+                <pic:pic xmlns:pic="http://schemas.openxmlformats.org/drawingml/2006/picture">
+                  <pic:nvPicPr>
+                    <pic:cNvPr id="0" name="Picture 23" descr="C:\Users\n8750289\Desktop\observ.PNG"/>
+                    <pic:cNvPicPr>
+                      <a:picLocks noChangeAspect="1" noChangeArrowheads="1"/>
+                    </pic:cNvPicPr>
+                  </pic:nvPicPr>
+                  <pic:blipFill>
+                    <a:blip r:embed="rId35">
+                      <a:extLst>
+                        <a:ext uri="{28A0092B-C50C-407E-A947-70E740481C1C}">
+                          <a14:useLocalDpi xmlns:a14="http://schemas.microsoft.com/office/drawing/2010/main" val="0"/>
+                        </a:ext>
+                      </a:extLst>
+                    </a:blip>
+                    <a:srcRect/>
+                    <a:stretch>
+                      <a:fillRect/>
+                    </a:stretch>
+                  </pic:blipFill>
+                  <pic:spPr bwMode="auto">
+                    <a:xfrm>
+                      <a:off x="0" y="0"/>
+                      <a:ext cx="6634480" cy="3930015"/>
+                    </a:xfrm>
+                    <a:prstGeom prst="rect">
+                      <a:avLst/>
+                    </a:prstGeom>
+                    <a:noFill/>
+                    <a:ln>
+                      <a:noFill/>
+                    </a:ln>
+                  </pic:spPr>
+                </pic:pic>
+              </a:graphicData>
+            </a:graphic>
+          </wp:inline>
+        </w:drawing>
+      </w:r>
+    </w:p>
+    <w:p>
+      <w:pPr>
+        <w:spacing w:line="240" w:lineRule="auto"/>
+      </w:pPr>
+      <w:r>
+        <w:t>They may now click “</w:t>
+      </w:r>
+      <w:r>
+        <w:rPr>
+          <w:b/>
+          <w:bCs/>
+        </w:rPr>
+        <w:t>Exit</w:t>
+      </w:r>
+      <w:r>
+        <w:t xml:space="preserve">” after they </w:t>
+      </w:r>
+      <w:r>
+        <w:t>have</w:t>
+      </w:r>
+      <w:r>
+        <w:t xml:space="preserve"> finished.</w:t>
+      </w:r>
+    </w:p>
+    <w:p>
+      <w:pPr>
+        <w:spacing w:line="240" w:lineRule="auto"/>
+        <w:ind w:firstLine="720"/>
+      </w:pPr>
+    </w:p>
+    <w:p>
+      <w:pPr>
+        <w:spacing w:line="240" w:lineRule="auto"/>
+        <w:ind w:firstLine="720"/>
+      </w:pPr>
+    </w:p>
+    <w:p>
+      <w:pPr>
+        <w:spacing w:line="240" w:lineRule="auto"/>
+        <w:ind w:firstLine="720"/>
+      </w:pPr>
+    </w:p>
+    <w:p>
+      <w:pPr>
+        <w:spacing w:line="240" w:lineRule="auto"/>
+        <w:ind w:firstLine="720"/>
+      </w:pPr>
+    </w:p>
+    <w:p>
+      <w:pPr>
+        <w:spacing w:line="240" w:lineRule="auto"/>
+        <w:ind w:firstLine="720"/>
+      </w:pPr>
+    </w:p>
+    <w:p>
+      <w:pPr>
+        <w:spacing w:line="240" w:lineRule="auto"/>
+        <w:ind w:firstLine="720"/>
+      </w:pPr>
+    </w:p>
+    <w:p>
+      <w:pPr>
+        <w:spacing w:line="240" w:lineRule="auto"/>
+        <w:ind w:firstLine="720"/>
+      </w:pPr>
+    </w:p>
+    <w:p>
+      <w:pPr>
+        <w:spacing w:line="240" w:lineRule="auto"/>
+        <w:ind w:firstLine="720"/>
+      </w:pPr>
+    </w:p>
+    <w:p>
+      <w:pPr>
+        <w:spacing w:line="240" w:lineRule="auto"/>
+        <w:ind w:firstLine="720"/>
+      </w:pPr>
+    </w:p>
+    <w:p>
+      <w:pPr>
+        <w:spacing w:line="240" w:lineRule="auto"/>
+        <w:ind w:firstLine="720"/>
+      </w:pPr>
+    </w:p>
+    <w:p>
+      <w:pPr>
+        <w:spacing w:line="240" w:lineRule="auto"/>
+        <w:ind w:firstLine="720"/>
+      </w:pPr>
+    </w:p>
+    <w:p>
+      <w:pPr>
+        <w:spacing w:line="240" w:lineRule="auto"/>
+        <w:ind w:firstLine="720"/>
+      </w:pPr>
+    </w:p>
+    <w:p>
+      <w:pPr>
+        <w:spacing w:line="240" w:lineRule="auto"/>
+        <w:ind w:firstLine="720"/>
+      </w:pPr>
+    </w:p>
+    <w:p>
+      <w:pPr>
+        <w:spacing w:line="240" w:lineRule="auto"/>
+        <w:ind w:firstLine="720"/>
+      </w:pPr>
+    </w:p>
+    <w:p>
+      <w:pPr>
+        <w:spacing w:line="240" w:lineRule="auto"/>
+        <w:ind w:firstLine="720"/>
+      </w:pPr>
+    </w:p>
+    <w:p>
+      <w:pPr>
+        <w:pStyle w:val="Heading3"/>
+      </w:pPr>
+      <w:bookmarkStart w:id="32" w:name="_Toc389754281"/>
+      <w:r>
+        <w:lastRenderedPageBreak/>
+        <w:t>Part 9.</w:t>
+      </w:r>
+      <w:r>
+        <w:t>3.</w:t>
+      </w:r>
+      <w:r>
+        <w:t>3</w:t>
+      </w:r>
+      <w:r>
+        <w:t xml:space="preserve"> </w:t>
+      </w:r>
+      <w:r>
+        <w:t>Receptionists</w:t>
+      </w:r>
+      <w:bookmarkEnd w:id="32"/>
+    </w:p>
+    <w:p>
+      <w:pPr>
+        <w:spacing w:line="240" w:lineRule="auto"/>
+      </w:pPr>
+      <w:r>
+        <w:t xml:space="preserve">Below we can see the receptionist interface. Receptionists have access to patient files, patient profiles, patient rooms, patient appointments, patient details and the financial fees. Their main function is the arrangements of financial fees before they proceed to diagnosis/treatment phase after doctors/nurses observations.  </w:t>
+      </w:r>
+    </w:p>
+    <w:p>
+      <w:pPr>
+        <w:spacing w:line="240" w:lineRule="auto"/>
+      </w:pPr>
+      <w:r>
+        <w:rPr>
+          <w:noProof/>
+          <w:lang w:eastAsia="en-AU"/>
+        </w:rPr>
+        <w:drawing>
+          <wp:inline distT="0" distB="0" distL="0" distR="0">
+            <wp:extent cx="5379396" cy="3796374"/>
+            <wp:effectExtent l="0" t="0" r="0" b="0"/>
+            <wp:docPr id="18" name="Picture 18" descr="C:\Users\n8750289\Desktop\recep.PNG"/>
+            <wp:cNvGraphicFramePr>
+              <a:graphicFrameLocks xmlns:a="http://schemas.openxmlformats.org/drawingml/2006/main" noChangeAspect="1"/>
+            </wp:cNvGraphicFramePr>
+            <a:graphic xmlns:a="http://schemas.openxmlformats.org/drawingml/2006/main">
+              <a:graphicData uri="http://schemas.openxmlformats.org/drawingml/2006/picture">
+                <pic:pic xmlns:pic="http://schemas.openxmlformats.org/drawingml/2006/picture">
+                  <pic:nvPicPr>
+                    <pic:cNvPr id="0" name="Picture 24" descr="C:\Users\n8750289\Desktop\recep.PNG"/>
+                    <pic:cNvPicPr>
+                      <a:picLocks noChangeAspect="1" noChangeArrowheads="1"/>
+                    </pic:cNvPicPr>
+                  </pic:nvPicPr>
+                  <pic:blipFill>
+                    <a:blip r:embed="rId36">
+                      <a:extLst>
+                        <a:ext uri="{28A0092B-C50C-407E-A947-70E740481C1C}">
+                          <a14:useLocalDpi xmlns:a14="http://schemas.microsoft.com/office/drawing/2010/main" val="0"/>
+                        </a:ext>
+                      </a:extLst>
+                    </a:blip>
+                    <a:srcRect/>
+                    <a:stretch>
+                      <a:fillRect/>
+                    </a:stretch>
+                  </pic:blipFill>
+                  <pic:spPr bwMode="auto">
+                    <a:xfrm>
+                      <a:off x="0" y="0"/>
+                      <a:ext cx="5387987" cy="3802437"/>
+                    </a:xfrm>
+                    <a:prstGeom prst="rect">
+                      <a:avLst/>
+                    </a:prstGeom>
+                    <a:noFill/>
+                    <a:ln>
+                      <a:noFill/>
+                    </a:ln>
+                  </pic:spPr>
+                </pic:pic>
+              </a:graphicData>
+            </a:graphic>
+          </wp:inline>
+        </w:drawing>
+      </w:r>
+    </w:p>
+    <w:p>
+      <w:pPr>
+        <w:spacing w:line="240" w:lineRule="auto"/>
+      </w:pPr>
+      <w:r>
+        <w:t>The receptionist may type in either the patient ID, first name, last name, phone number, part of the address or email address in order to search for a pa</w:t>
+      </w:r>
+      <w:r>
+        <w:t>rticular patient and they may click “</w:t>
+      </w:r>
+      <w:r>
+        <w:rPr>
+          <w:b/>
+          <w:bCs/>
+        </w:rPr>
+        <w:t>Enter</w:t>
+      </w:r>
+      <w:r>
+        <w:t xml:space="preserve">” to return the patients which match exactly with the search input. If they were looking for the patient profiles related to the financial fees or the room they were allocated in, they would be required to type into the lower half screen form of the interface and then click the element they need to see, such as appointment, allocated room or fees. </w:t>
+      </w:r>
+    </w:p>
+    <w:p>
+      <w:pPr>
+        <w:spacing w:line="240" w:lineRule="auto"/>
+      </w:pPr>
+      <w:r>
+        <w:t>Inside the patient rooms section, the receptionists have access to the form as seen below.</w:t>
+      </w:r>
+    </w:p>
+    <w:p>
+      <w:pPr>
+        <w:spacing w:line="240" w:lineRule="auto"/>
+      </w:pPr>
+      <w:r>
+        <w:rPr>
+          <w:noProof/>
+          <w:lang w:eastAsia="en-AU"/>
+        </w:rPr>
+        <w:drawing>
+          <wp:inline distT="0" distB="0" distL="0" distR="0">
+            <wp:extent cx="4620638" cy="3360223"/>
+            <wp:effectExtent l="0" t="0" r="8890" b="0"/>
+            <wp:docPr id="19" name="Picture 19" descr="C:\Users\n8750289\Desktop\rooms.PNG"/>
+            <wp:cNvGraphicFramePr>
+              <a:graphicFrameLocks xmlns:a="http://schemas.openxmlformats.org/drawingml/2006/main" noChangeAspect="1"/>
+            </wp:cNvGraphicFramePr>
+            <a:graphic xmlns:a="http://schemas.openxmlformats.org/drawingml/2006/main">
+              <a:graphicData uri="http://schemas.openxmlformats.org/drawingml/2006/picture">
+                <pic:pic xmlns:pic="http://schemas.openxmlformats.org/drawingml/2006/picture">
+                  <pic:nvPicPr>
+                    <pic:cNvPr id="0" name="Picture 25" descr="C:\Users\n8750289\Desktop\rooms.PNG"/>
+                    <pic:cNvPicPr>
+                      <a:picLocks noChangeAspect="1" noChangeArrowheads="1"/>
+                    </pic:cNvPicPr>
+                  </pic:nvPicPr>
+                  <pic:blipFill>
+                    <a:blip r:embed="rId37">
+                      <a:extLst>
+                        <a:ext uri="{28A0092B-C50C-407E-A947-70E740481C1C}">
+                          <a14:useLocalDpi xmlns:a14="http://schemas.microsoft.com/office/drawing/2010/main" val="0"/>
+                        </a:ext>
+                      </a:extLst>
+                    </a:blip>
+                    <a:srcRect/>
+                    <a:stretch>
+                      <a:fillRect/>
+                    </a:stretch>
+                  </pic:blipFill>
+                  <pic:spPr bwMode="auto">
+                    <a:xfrm>
+                      <a:off x="0" y="0"/>
+                      <a:ext cx="4624538" cy="3363059"/>
+                    </a:xfrm>
+                    <a:prstGeom prst="rect">
+                      <a:avLst/>
+                    </a:prstGeom>
+                    <a:noFill/>
+                    <a:ln>
+                      <a:noFill/>
+                    </a:ln>
+                  </pic:spPr>
+                </pic:pic>
+              </a:graphicData>
+            </a:graphic>
+          </wp:inline>
+        </w:drawing>
+      </w:r>
+      <w:r>
+        <w:t xml:space="preserve"> </w:t>
+      </w:r>
+    </w:p>
+    <w:p>
+      <w:pPr>
+        <w:spacing w:line="240" w:lineRule="auto"/>
+      </w:pPr>
+      <w:r>
+        <w:lastRenderedPageBreak/>
+        <w:t xml:space="preserve">This part of their interface, if they have previously input a search filter in their main form, returns the allocated room of the patient of particular treatment. They may also check a particular room by typing into the necessary field </w:t>
+      </w:r>
+      <w:r>
+        <w:rPr>
+          <w:b/>
+          <w:bCs/>
+        </w:rPr>
+        <w:t>only</w:t>
+      </w:r>
+      <w:r>
+        <w:t xml:space="preserve"> in the main page of receptionist interface. This page includes various information about the room, </w:t>
+      </w:r>
+      <w:proofErr w:type="gramStart"/>
+      <w:r>
+        <w:t>it’s</w:t>
+      </w:r>
+      <w:proofErr w:type="gramEnd"/>
+      <w:r>
+        <w:t xml:space="preserve"> ID, number, availability of the room and the beds, allocated current patients in room and possible VIP options that may be present in certain rooms. They may also use the “</w:t>
+      </w:r>
+      <w:r>
+        <w:rPr>
+          <w:b/>
+          <w:bCs/>
+        </w:rPr>
+        <w:t>Update</w:t>
+      </w:r>
+      <w:r>
+        <w:t>” from the top panel in order to update the details of a certain room or the possible changes with certain rooms or VIP rooms and the way the patients are allocated in.</w:t>
+      </w:r>
+    </w:p>
+    <w:p>
+      <w:pPr>
+        <w:spacing w:line="240" w:lineRule="auto"/>
+      </w:pPr>
+      <w:r>
+        <w:t xml:space="preserve">When the user is done, they may now click </w:t>
+      </w:r>
+      <w:r>
+        <w:rPr>
+          <w:b/>
+          <w:bCs/>
+        </w:rPr>
+        <w:t>Return</w:t>
+      </w:r>
+      <w:r>
+        <w:t xml:space="preserve"> to go back to the main interface.</w:t>
+      </w:r>
+    </w:p>
+    <w:p>
+      <w:pPr>
+        <w:spacing w:line="240" w:lineRule="auto"/>
+        <w:rPr>
+          <w:b/>
+          <w:bCs/>
+        </w:rPr>
+      </w:pPr>
+      <w:r>
+        <w:t xml:space="preserve">The </w:t>
+      </w:r>
+      <w:r>
+        <w:t xml:space="preserve">next functionality receptionists have is the </w:t>
+      </w:r>
+      <w:proofErr w:type="gramStart"/>
+      <w:r>
+        <w:t>patients</w:t>
+      </w:r>
+      <w:proofErr w:type="gramEnd"/>
+      <w:r>
+        <w:t xml:space="preserve"> appointments. If they have previously included the input in main form, they may now return the related appointments to the patient they were looking for or all the appointments that are relevant to the room number they have input, or all the appointments for the timeframe they have input. They may return with the “</w:t>
+      </w:r>
+      <w:r>
+        <w:rPr>
+          <w:b/>
+          <w:bCs/>
+        </w:rPr>
+        <w:t>Return</w:t>
+      </w:r>
+      <w:r>
+        <w:t>”</w:t>
+      </w:r>
+      <w:r>
+        <w:t xml:space="preserve"> button when they are finished.</w:t>
+      </w:r>
+    </w:p>
+    <w:p>
+      <w:pPr>
+        <w:spacing w:line="240" w:lineRule="auto"/>
+      </w:pPr>
+      <w:r>
+        <w:rPr>
+          <w:noProof/>
+          <w:lang w:eastAsia="en-AU"/>
+        </w:rPr>
+        <w:drawing>
+          <wp:inline distT="0" distB="0" distL="0" distR="0">
+            <wp:extent cx="4503906" cy="3149889"/>
+            <wp:effectExtent l="0" t="0" r="0" b="0"/>
+            <wp:docPr id="20" name="Picture 20" descr="C:\Users\n8750289\Desktop\appointments.PNG"/>
+            <wp:cNvGraphicFramePr>
+              <a:graphicFrameLocks xmlns:a="http://schemas.openxmlformats.org/drawingml/2006/main" noChangeAspect="1"/>
+            </wp:cNvGraphicFramePr>
+            <a:graphic xmlns:a="http://schemas.openxmlformats.org/drawingml/2006/main">
+              <a:graphicData uri="http://schemas.openxmlformats.org/drawingml/2006/picture">
+                <pic:pic xmlns:pic="http://schemas.openxmlformats.org/drawingml/2006/picture">
+                  <pic:nvPicPr>
+                    <pic:cNvPr id="0" name="Picture 26" descr="C:\Users\n8750289\Desktop\appointments.PNG"/>
+                    <pic:cNvPicPr>
+                      <a:picLocks noChangeAspect="1" noChangeArrowheads="1"/>
+                    </pic:cNvPicPr>
+                  </pic:nvPicPr>
+                  <pic:blipFill>
+                    <a:blip r:embed="rId38">
+                      <a:extLst>
+                        <a:ext uri="{28A0092B-C50C-407E-A947-70E740481C1C}">
+                          <a14:useLocalDpi xmlns:a14="http://schemas.microsoft.com/office/drawing/2010/main" val="0"/>
+                        </a:ext>
+                      </a:extLst>
+                    </a:blip>
+                    <a:srcRect/>
+                    <a:stretch>
+                      <a:fillRect/>
+                    </a:stretch>
+                  </pic:blipFill>
+                  <pic:spPr bwMode="auto">
+                    <a:xfrm>
+                      <a:off x="0" y="0"/>
+                      <a:ext cx="4504053" cy="3149992"/>
+                    </a:xfrm>
+                    <a:prstGeom prst="rect">
+                      <a:avLst/>
+                    </a:prstGeom>
+                    <a:noFill/>
+                    <a:ln>
+                      <a:noFill/>
+                    </a:ln>
+                  </pic:spPr>
+                </pic:pic>
+              </a:graphicData>
+            </a:graphic>
+          </wp:inline>
+        </w:drawing>
+      </w:r>
+    </w:p>
+    <w:p>
+      <w:pPr>
+        <w:spacing w:line="240" w:lineRule="auto"/>
+      </w:pPr>
+      <w:r>
+        <w:t xml:space="preserve">The next functionality included with the Receptionists’ interface is a common functionality of the doctors, which enable them to see the </w:t>
+      </w:r>
+      <w:proofErr w:type="gramStart"/>
+      <w:r>
+        <w:t>patients</w:t>
+      </w:r>
+      <w:proofErr w:type="gramEnd"/>
+      <w:r>
+        <w:t xml:space="preserve"> details, that can be seen in 3-1) section. All the further details of certain patients are shown in this section.</w:t>
+      </w:r>
+    </w:p>
+    <w:p>
+      <w:pPr>
+        <w:spacing w:line="240" w:lineRule="auto"/>
+      </w:pPr>
+      <w:r>
+        <w:t xml:space="preserve">Lastly, they have access to the financial fees of a certain treatment that is associated with the patient that is searched for in their main interface. This interface has a small summary screen for the </w:t>
+      </w:r>
+      <w:proofErr w:type="gramStart"/>
+      <w:r>
+        <w:t>patients</w:t>
+      </w:r>
+      <w:proofErr w:type="gramEnd"/>
+      <w:r>
+        <w:t xml:space="preserve"> profile, and a list of the financial fees they have been charged for until now and from now on.</w:t>
+      </w:r>
+      <w:r>
+        <w:rPr>
+          <w:noProof/>
+          <w:lang w:eastAsia="en-AU"/>
+        </w:rPr>
+        <w:drawing>
+          <wp:inline distT="0" distB="0" distL="0" distR="0">
+            <wp:extent cx="3871373" cy="2879387"/>
+            <wp:effectExtent l="0" t="0" r="0" b="0"/>
+            <wp:docPr id="21" name="Picture 21" descr="C:\Users\n8750289\Desktop\financialfees.PNG"/>
+            <wp:cNvGraphicFramePr>
+              <a:graphicFrameLocks xmlns:a="http://schemas.openxmlformats.org/drawingml/2006/main" noChangeAspect="1"/>
+            </wp:cNvGraphicFramePr>
+            <a:graphic xmlns:a="http://schemas.openxmlformats.org/drawingml/2006/main">
+              <a:graphicData uri="http://schemas.openxmlformats.org/drawingml/2006/picture">
+                <pic:pic xmlns:pic="http://schemas.openxmlformats.org/drawingml/2006/picture">
+                  <pic:nvPicPr>
+                    <pic:cNvPr id="0" name="Picture 27" descr="C:\Users\n8750289\Desktop\financialfees.PNG"/>
+                    <pic:cNvPicPr>
+                      <a:picLocks noChangeAspect="1" noChangeArrowheads="1"/>
+                    </pic:cNvPicPr>
+                  </pic:nvPicPr>
+                  <pic:blipFill>
+                    <a:blip r:embed="rId39" cstate="print">
+                      <a:extLst>
+                        <a:ext uri="{28A0092B-C50C-407E-A947-70E740481C1C}">
+                          <a14:useLocalDpi xmlns:a14="http://schemas.microsoft.com/office/drawing/2010/main" val="0"/>
+                        </a:ext>
+                      </a:extLst>
+                    </a:blip>
+                    <a:srcRect/>
+                    <a:stretch>
+                      <a:fillRect/>
+                    </a:stretch>
+                  </pic:blipFill>
+                  <pic:spPr bwMode="auto">
+                    <a:xfrm>
+                      <a:off x="0" y="0"/>
+                      <a:ext cx="3871677" cy="2879613"/>
+                    </a:xfrm>
+                    <a:prstGeom prst="rect">
+                      <a:avLst/>
+                    </a:prstGeom>
+                    <a:noFill/>
+                    <a:ln>
+                      <a:noFill/>
+                    </a:ln>
+                  </pic:spPr>
+                </pic:pic>
+              </a:graphicData>
+            </a:graphic>
+          </wp:inline>
+        </w:drawing>
+      </w:r>
+      <w:r>
+        <w:t xml:space="preserve"> </w:t>
+      </w:r>
+    </w:p>
+    <w:p>
+      <w:pPr>
+        <w:spacing w:line="240" w:lineRule="auto"/>
+      </w:pPr>
+      <w:r>
+        <w:lastRenderedPageBreak/>
+        <w:t>The way this section of their interface works is, they first need to type in at least one input for the patient they are looking for and then click “</w:t>
+      </w:r>
+      <w:r>
+        <w:rPr>
+          <w:b/>
+          <w:bCs/>
+        </w:rPr>
+        <w:t>Update Financial Fees</w:t>
+      </w:r>
+      <w:r>
+        <w:t>” from the top panel to return the financial fees results for the patient, if there’s any. If the receptionist wants to add new financial fees for the patient, they simply need to Update financial fees first, then input the fees they may wish to charge, then click on “</w:t>
+      </w:r>
+      <w:r>
+        <w:rPr>
+          <w:b/>
+          <w:bCs/>
+        </w:rPr>
+        <w:t>Add financial fees</w:t>
+      </w:r>
+      <w:r>
+        <w:t>” in order to complete the invoice</w:t>
+      </w:r>
+      <w:r>
+        <w:t xml:space="preserve"> for saving into the database.</w:t>
+      </w:r>
+      <w:r>
+        <w:t xml:space="preserve"> </w:t>
+      </w:r>
+      <w:r>
+        <w:t>When they are done, they may now wish to return back to the main interface or logout by “</w:t>
+      </w:r>
+      <w:r>
+        <w:rPr>
+          <w:b/>
+          <w:bCs/>
+        </w:rPr>
+        <w:t>Return</w:t>
+      </w:r>
+      <w:r>
+        <w:t>” or “</w:t>
+      </w:r>
+      <w:r>
+        <w:rPr>
+          <w:b/>
+          <w:bCs/>
+        </w:rPr>
+        <w:t>Logout</w:t>
+      </w:r>
+      <w:r>
+        <w:t xml:space="preserve">”. </w:t>
+      </w:r>
+    </w:p>
+    <w:p>
+      <w:pPr>
+        <w:pStyle w:val="Heading3"/>
+      </w:pPr>
+      <w:bookmarkStart w:id="33" w:name="_Toc389754282"/>
+      <w:r>
+        <w:t>Part 9.</w:t>
+      </w:r>
+      <w:r>
+        <w:t>3.</w:t>
+      </w:r>
+      <w:r>
+        <w:t>4</w:t>
+      </w:r>
+      <w:r>
+        <w:t xml:space="preserve"> </w:t>
+      </w:r>
+      <w:r>
+        <w:t>Hospital Admin</w:t>
+      </w:r>
+      <w:bookmarkEnd w:id="33"/>
+    </w:p>
+    <w:p>
+      <w:pPr>
+        <w:spacing w:line="240" w:lineRule="auto"/>
+      </w:pPr>
+      <w:r>
+        <w:t xml:space="preserve">The hospital admin has a unique, innovative interface with a chart that includes general expenses and how it’s divided between which parts of the hospital’s income and </w:t>
+      </w:r>
+      <w:proofErr w:type="spellStart"/>
+      <w:r>
+        <w:t>expanses</w:t>
+      </w:r>
+      <w:proofErr w:type="spellEnd"/>
+      <w:r>
+        <w:t>, so that they can follow the monthly revenues of the hospital and possibly provide extra beds, patient rooms, building extensions or even extra services.</w:t>
+      </w:r>
+    </w:p>
+    <w:p>
+      <w:pPr>
+        <w:spacing w:line="240" w:lineRule="auto"/>
+      </w:pPr>
+      <w:r>
+        <w:rPr>
+          <w:noProof/>
+          <w:lang w:eastAsia="en-AU"/>
+        </w:rPr>
+        <w:drawing>
+          <wp:inline distT="0" distB="0" distL="0" distR="0" wp14:anchorId="32589751" wp14:editId="0BB1C71C">
+            <wp:extent cx="6391275" cy="3579495"/>
+            <wp:effectExtent l="0" t="0" r="9525" b="1905"/>
+            <wp:docPr id="22" name="Picture 22" descr="C:\Users\n8750289\Desktop\hospadmin.PNG"/>
+            <wp:cNvGraphicFramePr>
+              <a:graphicFrameLocks xmlns:a="http://schemas.openxmlformats.org/drawingml/2006/main" noChangeAspect="1"/>
+            </wp:cNvGraphicFramePr>
+            <a:graphic xmlns:a="http://schemas.openxmlformats.org/drawingml/2006/main">
+              <a:graphicData uri="http://schemas.openxmlformats.org/drawingml/2006/picture">
+                <pic:pic xmlns:pic="http://schemas.openxmlformats.org/drawingml/2006/picture">
+                  <pic:nvPicPr>
+                    <pic:cNvPr id="0" name="Picture 28" descr="C:\Users\n8750289\Desktop\hospadmin.PNG"/>
+                    <pic:cNvPicPr>
+                      <a:picLocks noChangeAspect="1" noChangeArrowheads="1"/>
+                    </pic:cNvPicPr>
+                  </pic:nvPicPr>
+                  <pic:blipFill>
+                    <a:blip r:embed="rId40">
+                      <a:extLst>
+                        <a:ext uri="{28A0092B-C50C-407E-A947-70E740481C1C}">
+                          <a14:useLocalDpi xmlns:a14="http://schemas.microsoft.com/office/drawing/2010/main" val="0"/>
+                        </a:ext>
+                      </a:extLst>
+                    </a:blip>
+                    <a:srcRect/>
+                    <a:stretch>
+                      <a:fillRect/>
+                    </a:stretch>
+                  </pic:blipFill>
+                  <pic:spPr bwMode="auto">
+                    <a:xfrm>
+                      <a:off x="0" y="0"/>
+                      <a:ext cx="6391275" cy="3579495"/>
+                    </a:xfrm>
+                    <a:prstGeom prst="rect">
+                      <a:avLst/>
+                    </a:prstGeom>
+                    <a:noFill/>
+                    <a:ln>
+                      <a:noFill/>
+                    </a:ln>
+                  </pic:spPr>
+                </pic:pic>
+              </a:graphicData>
+            </a:graphic>
+          </wp:inline>
+        </w:drawing>
+      </w:r>
+    </w:p>
+    <w:p>
+      <w:pPr>
+        <w:spacing w:line="240" w:lineRule="auto"/>
+      </w:pPr>
+      <w:r>
+        <w:t>Seen above in the example, the hospital admin can type in the “</w:t>
+      </w:r>
+      <w:proofErr w:type="spellStart"/>
+      <w:r>
+        <w:rPr>
+          <w:b/>
+          <w:bCs/>
+        </w:rPr>
+        <w:t>PatientID</w:t>
+      </w:r>
+      <w:proofErr w:type="spellEnd"/>
+      <w:r>
+        <w:t>” into the box and click on “</w:t>
+      </w:r>
+      <w:r>
+        <w:rPr>
+          <w:b/>
+          <w:bCs/>
+        </w:rPr>
+        <w:t>View</w:t>
+      </w:r>
+      <w:r>
+        <w:t xml:space="preserve">” in order to return the patient details interface which was covered in 3-1) and 3-3) sections (Doctors and Receptionists respectively) of the user guide. But as an extra functionality, hospital admins may wish to see the details of any patients together with the details of the staff members so that they can pass it on to the system administrator to add, modify or remove access from the system depending on how the hospital is doing. </w:t>
+      </w:r>
+    </w:p>
+    <w:p>
+      <w:pPr>
+        <w:spacing w:line="240" w:lineRule="auto"/>
+      </w:pPr>
+      <w:r>
+        <w:t xml:space="preserve">The hospital admin can input the </w:t>
+      </w:r>
+      <w:proofErr w:type="spellStart"/>
+      <w:r>
+        <w:t>patientID</w:t>
+      </w:r>
+      <w:proofErr w:type="spellEnd"/>
+      <w:r>
+        <w:t xml:space="preserve"> not only for seeing the patient details, but they may also export;</w:t>
+      </w:r>
+    </w:p>
+    <w:p>
+      <w:pPr>
+        <w:pStyle w:val="ListParagraph"/>
+        <w:numPr>
+          <w:ilvl w:val="0"/>
+          <w:numId w:val="4"/>
+        </w:numPr>
+        <w:spacing w:line="240" w:lineRule="auto"/>
+      </w:pPr>
+      <w:r>
+        <w:t>Finances</w:t>
+      </w:r>
+    </w:p>
+    <w:p>
+      <w:pPr>
+        <w:pStyle w:val="ListParagraph"/>
+        <w:numPr>
+          <w:ilvl w:val="0"/>
+          <w:numId w:val="4"/>
+        </w:numPr>
+        <w:spacing w:line="240" w:lineRule="auto"/>
+      </w:pPr>
+      <w:r>
+        <w:t>Patient Treatments</w:t>
+      </w:r>
+    </w:p>
+    <w:p>
+      <w:pPr>
+        <w:pStyle w:val="ListParagraph"/>
+        <w:numPr>
+          <w:ilvl w:val="0"/>
+          <w:numId w:val="4"/>
+        </w:numPr>
+        <w:spacing w:line="240" w:lineRule="auto"/>
+      </w:pPr>
+      <w:r>
+        <w:t>Patient Finances</w:t>
+      </w:r>
+    </w:p>
+    <w:p>
+      <w:pPr>
+        <w:pStyle w:val="ListParagraph"/>
+        <w:numPr>
+          <w:ilvl w:val="0"/>
+          <w:numId w:val="4"/>
+        </w:numPr>
+        <w:spacing w:line="240" w:lineRule="auto"/>
+      </w:pPr>
+      <w:r>
+        <w:t>Patient Contact Details</w:t>
+      </w:r>
+    </w:p>
+    <w:p>
+      <w:pPr>
+        <w:spacing w:line="240" w:lineRule="auto"/>
+      </w:pPr>
+    </w:p>
+    <w:p>
+      <w:pPr>
+        <w:spacing w:line="240" w:lineRule="auto"/>
+      </w:pPr>
+    </w:p>
+    <w:p>
+      <w:pPr>
+        <w:spacing w:line="240" w:lineRule="auto"/>
+      </w:pPr>
+    </w:p>
+    <w:p>
+      <w:pPr>
+        <w:spacing w:line="240" w:lineRule="auto"/>
+      </w:pPr>
     </w:p>
     <w:p>
       <w:pPr>
@@ -4834,29 +7208,7 @@
         <w:pStyle w:val="Heading1"/>
         <w:spacing w:line="240" w:lineRule="auto"/>
       </w:pPr>
-      <w:r>
-        <w:br/>
-      </w:r>
-    </w:p>
-    <w:p>
-      <w:pPr>
-        <w:rPr>
-          <w:rFonts w:asciiTheme="majorHAnsi" w:eastAsiaTheme="majorEastAsia" w:hAnsiTheme="majorHAnsi" w:cstheme="majorBidi"/>
-          <w:color w:val="2E74B5" w:themeColor="accent1" w:themeShade="BF"/>
-          <w:sz w:val="32"/>
-          <w:szCs w:val="32"/>
-        </w:rPr>
-      </w:pPr>
-      <w:r>
-        <w:br w:type="page"/>
-      </w:r>
-    </w:p>
-    <w:p>
-      <w:pPr>
-        <w:pStyle w:val="Heading1"/>
-        <w:spacing w:line="240" w:lineRule="auto"/>
-      </w:pPr>
-      <w:bookmarkStart w:id="25" w:name="_Toc389742800"/>
+      <w:bookmarkStart w:id="34" w:name="_Toc389754283"/>
       <w:r>
         <w:lastRenderedPageBreak/>
         <w:t xml:space="preserve">Part 10 – </w:t>
@@ -4864,7 +7216,7 @@
       <w:r>
         <w:t>Sprint backlogs, burn down charts.</w:t>
       </w:r>
-      <w:bookmarkEnd w:id="25"/>
+      <w:bookmarkEnd w:id="34"/>
     </w:p>
     <w:tbl>
       <w:tblPr>
@@ -5771,8 +8123,8 @@
       </w:pPr>
       <w:r>
         <w:pict>
-          <v:shape id="_x0000_i1032" type="#_x0000_t75" style="width:467.7pt;height:191.5pt">
-            <v:imagedata r:id="rId27" o:title="sprint 1"/>
+          <v:shape id="_x0000_i1034" type="#_x0000_t75" style="width:468pt;height:191.15pt">
+            <v:imagedata r:id="rId41" o:title="sprint 1"/>
           </v:shape>
         </w:pict>
       </w:r>
@@ -5783,8 +8135,8 @@
       </w:pPr>
       <w:r>
         <w:pict>
-          <v:shape id="_x0000_i1033" type="#_x0000_t75" style="width:455.15pt;height:180.75pt">
-            <v:imagedata r:id="rId28" o:title="sprint 2"/>
+          <v:shape id="_x0000_i1035" type="#_x0000_t75" style="width:455.15pt;height:180.85pt">
+            <v:imagedata r:id="rId42" o:title="sprint 2"/>
           </v:shape>
         </w:pict>
       </w:r>
@@ -5796,8 +8148,8 @@
       <w:r>
         <w:lastRenderedPageBreak/>
         <w:pict>
-          <v:shape id="_x0000_i1034" type="#_x0000_t75" style="width:455.45pt;height:146.2pt">
-            <v:imagedata r:id="rId29" o:title="sprint 3"/>
+          <v:shape id="_x0000_i1036" type="#_x0000_t75" style="width:455.15pt;height:146.55pt">
+            <v:imagedata r:id="rId43" o:title="sprint 3"/>
           </v:shape>
         </w:pict>
       </w:r>
@@ -5808,8 +8160,8 @@
       </w:pPr>
       <w:r>
         <w:pict>
-          <v:shape id="_x0000_i1035" type="#_x0000_t75" style="width:478.5pt;height:151.65pt">
-            <v:imagedata r:id="rId30" o:title="sprint 4"/>
+          <v:shape id="_x0000_i1037" type="#_x0000_t75" style="width:478.3pt;height:151.7pt">
+            <v:imagedata r:id="rId44" o:title="sprint 4"/>
           </v:shape>
         </w:pict>
       </w:r>
@@ -5820,8 +8172,8 @@
       </w:pPr>
       <w:r>
         <w:pict>
-          <v:shape id="_x0000_i1036" type="#_x0000_t75" style="width:451.45pt;height:177.55pt">
-            <v:imagedata r:id="rId31" o:title="sprint 5"/>
+          <v:shape id="_x0000_i1038" type="#_x0000_t75" style="width:451.7pt;height:177.45pt">
+            <v:imagedata r:id="rId45" o:title="sprint 5"/>
           </v:shape>
         </w:pict>
       </w:r>
@@ -5844,12 +8196,12 @@
         <w:pStyle w:val="Heading1"/>
         <w:spacing w:line="240" w:lineRule="auto"/>
       </w:pPr>
-      <w:bookmarkStart w:id="26" w:name="_Toc389742801"/>
+      <w:bookmarkStart w:id="35" w:name="_Toc389754284"/>
       <w:r>
         <w:lastRenderedPageBreak/>
         <w:t>Part 11 – Misc.</w:t>
       </w:r>
-      <w:bookmarkEnd w:id="26"/>
+      <w:bookmarkEnd w:id="35"/>
     </w:p>
     <w:p>
       <w:pPr>
@@ -5863,14 +8215,14 @@
       <w:pPr>
         <w:pStyle w:val="Heading2"/>
       </w:pPr>
-      <w:bookmarkStart w:id="27" w:name="_Toc389742802"/>
+      <w:bookmarkStart w:id="36" w:name="_Toc389754285"/>
       <w:r>
         <w:t xml:space="preserve">Part 11.1: </w:t>
       </w:r>
       <w:r>
         <w:t>Source tree, Primary Git Management Software.</w:t>
       </w:r>
-      <w:bookmarkEnd w:id="27"/>
+      <w:bookmarkEnd w:id="36"/>
     </w:p>
     <w:p>
       <w:pPr>
@@ -5897,7 +8249,7 @@
                     <pic:cNvPicPr/>
                   </pic:nvPicPr>
                   <pic:blipFill>
-                    <a:blip r:embed="rId32"/>
+                    <a:blip r:embed="rId46"/>
                     <a:stretch>
                       <a:fillRect/>
                     </a:stretch>
@@ -5935,7 +8287,7 @@
       <w:pPr>
         <w:pStyle w:val="Heading2"/>
       </w:pPr>
-      <w:bookmarkStart w:id="28" w:name="_Toc389742803"/>
+      <w:bookmarkStart w:id="37" w:name="_Toc389754286"/>
       <w:r>
         <w:lastRenderedPageBreak/>
         <w:t xml:space="preserve">Part 11.2 </w:t>
@@ -5948,14 +8300,14 @@
       <w:r>
         <w:t xml:space="preserve"> Contribution Chart</w:t>
       </w:r>
-      <w:bookmarkEnd w:id="28"/>
+      <w:bookmarkEnd w:id="37"/>
     </w:p>
     <w:p/>
     <w:p>
       <w:r>
         <w:pict>
-          <v:shape id="_x0000_i1037" type="#_x0000_t75" style="width:449.15pt;height:361.3pt">
-            <v:imagedata r:id="rId33" o:title="GitContributions"/>
+          <v:shape id="_x0000_i1039" type="#_x0000_t75" style="width:449.15pt;height:361.7pt">
+            <v:imagedata r:id="rId47" o:title="GitContributions"/>
           </v:shape>
         </w:pict>
       </w:r>
@@ -5982,7 +8334,7 @@
                     <pic:cNvPicPr/>
                   </pic:nvPicPr>
                   <pic:blipFill>
-                    <a:blip r:embed="rId34"/>
+                    <a:blip r:embed="rId48"/>
                     <a:stretch>
                       <a:fillRect/>
                     </a:stretch>
@@ -6007,11 +8359,11 @@
       <w:pPr>
         <w:pStyle w:val="Heading2"/>
       </w:pPr>
-      <w:bookmarkStart w:id="29" w:name="_Toc389742804"/>
+      <w:bookmarkStart w:id="38" w:name="_Toc389754287"/>
       <w:r>
         <w:t>Part 11.3 Git Log</w:t>
       </w:r>
-      <w:bookmarkEnd w:id="29"/>
+      <w:bookmarkEnd w:id="38"/>
     </w:p>
     <w:p>
       <w:r>
@@ -6025,7 +8377,6 @@
       </w:r>
     </w:p>
     <w:sectPr>
-      <w:footerReference w:type="default" r:id="rId35"/>
       <w:pgSz w:w="11906" w:h="16838"/>
       <w:pgMar w:top="720" w:right="720" w:bottom="720" w:left="720" w:header="708" w:footer="708" w:gutter="0"/>
       <w:pgNumType w:start="0"/>
@@ -6098,7 +8449,7 @@
           <w:rPr>
             <w:noProof/>
           </w:rPr>
-          <w:t>6</w:t>
+          <w:t>19</w:t>
         </w:r>
         <w:r>
           <w:rPr>
@@ -6258,6 +8609,119 @@
     </w:lvl>
   </w:abstractNum>
   <w:abstractNum w:abstractNumId="1">
+    <w:nsid w:val="2D960A2F"/>
+    <w:multiLevelType w:val="hybridMultilevel"/>
+    <w:tmpl w:val="235491D4"/>
+    <w:lvl w:ilvl="0" w:tplc="E5E290A2">
+      <w:start w:val="3"/>
+      <w:numFmt w:val="bullet"/>
+      <w:lvlText w:val="-"/>
+      <w:lvlJc w:val="left"/>
+      <w:pPr>
+        <w:ind w:left="720" w:hanging="360"/>
+      </w:pPr>
+      <w:rPr>
+        <w:rFonts w:ascii="Calibri" w:eastAsiaTheme="minorHAnsi" w:hAnsi="Calibri" w:cstheme="minorBidi" w:hint="default"/>
+      </w:rPr>
+    </w:lvl>
+    <w:lvl w:ilvl="1" w:tplc="0C090003" w:tentative="1">
+      <w:start w:val="1"/>
+      <w:numFmt w:val="bullet"/>
+      <w:lvlText w:val="o"/>
+      <w:lvlJc w:val="left"/>
+      <w:pPr>
+        <w:ind w:left="1440" w:hanging="360"/>
+      </w:pPr>
+      <w:rPr>
+        <w:rFonts w:ascii="Courier New" w:hAnsi="Courier New" w:cs="Courier New" w:hint="default"/>
+      </w:rPr>
+    </w:lvl>
+    <w:lvl w:ilvl="2" w:tplc="0C090005" w:tentative="1">
+      <w:start w:val="1"/>
+      <w:numFmt w:val="bullet"/>
+      <w:lvlText w:val=""/>
+      <w:lvlJc w:val="left"/>
+      <w:pPr>
+        <w:ind w:left="2160" w:hanging="360"/>
+      </w:pPr>
+      <w:rPr>
+        <w:rFonts w:ascii="Wingdings" w:hAnsi="Wingdings" w:hint="default"/>
+      </w:rPr>
+    </w:lvl>
+    <w:lvl w:ilvl="3" w:tplc="0C090001" w:tentative="1">
+      <w:start w:val="1"/>
+      <w:numFmt w:val="bullet"/>
+      <w:lvlText w:val=""/>
+      <w:lvlJc w:val="left"/>
+      <w:pPr>
+        <w:ind w:left="2880" w:hanging="360"/>
+      </w:pPr>
+      <w:rPr>
+        <w:rFonts w:ascii="Symbol" w:hAnsi="Symbol" w:hint="default"/>
+      </w:rPr>
+    </w:lvl>
+    <w:lvl w:ilvl="4" w:tplc="0C090003" w:tentative="1">
+      <w:start w:val="1"/>
+      <w:numFmt w:val="bullet"/>
+      <w:lvlText w:val="o"/>
+      <w:lvlJc w:val="left"/>
+      <w:pPr>
+        <w:ind w:left="3600" w:hanging="360"/>
+      </w:pPr>
+      <w:rPr>
+        <w:rFonts w:ascii="Courier New" w:hAnsi="Courier New" w:cs="Courier New" w:hint="default"/>
+      </w:rPr>
+    </w:lvl>
+    <w:lvl w:ilvl="5" w:tplc="0C090005" w:tentative="1">
+      <w:start w:val="1"/>
+      <w:numFmt w:val="bullet"/>
+      <w:lvlText w:val=""/>
+      <w:lvlJc w:val="left"/>
+      <w:pPr>
+        <w:ind w:left="4320" w:hanging="360"/>
+      </w:pPr>
+      <w:rPr>
+        <w:rFonts w:ascii="Wingdings" w:hAnsi="Wingdings" w:hint="default"/>
+      </w:rPr>
+    </w:lvl>
+    <w:lvl w:ilvl="6" w:tplc="0C090001" w:tentative="1">
+      <w:start w:val="1"/>
+      <w:numFmt w:val="bullet"/>
+      <w:lvlText w:val=""/>
+      <w:lvlJc w:val="left"/>
+      <w:pPr>
+        <w:ind w:left="5040" w:hanging="360"/>
+      </w:pPr>
+      <w:rPr>
+        <w:rFonts w:ascii="Symbol" w:hAnsi="Symbol" w:hint="default"/>
+      </w:rPr>
+    </w:lvl>
+    <w:lvl w:ilvl="7" w:tplc="0C090003" w:tentative="1">
+      <w:start w:val="1"/>
+      <w:numFmt w:val="bullet"/>
+      <w:lvlText w:val="o"/>
+      <w:lvlJc w:val="left"/>
+      <w:pPr>
+        <w:ind w:left="5760" w:hanging="360"/>
+      </w:pPr>
+      <w:rPr>
+        <w:rFonts w:ascii="Courier New" w:hAnsi="Courier New" w:cs="Courier New" w:hint="default"/>
+      </w:rPr>
+    </w:lvl>
+    <w:lvl w:ilvl="8" w:tplc="0C090005" w:tentative="1">
+      <w:start w:val="1"/>
+      <w:numFmt w:val="bullet"/>
+      <w:lvlText w:val=""/>
+      <w:lvlJc w:val="left"/>
+      <w:pPr>
+        <w:ind w:left="6480" w:hanging="360"/>
+      </w:pPr>
+      <w:rPr>
+        <w:rFonts w:ascii="Wingdings" w:hAnsi="Wingdings" w:hint="default"/>
+      </w:rPr>
+    </w:lvl>
+  </w:abstractNum>
+  <w:abstractNum w:abstractNumId="2">
     <w:nsid w:val="3ECA0406"/>
     <w:multiLevelType w:val="hybridMultilevel"/>
     <w:tmpl w:val="032619FE"/>
@@ -6344,7 +8808,7 @@
     </w:lvl>
   </w:abstractNum>
   <w:num w:numId="1">
-    <w:abstractNumId w:val="1"/>
+    <w:abstractNumId w:val="2"/>
     <w:lvlOverride w:ilvl="0">
       <w:startOverride w:val="1"/>
     </w:lvlOverride>
@@ -6374,10 +8838,13 @@
     </w:lvlOverride>
   </w:num>
   <w:num w:numId="2">
-    <w:abstractNumId w:val="1"/>
+    <w:abstractNumId w:val="2"/>
   </w:num>
   <w:num w:numId="3">
     <w:abstractNumId w:val="0"/>
+  </w:num>
+  <w:num w:numId="4">
+    <w:abstractNumId w:val="1"/>
   </w:num>
 </w:numbering>
 </file>
@@ -7072,581 +9539,46 @@
     <w:autoRedefine/>
     <w:uiPriority w:val="39"/>
     <w:unhideWhenUsed/>
-    <w:rsid w:val="0097454E"/>
+    <w:rsid w:val="001E7F5A"/>
     <w:pPr>
-      <w:spacing w:after="100"/>
-      <w:ind w:left="440"/>
+      <w:tabs>
+        <w:tab w:val="right" w:leader="dot" w:pos="10456"/>
+      </w:tabs>
+      <w:spacing w:after="80"/>
+      <w:ind w:left="442"/>
     </w:pPr>
   </w:style>
-</w:styles>
-</file>
-
-<file path=word/glossary/document.xml><?xml version="1.0" encoding="utf-8"?>
-<w:glossaryDocument xmlns:wpc="http://schemas.microsoft.com/office/word/2010/wordprocessingCanvas" xmlns:mc="http://schemas.openxmlformats.org/markup-compatibility/2006" xmlns:o="urn:schemas-microsoft-com:office:office" xmlns:r="http://schemas.openxmlformats.org/officeDocument/2006/relationships" xmlns:m="http://schemas.openxmlformats.org/officeDocument/2006/math" xmlns:v="urn:schemas-microsoft-com:vml" xmlns:wp14="http://schemas.microsoft.com/office/word/2010/wordprocessingDrawing" xmlns:wp="http://schemas.openxmlformats.org/drawingml/2006/wordprocessingDrawing" xmlns:w10="urn:schemas-microsoft-com:office:word" xmlns:w="http://schemas.openxmlformats.org/wordprocessingml/2006/main" xmlns:w14="http://schemas.microsoft.com/office/word/2010/wordml" xmlns:w15="http://schemas.microsoft.com/office/word/2012/wordml" xmlns:wpg="http://schemas.microsoft.com/office/word/2010/wordprocessingGroup" xmlns:wpi="http://schemas.microsoft.com/office/word/2010/wordprocessingInk" xmlns:wne="http://schemas.microsoft.com/office/word/2006/wordml" xmlns:wps="http://schemas.microsoft.com/office/word/2010/wordprocessingShape" mc:Ignorable="w14 w15 wp14">
-  <w:docParts>
-    <w:docPart>
-      <w:docPartPr>
-        <w:name w:val="B0FF2EC9320C4C1588A42D54CA7327FF"/>
-        <w:category>
-          <w:name w:val="General"/>
-          <w:gallery w:val="placeholder"/>
-        </w:category>
-        <w:types>
-          <w:type w:val="bbPlcHdr"/>
-        </w:types>
-        <w:behaviors>
-          <w:behavior w:val="content"/>
-        </w:behaviors>
-        <w:guid w:val="{CD946D91-914E-4DF8-A460-E7D2603C57C5}"/>
-      </w:docPartPr>
-      <w:docPartBody>
-        <w:p>
-          <w:pPr>
-            <w:pStyle w:val="B0FF2EC9320C4C1588A42D54CA7327FF"/>
-          </w:pPr>
-          <w:r>
-            <w:rPr>
-              <w:rFonts w:asciiTheme="majorHAnsi" w:eastAsiaTheme="majorEastAsia" w:hAnsiTheme="majorHAnsi" w:cstheme="majorBidi"/>
-              <w:caps/>
-              <w:color w:val="5B9BD5" w:themeColor="accent1"/>
-              <w:sz w:val="80"/>
-              <w:szCs w:val="80"/>
-            </w:rPr>
-            <w:t>[Document title]</w:t>
-          </w:r>
-        </w:p>
-      </w:docPartBody>
-    </w:docPart>
-  </w:docParts>
-</w:glossaryDocument>
-</file>
-
-<file path=word/glossary/fontTable.xml><?xml version="1.0" encoding="utf-8"?>
-<w:fonts xmlns:mc="http://schemas.openxmlformats.org/markup-compatibility/2006" xmlns:r="http://schemas.openxmlformats.org/officeDocument/2006/relationships" xmlns:w="http://schemas.openxmlformats.org/wordprocessingml/2006/main" xmlns:w14="http://schemas.microsoft.com/office/word/2010/wordml" xmlns:w15="http://schemas.microsoft.com/office/word/2012/wordml" mc:Ignorable="w14 w15">
-  <w:font w:name="Symbol">
-    <w:panose1 w:val="05050102010706020507"/>
-    <w:charset w:val="02"/>
-    <w:family w:val="roman"/>
-    <w:pitch w:val="variable"/>
-    <w:sig w:usb0="00000000" w:usb1="10000000" w:usb2="00000000" w:usb3="00000000" w:csb0="80000000" w:csb1="00000000"/>
-  </w:font>
-  <w:font w:name="Times New Roman">
-    <w:panose1 w:val="02020603050405020304"/>
-    <w:charset w:val="00"/>
-    <w:family w:val="roman"/>
-    <w:pitch w:val="variable"/>
-    <w:sig w:usb0="E0002EFF" w:usb1="C0007843" w:usb2="00000009" w:usb3="00000000" w:csb0="000001FF" w:csb1="00000000"/>
-  </w:font>
-  <w:font w:name="Courier New">
-    <w:panose1 w:val="02070309020205020404"/>
-    <w:charset w:val="00"/>
-    <w:family w:val="modern"/>
-    <w:pitch w:val="fixed"/>
-    <w:sig w:usb0="E0002AFF" w:usb1="C0007843" w:usb2="00000009" w:usb3="00000000" w:csb0="000001FF" w:csb1="00000000"/>
-  </w:font>
-  <w:font w:name="Wingdings">
-    <w:panose1 w:val="05000000000000000000"/>
-    <w:charset w:val="02"/>
-    <w:family w:val="auto"/>
-    <w:pitch w:val="variable"/>
-    <w:sig w:usb0="00000000" w:usb1="10000000" w:usb2="00000000" w:usb3="00000000" w:csb0="80000000" w:csb1="00000000"/>
-  </w:font>
-  <w:font w:name="Calibri">
-    <w:panose1 w:val="020F0502020204030204"/>
-    <w:charset w:val="00"/>
-    <w:family w:val="swiss"/>
-    <w:pitch w:val="variable"/>
-    <w:sig w:usb0="E00002FF" w:usb1="4000ACFF" w:usb2="00000001" w:usb3="00000000" w:csb0="0000019F" w:csb1="00000000"/>
-  </w:font>
-  <w:font w:name="Calibri Light">
-    <w:panose1 w:val="020F0302020204030204"/>
-    <w:charset w:val="00"/>
-    <w:family w:val="swiss"/>
-    <w:pitch w:val="variable"/>
-    <w:sig w:usb0="A00002EF" w:usb1="4000207B" w:usb2="00000000" w:usb3="00000000" w:csb0="0000019F" w:csb1="00000000"/>
-  </w:font>
-</w:fonts>
-</file>
-
-<file path=word/glossary/settings.xml><?xml version="1.0" encoding="utf-8"?>
-<w:settings xmlns:mc="http://schemas.openxmlformats.org/markup-compatibility/2006" xmlns:o="urn:schemas-microsoft-com:office:office" xmlns:r="http://schemas.openxmlformats.org/officeDocument/2006/relationships" xmlns:m="http://schemas.openxmlformats.org/officeDocument/2006/math" xmlns:v="urn:schemas-microsoft-com:vml" xmlns:w10="urn:schemas-microsoft-com:office:word" xmlns:w="http://schemas.openxmlformats.org/wordprocessingml/2006/main" xmlns:w14="http://schemas.microsoft.com/office/word/2010/wordml" xmlns:w15="http://schemas.microsoft.com/office/word/2012/wordml" xmlns:sl="http://schemas.openxmlformats.org/schemaLibrary/2006/main" mc:Ignorable="w14 w15">
-  <w:view w:val="normal"/>
-  <w:defaultTabStop w:val="720"/>
-  <w:characterSpacingControl w:val="doNotCompress"/>
-  <w:compat>
-    <w:useFELayout/>
-    <w:compatSetting w:name="compatibilityMode" w:uri="http://schemas.microsoft.com/office/word" w:val="15"/>
-    <w:compatSetting w:name="overrideTableStyleFontSizeAndJustification" w:uri="http://schemas.microsoft.com/office/word" w:val="1"/>
-    <w:compatSetting w:name="enableOpenTypeFeatures" w:uri="http://schemas.microsoft.com/office/word" w:val="1"/>
-    <w:compatSetting w:name="doNotFlipMirrorIndents" w:uri="http://schemas.microsoft.com/office/word" w:val="1"/>
-    <w:compatSetting w:name="differentiateMultirowTableHeaders" w:uri="http://schemas.microsoft.com/office/word" w:val="1"/>
-  </w:compat>
-  <w:rsids>
-    <w:rsidRoot w:val="00777842"/>
-    <w:rsid w:val="00273F70"/>
-    <w:rsid w:val="00371A33"/>
-    <w:rsid w:val="00777842"/>
-    <w:rsid w:val="00A134D8"/>
-    <w:rsid w:val="00B63957"/>
-  </w:rsids>
-  <m:mathPr>
-    <m:mathFont m:val="Cambria Math"/>
-    <m:brkBin m:val="before"/>
-    <m:brkBinSub m:val="--"/>
-    <m:smallFrac m:val="0"/>
-    <m:dispDef/>
-    <m:lMargin m:val="0"/>
-    <m:rMargin m:val="0"/>
-    <m:defJc m:val="centerGroup"/>
-    <m:wrapIndent m:val="1440"/>
-    <m:intLim m:val="subSup"/>
-    <m:naryLim m:val="undOvr"/>
-  </m:mathPr>
-  <w:themeFontLang w:val="en-AU"/>
-  <w:clrSchemeMapping w:bg1="light1" w:t1="dark1" w:bg2="light2" w:t2="dark2" w:accent1="accent1" w:accent2="accent2" w:accent3="accent3" w:accent4="accent4" w:accent5="accent5" w:accent6="accent6" w:hyperlink="hyperlink" w:followedHyperlink="followedHyperlink"/>
-  <w:decimalSymbol w:val="."/>
-  <w:listSeparator w:val=","/>
-  <w15:chartTrackingRefBased/>
-</w:settings>
-</file>
-
-<file path=word/glossary/styles.xml><?xml version="1.0" encoding="utf-8"?>
-<w:styles xmlns:mc="http://schemas.openxmlformats.org/markup-compatibility/2006" xmlns:r="http://schemas.openxmlformats.org/officeDocument/2006/relationships" xmlns:w="http://schemas.openxmlformats.org/wordprocessingml/2006/main" xmlns:w14="http://schemas.microsoft.com/office/word/2010/wordml" xmlns:w15="http://schemas.microsoft.com/office/word/2012/wordml" mc:Ignorable="w14 w15">
-  <w:docDefaults>
-    <w:rPrDefault>
-      <w:rPr>
-        <w:rFonts w:asciiTheme="minorHAnsi" w:eastAsiaTheme="minorEastAsia" w:hAnsiTheme="minorHAnsi" w:cstheme="minorBidi"/>
-        <w:sz w:val="22"/>
-        <w:szCs w:val="22"/>
-        <w:lang w:val="en-AU" w:eastAsia="en-AU" w:bidi="ar-SA"/>
-      </w:rPr>
-    </w:rPrDefault>
-    <w:pPrDefault>
-      <w:pPr>
-        <w:spacing w:after="160" w:line="259" w:lineRule="auto"/>
-      </w:pPr>
-    </w:pPrDefault>
-  </w:docDefaults>
-  <w:latentStyles w:defLockedState="0" w:defUIPriority="99" w:defSemiHidden="0" w:defUnhideWhenUsed="0" w:defQFormat="0" w:count="371">
-    <w:lsdException w:name="Normal" w:uiPriority="0" w:qFormat="1"/>
-    <w:lsdException w:name="heading 1" w:uiPriority="9" w:qFormat="1"/>
-    <w:lsdException w:name="heading 2" w:semiHidden="1" w:uiPriority="9" w:unhideWhenUsed="1" w:qFormat="1"/>
-    <w:lsdException w:name="heading 3" w:semiHidden="1" w:uiPriority="9" w:unhideWhenUsed="1" w:qFormat="1"/>
-    <w:lsdException w:name="heading 4" w:semiHidden="1" w:uiPriority="9" w:unhideWhenUsed="1" w:qFormat="1"/>
-    <w:lsdException w:name="heading 5" w:semiHidden="1" w:uiPriority="9" w:unhideWhenUsed="1" w:qFormat="1"/>
-    <w:lsdException w:name="heading 6" w:semiHidden="1" w:uiPriority="9" w:unhideWhenUsed="1" w:qFormat="1"/>
-    <w:lsdException w:name="heading 7" w:semiHidden="1" w:uiPriority="9" w:unhideWhenUsed="1" w:qFormat="1"/>
-    <w:lsdException w:name="heading 8" w:semiHidden="1" w:uiPriority="9" w:unhideWhenUsed="1" w:qFormat="1"/>
-    <w:lsdException w:name="heading 9" w:semiHidden="1" w:uiPriority="9" w:unhideWhenUsed="1" w:qFormat="1"/>
-    <w:lsdException w:name="index 1" w:semiHidden="1" w:unhideWhenUsed="1"/>
-    <w:lsdException w:name="index 2" w:semiHidden="1" w:unhideWhenUsed="1"/>
-    <w:lsdException w:name="index 3" w:semiHidden="1" w:unhideWhenUsed="1"/>
-    <w:lsdException w:name="index 4" w:semiHidden="1" w:unhideWhenUsed="1"/>
-    <w:lsdException w:name="index 5" w:semiHidden="1" w:unhideWhenUsed="1"/>
-    <w:lsdException w:name="index 6" w:semiHidden="1" w:unhideWhenUsed="1"/>
-    <w:lsdException w:name="index 7" w:semiHidden="1" w:unhideWhenUsed="1"/>
-    <w:lsdException w:name="index 8" w:semiHidden="1" w:unhideWhenUsed="1"/>
-    <w:lsdException w:name="index 9" w:semiHidden="1" w:unhideWhenUsed="1"/>
-    <w:lsdException w:name="toc 1" w:semiHidden="1" w:uiPriority="39" w:unhideWhenUsed="1"/>
-    <w:lsdException w:name="toc 2" w:semiHidden="1" w:uiPriority="39" w:unhideWhenUsed="1"/>
-    <w:lsdException w:name="toc 3" w:semiHidden="1" w:uiPriority="39" w:unhideWhenUsed="1"/>
-    <w:lsdException w:name="toc 4" w:semiHidden="1" w:uiPriority="39" w:unhideWhenUsed="1"/>
-    <w:lsdException w:name="toc 5" w:semiHidden="1" w:uiPriority="39" w:unhideWhenUsed="1"/>
-    <w:lsdException w:name="toc 6" w:semiHidden="1" w:uiPriority="39" w:unhideWhenUsed="1"/>
-    <w:lsdException w:name="toc 7" w:semiHidden="1" w:uiPriority="39" w:unhideWhenUsed="1"/>
-    <w:lsdException w:name="toc 8" w:semiHidden="1" w:uiPriority="39" w:unhideWhenUsed="1"/>
-    <w:lsdException w:name="toc 9" w:semiHidden="1" w:uiPriority="39" w:unhideWhenUsed="1"/>
-    <w:lsdException w:name="Normal Indent" w:semiHidden="1" w:unhideWhenUsed="1"/>
-    <w:lsdException w:name="footnote text" w:semiHidden="1" w:unhideWhenUsed="1"/>
-    <w:lsdException w:name="annotation text" w:semiHidden="1" w:unhideWhenUsed="1"/>
-    <w:lsdException w:name="header" w:semiHidden="1" w:unhideWhenUsed="1"/>
-    <w:lsdException w:name="footer" w:semiHidden="1" w:unhideWhenUsed="1"/>
-    <w:lsdException w:name="index heading" w:semiHidden="1" w:unhideWhenUsed="1"/>
-    <w:lsdException w:name="caption" w:semiHidden="1" w:uiPriority="35" w:unhideWhenUsed="1" w:qFormat="1"/>
-    <w:lsdException w:name="table of figures" w:semiHidden="1" w:unhideWhenUsed="1"/>
-    <w:lsdException w:name="envelope address" w:semiHidden="1" w:unhideWhenUsed="1"/>
-    <w:lsdException w:name="envelope return" w:semiHidden="1" w:unhideWhenUsed="1"/>
-    <w:lsdException w:name="footnote reference" w:semiHidden="1" w:unhideWhenUsed="1"/>
-    <w:lsdException w:name="annotation reference" w:semiHidden="1" w:unhideWhenUsed="1"/>
-    <w:lsdException w:name="line number" w:semiHidden="1" w:unhideWhenUsed="1"/>
-    <w:lsdException w:name="page number" w:semiHidden="1" w:unhideWhenUsed="1"/>
-    <w:lsdException w:name="endnote reference" w:semiHidden="1" w:unhideWhenUsed="1"/>
-    <w:lsdException w:name="endnote text" w:semiHidden="1" w:unhideWhenUsed="1"/>
-    <w:lsdException w:name="table of authorities" w:semiHidden="1" w:unhideWhenUsed="1"/>
-    <w:lsdException w:name="macro" w:semiHidden="1" w:unhideWhenUsed="1"/>
-    <w:lsdException w:name="toa heading" w:semiHidden="1" w:unhideWhenUsed="1"/>
-    <w:lsdException w:name="List" w:semiHidden="1" w:unhideWhenUsed="1"/>
-    <w:lsdException w:name="List Bullet" w:semiHidden="1" w:unhideWhenUsed="1"/>
-    <w:lsdException w:name="List Number" w:semiHidden="1" w:unhideWhenUsed="1"/>
-    <w:lsdException w:name="List 2" w:semiHidden="1" w:unhideWhenUsed="1"/>
-    <w:lsdException w:name="List 3" w:semiHidden="1" w:unhideWhenUsed="1"/>
-    <w:lsdException w:name="List 4" w:semiHidden="1" w:unhideWhenUsed="1"/>
-    <w:lsdException w:name="List 5" w:semiHidden="1" w:unhideWhenUsed="1"/>
-    <w:lsdException w:name="List Bullet 2" w:semiHidden="1" w:unhideWhenUsed="1"/>
-    <w:lsdException w:name="List Bullet 3" w:semiHidden="1" w:unhideWhenUsed="1"/>
-    <w:lsdException w:name="List Bullet 4" w:semiHidden="1" w:unhideWhenUsed="1"/>
-    <w:lsdException w:name="List Bullet 5" w:semiHidden="1" w:unhideWhenUsed="1"/>
-    <w:lsdException w:name="List Number 2" w:semiHidden="1" w:unhideWhenUsed="1"/>
-    <w:lsdException w:name="List Number 3" w:semiHidden="1" w:unhideWhenUsed="1"/>
-    <w:lsdException w:name="List Number 4" w:semiHidden="1" w:unhideWhenUsed="1"/>
-    <w:lsdException w:name="List Number 5" w:semiHidden="1" w:unhideWhenUsed="1"/>
-    <w:lsdException w:name="Title" w:uiPriority="10" w:qFormat="1"/>
-    <w:lsdException w:name="Closing" w:semiHidden="1" w:unhideWhenUsed="1"/>
-    <w:lsdException w:name="Signature" w:semiHidden="1" w:unhideWhenUsed="1"/>
-    <w:lsdException w:name="Default Paragraph Font" w:semiHidden="1" w:uiPriority="1" w:unhideWhenUsed="1"/>
-    <w:lsdException w:name="Body Text" w:semiHidden="1" w:unhideWhenUsed="1"/>
-    <w:lsdException w:name="Body Text Indent" w:semiHidden="1" w:unhideWhenUsed="1"/>
-    <w:lsdException w:name="List Continue" w:semiHidden="1" w:unhideWhenUsed="1"/>
-    <w:lsdException w:name="List Continue 2" w:semiHidden="1" w:unhideWhenUsed="1"/>
-    <w:lsdException w:name="List Continue 3" w:semiHidden="1" w:unhideWhenUsed="1"/>
-    <w:lsdException w:name="List Continue 4" w:semiHidden="1" w:unhideWhenUsed="1"/>
-    <w:lsdException w:name="List Continue 5" w:semiHidden="1" w:unhideWhenUsed="1"/>
-    <w:lsdException w:name="Message Header" w:semiHidden="1" w:unhideWhenUsed="1"/>
-    <w:lsdException w:name="Subtitle" w:uiPriority="11" w:qFormat="1"/>
-    <w:lsdException w:name="Salutation" w:semiHidden="1" w:unhideWhenUsed="1"/>
-    <w:lsdException w:name="Date" w:semiHidden="1" w:unhideWhenUsed="1"/>
-    <w:lsdException w:name="Body Text First Indent" w:semiHidden="1" w:unhideWhenUsed="1"/>
-    <w:lsdException w:name="Body Text First Indent 2" w:semiHidden="1" w:unhideWhenUsed="1"/>
-    <w:lsdException w:name="Note Heading" w:semiHidden="1" w:unhideWhenUsed="1"/>
-    <w:lsdException w:name="Body Text 2" w:semiHidden="1" w:unhideWhenUsed="1"/>
-    <w:lsdException w:name="Body Text 3" w:semiHidden="1" w:unhideWhenUsed="1"/>
-    <w:lsdException w:name="Body Text Indent 2" w:semiHidden="1" w:unhideWhenUsed="1"/>
-    <w:lsdException w:name="Body Text Indent 3" w:semiHidden="1" w:unhideWhenUsed="1"/>
-    <w:lsdException w:name="Block Text" w:semiHidden="1" w:unhideWhenUsed="1"/>
-    <w:lsdException w:name="Hyperlink" w:semiHidden="1" w:unhideWhenUsed="1"/>
-    <w:lsdException w:name="FollowedHyperlink" w:semiHidden="1" w:unhideWhenUsed="1"/>
-    <w:lsdException w:name="Strong" w:uiPriority="22" w:qFormat="1"/>
-    <w:lsdException w:name="Emphasis" w:uiPriority="20" w:qFormat="1"/>
-    <w:lsdException w:name="Document Map" w:semiHidden="1" w:unhideWhenUsed="1"/>
-    <w:lsdException w:name="Plain Text" w:semiHidden="1" w:unhideWhenUsed="1"/>
-    <w:lsdException w:name="E-mail Signature" w:semiHidden="1" w:unhideWhenUsed="1"/>
-    <w:lsdException w:name="HTML Top of Form" w:semiHidden="1" w:unhideWhenUsed="1"/>
-    <w:lsdException w:name="HTML Bottom of Form" w:semiHidden="1" w:unhideWhenUsed="1"/>
-    <w:lsdException w:name="Normal (Web)" w:semiHidden="1" w:unhideWhenUsed="1"/>
-    <w:lsdException w:name="HTML Acronym" w:semiHidden="1" w:unhideWhenUsed="1"/>
-    <w:lsdException w:name="HTML Address" w:semiHidden="1" w:unhideWhenUsed="1"/>
-    <w:lsdException w:name="HTML Cite" w:semiHidden="1" w:unhideWhenUsed="1"/>
-    <w:lsdException w:name="HTML Code" w:semiHidden="1" w:unhideWhenUsed="1"/>
-    <w:lsdException w:name="HTML Definition" w:semiHidden="1" w:unhideWhenUsed="1"/>
-    <w:lsdException w:name="HTML Keyboard" w:semiHidden="1" w:unhideWhenUsed="1"/>
-    <w:lsdException w:name="HTML Preformatted" w:semiHidden="1" w:unhideWhenUsed="1"/>
-    <w:lsdException w:name="HTML Sample" w:semiHidden="1" w:unhideWhenUsed="1"/>
-    <w:lsdException w:name="HTML Typewriter" w:semiHidden="1" w:unhideWhenUsed="1"/>
-    <w:lsdException w:name="HTML Variable" w:semiHidden="1" w:unhideWhenUsed="1"/>
-    <w:lsdException w:name="Normal Table" w:semiHidden="1" w:unhideWhenUsed="1"/>
-    <w:lsdException w:name="annotation subject" w:semiHidden="1" w:unhideWhenUsed="1"/>
-    <w:lsdException w:name="No List" w:semiHidden="1" w:unhideWhenUsed="1"/>
-    <w:lsdException w:name="Outline List 1" w:semiHidden="1" w:unhideWhenUsed="1"/>
-    <w:lsdException w:name="Outline List 2" w:semiHidden="1" w:unhideWhenUsed="1"/>
-    <w:lsdException w:name="Outline List 3" w:semiHidden="1" w:unhideWhenUsed="1"/>
-    <w:lsdException w:name="Table Simple 1" w:semiHidden="1" w:unhideWhenUsed="1"/>
-    <w:lsdException w:name="Table Simple 2" w:semiHidden="1" w:unhideWhenUsed="1"/>
-    <w:lsdException w:name="Table Simple 3" w:semiHidden="1" w:unhideWhenUsed="1"/>
-    <w:lsdException w:name="Table Classic 1" w:semiHidden="1" w:unhideWhenUsed="1"/>
-    <w:lsdException w:name="Table Classic 2" w:semiHidden="1" w:unhideWhenUsed="1"/>
-    <w:lsdException w:name="Table Classic 3" w:semiHidden="1" w:unhideWhenUsed="1"/>
-    <w:lsdException w:name="Table Classic 4" w:semiHidden="1" w:unhideWhenUsed="1"/>
-    <w:lsdException w:name="Table Colorful 1" w:semiHidden="1" w:unhideWhenUsed="1"/>
-    <w:lsdException w:name="Table Colorful 2" w:semiHidden="1" w:unhideWhenUsed="1"/>
-    <w:lsdException w:name="Table Colorful 3" w:semiHidden="1" w:unhideWhenUsed="1"/>
-    <w:lsdException w:name="Table Columns 1" w:semiHidden="1" w:unhideWhenUsed="1"/>
-    <w:lsdException w:name="Table Columns 2" w:semiHidden="1" w:unhideWhenUsed="1"/>
-    <w:lsdException w:name="Table Columns 3" w:semiHidden="1" w:unhideWhenUsed="1"/>
-    <w:lsdException w:name="Table Columns 4" w:semiHidden="1" w:unhideWhenUsed="1"/>
-    <w:lsdException w:name="Table Columns 5" w:semiHidden="1" w:unhideWhenUsed="1"/>
-    <w:lsdException w:name="Table Grid 1" w:semiHidden="1" w:unhideWhenUsed="1"/>
-    <w:lsdException w:name="Table Grid 2" w:semiHidden="1" w:unhideWhenUsed="1"/>
-    <w:lsdException w:name="Table Grid 3" w:semiHidden="1" w:unhideWhenUsed="1"/>
-    <w:lsdException w:name="Table Grid 4" w:semiHidden="1" w:unhideWhenUsed="1"/>
-    <w:lsdException w:name="Table Grid 5" w:semiHidden="1" w:unhideWhenUsed="1"/>
-    <w:lsdException w:name="Table Grid 6" w:semiHidden="1" w:unhideWhenUsed="1"/>
-    <w:lsdException w:name="Table Grid 7" w:semiHidden="1" w:unhideWhenUsed="1"/>
-    <w:lsdException w:name="Table Grid 8" w:semiHidden="1" w:unhideWhenUsed="1"/>
-    <w:lsdException w:name="Table List 1" w:semiHidden="1" w:unhideWhenUsed="1"/>
-    <w:lsdException w:name="Table List 2" w:semiHidden="1" w:unhideWhenUsed="1"/>
-    <w:lsdException w:name="Table List 3" w:semiHidden="1" w:unhideWhenUsed="1"/>
-    <w:lsdException w:name="Table List 4" w:semiHidden="1" w:unhideWhenUsed="1"/>
-    <w:lsdException w:name="Table List 5" w:semiHidden="1" w:unhideWhenUsed="1"/>
-    <w:lsdException w:name="Table List 6" w:semiHidden="1" w:unhideWhenUsed="1"/>
-    <w:lsdException w:name="Table List 7" w:semiHidden="1" w:unhideWhenUsed="1"/>
-    <w:lsdException w:name="Table List 8" w:semiHidden="1" w:unhideWhenUsed="1"/>
-    <w:lsdException w:name="Table 3D effects 1" w:semiHidden="1" w:unhideWhenUsed="1"/>
-    <w:lsdException w:name="Table 3D effects 2" w:semiHidden="1" w:unhideWhenUsed="1"/>
-    <w:lsdException w:name="Table 3D effects 3" w:semiHidden="1" w:unhideWhenUsed="1"/>
-    <w:lsdException w:name="Table Contemporary" w:semiHidden="1" w:unhideWhenUsed="1"/>
-    <w:lsdException w:name="Table Elegant" w:semiHidden="1" w:unhideWhenUsed="1"/>
-    <w:lsdException w:name="Table Professional" w:semiHidden="1" w:unhideWhenUsed="1"/>
-    <w:lsdException w:name="Table Subtle 1" w:semiHidden="1" w:unhideWhenUsed="1"/>
-    <w:lsdException w:name="Table Subtle 2" w:semiHidden="1" w:unhideWhenUsed="1"/>
-    <w:lsdException w:name="Table Web 1" w:semiHidden="1" w:unhideWhenUsed="1"/>
-    <w:lsdException w:name="Table Web 2" w:semiHidden="1" w:unhideWhenUsed="1"/>
-    <w:lsdException w:name="Table Web 3" w:semiHidden="1" w:unhideWhenUsed="1"/>
-    <w:lsdException w:name="Balloon Text" w:semiHidden="1" w:unhideWhenUsed="1"/>
-    <w:lsdException w:name="Table Grid" w:uiPriority="39"/>
-    <w:lsdException w:name="Table Theme" w:semiHidden="1" w:unhideWhenUsed="1"/>
-    <w:lsdException w:name="Placeholder Text" w:semiHidden="1"/>
-    <w:lsdException w:name="No Spacing" w:uiPriority="1" w:qFormat="1"/>
-    <w:lsdException w:name="Light Shading" w:uiPriority="60"/>
-    <w:lsdException w:name="Light List" w:uiPriority="61"/>
-    <w:lsdException w:name="Light Grid" w:uiPriority="62"/>
-    <w:lsdException w:name="Medium Shading 1" w:uiPriority="63"/>
-    <w:lsdException w:name="Medium Shading 2" w:uiPriority="64"/>
-    <w:lsdException w:name="Medium List 1" w:uiPriority="65"/>
-    <w:lsdException w:name="Medium List 2" w:uiPriority="66"/>
-    <w:lsdException w:name="Medium Grid 1" w:uiPriority="67"/>
-    <w:lsdException w:name="Medium Grid 2" w:uiPriority="68"/>
-    <w:lsdException w:name="Medium Grid 3" w:uiPriority="69"/>
-    <w:lsdException w:name="Dark List" w:uiPriority="70"/>
-    <w:lsdException w:name="Colorful Shading" w:uiPriority="71"/>
-    <w:lsdException w:name="Colorful List" w:uiPriority="72"/>
-    <w:lsdException w:name="Colorful Grid" w:uiPriority="73"/>
-    <w:lsdException w:name="Light Shading Accent 1" w:uiPriority="60"/>
-    <w:lsdException w:name="Light List Accent 1" w:uiPriority="61"/>
-    <w:lsdException w:name="Light Grid Accent 1" w:uiPriority="62"/>
-    <w:lsdException w:name="Medium Shading 1 Accent 1" w:uiPriority="63"/>
-    <w:lsdException w:name="Medium Shading 2 Accent 1" w:uiPriority="64"/>
-    <w:lsdException w:name="Medium List 1 Accent 1" w:uiPriority="65"/>
-    <w:lsdException w:name="Revision" w:semiHidden="1"/>
-    <w:lsdException w:name="List Paragraph" w:uiPriority="34" w:qFormat="1"/>
-    <w:lsdException w:name="Quote" w:uiPriority="29" w:qFormat="1"/>
-    <w:lsdException w:name="Intense Quote" w:uiPriority="30" w:qFormat="1"/>
-    <w:lsdException w:name="Medium List 2 Accent 1" w:uiPriority="66"/>
-    <w:lsdException w:name="Medium Grid 1 Accent 1" w:uiPriority="67"/>
-    <w:lsdException w:name="Medium Grid 2 Accent 1" w:uiPriority="68"/>
-    <w:lsdException w:name="Medium Grid 3 Accent 1" w:uiPriority="69"/>
-    <w:lsdException w:name="Dark List Accent 1" w:uiPriority="70"/>
-    <w:lsdException w:name="Colorful Shading Accent 1" w:uiPriority="71"/>
-    <w:lsdException w:name="Colorful List Accent 1" w:uiPriority="72"/>
-    <w:lsdException w:name="Colorful Grid Accent 1" w:uiPriority="73"/>
-    <w:lsdException w:name="Light Shading Accent 2" w:uiPriority="60"/>
-    <w:lsdException w:name="Light List Accent 2" w:uiPriority="61"/>
-    <w:lsdException w:name="Light Grid Accent 2" w:uiPriority="62"/>
-    <w:lsdException w:name="Medium Shading 1 Accent 2" w:uiPriority="63"/>
-    <w:lsdException w:name="Medium Shading 2 Accent 2" w:uiPriority="64"/>
-    <w:lsdException w:name="Medium List 1 Accent 2" w:uiPriority="65"/>
-    <w:lsdException w:name="Medium List 2 Accent 2" w:uiPriority="66"/>
-    <w:lsdException w:name="Medium Grid 1 Accent 2" w:uiPriority="67"/>
-    <w:lsdException w:name="Medium Grid 2 Accent 2" w:uiPriority="68"/>
-    <w:lsdException w:name="Medium Grid 3 Accent 2" w:uiPriority="69"/>
-    <w:lsdException w:name="Dark List Accent 2" w:uiPriority="70"/>
-    <w:lsdException w:name="Colorful Shading Accent 2" w:uiPriority="71"/>
-    <w:lsdException w:name="Colorful List Accent 2" w:uiPriority="72"/>
-    <w:lsdException w:name="Colorful Grid Accent 2" w:uiPriority="73"/>
-    <w:lsdException w:name="Light Shading Accent 3" w:uiPriority="60"/>
-    <w:lsdException w:name="Light List Accent 3" w:uiPriority="61"/>
-    <w:lsdException w:name="Light Grid Accent 3" w:uiPriority="62"/>
-    <w:lsdException w:name="Medium Shading 1 Accent 3" w:uiPriority="63"/>
-    <w:lsdException w:name="Medium Shading 2 Accent 3" w:uiPriority="64"/>
-    <w:lsdException w:name="Medium List 1 Accent 3" w:uiPriority="65"/>
-    <w:lsdException w:name="Medium List 2 Accent 3" w:uiPriority="66"/>
-    <w:lsdException w:name="Medium Grid 1 Accent 3" w:uiPriority="67"/>
-    <w:lsdException w:name="Medium Grid 2 Accent 3" w:uiPriority="68"/>
-    <w:lsdException w:name="Medium Grid 3 Accent 3" w:uiPriority="69"/>
-    <w:lsdException w:name="Dark List Accent 3" w:uiPriority="70"/>
-    <w:lsdException w:name="Colorful Shading Accent 3" w:uiPriority="71"/>
-    <w:lsdException w:name="Colorful List Accent 3" w:uiPriority="72"/>
-    <w:lsdException w:name="Colorful Grid Accent 3" w:uiPriority="73"/>
-    <w:lsdException w:name="Light Shading Accent 4" w:uiPriority="60"/>
-    <w:lsdException w:name="Light List Accent 4" w:uiPriority="61"/>
-    <w:lsdException w:name="Light Grid Accent 4" w:uiPriority="62"/>
-    <w:lsdException w:name="Medium Shading 1 Accent 4" w:uiPriority="63"/>
-    <w:lsdException w:name="Medium Shading 2 Accent 4" w:uiPriority="64"/>
-    <w:lsdException w:name="Medium List 1 Accent 4" w:uiPriority="65"/>
-    <w:lsdException w:name="Medium List 2 Accent 4" w:uiPriority="66"/>
-    <w:lsdException w:name="Medium Grid 1 Accent 4" w:uiPriority="67"/>
-    <w:lsdException w:name="Medium Grid 2 Accent 4" w:uiPriority="68"/>
-    <w:lsdException w:name="Medium Grid 3 Accent 4" w:uiPriority="69"/>
-    <w:lsdException w:name="Dark List Accent 4" w:uiPriority="70"/>
-    <w:lsdException w:name="Colorful Shading Accent 4" w:uiPriority="71"/>
-    <w:lsdException w:name="Colorful List Accent 4" w:uiPriority="72"/>
-    <w:lsdException w:name="Colorful Grid Accent 4" w:uiPriority="73"/>
-    <w:lsdException w:name="Light Shading Accent 5" w:uiPriority="60"/>
-    <w:lsdException w:name="Light List Accent 5" w:uiPriority="61"/>
-    <w:lsdException w:name="Light Grid Accent 5" w:uiPriority="62"/>
-    <w:lsdException w:name="Medium Shading 1 Accent 5" w:uiPriority="63"/>
-    <w:lsdException w:name="Medium Shading 2 Accent 5" w:uiPriority="64"/>
-    <w:lsdException w:name="Medium List 1 Accent 5" w:uiPriority="65"/>
-    <w:lsdException w:name="Medium List 2 Accent 5" w:uiPriority="66"/>
-    <w:lsdException w:name="Medium Grid 1 Accent 5" w:uiPriority="67"/>
-    <w:lsdException w:name="Medium Grid 2 Accent 5" w:uiPriority="68"/>
-    <w:lsdException w:name="Medium Grid 3 Accent 5" w:uiPriority="69"/>
-    <w:lsdException w:name="Dark List Accent 5" w:uiPriority="70"/>
-    <w:lsdException w:name="Colorful Shading Accent 5" w:uiPriority="71"/>
-    <w:lsdException w:name="Colorful List Accent 5" w:uiPriority="72"/>
-    <w:lsdException w:name="Colorful Grid Accent 5" w:uiPriority="73"/>
-    <w:lsdException w:name="Light Shading Accent 6" w:uiPriority="60"/>
-    <w:lsdException w:name="Light List Accent 6" w:uiPriority="61"/>
-    <w:lsdException w:name="Light Grid Accent 6" w:uiPriority="62"/>
-    <w:lsdException w:name="Medium Shading 1 Accent 6" w:uiPriority="63"/>
-    <w:lsdException w:name="Medium Shading 2 Accent 6" w:uiPriority="64"/>
-    <w:lsdException w:name="Medium List 1 Accent 6" w:uiPriority="65"/>
-    <w:lsdException w:name="Medium List 2 Accent 6" w:uiPriority="66"/>
-    <w:lsdException w:name="Medium Grid 1 Accent 6" w:uiPriority="67"/>
-    <w:lsdException w:name="Medium Grid 2 Accent 6" w:uiPriority="68"/>
-    <w:lsdException w:name="Medium Grid 3 Accent 6" w:uiPriority="69"/>
-    <w:lsdException w:name="Dark List Accent 6" w:uiPriority="70"/>
-    <w:lsdException w:name="Colorful Shading Accent 6" w:uiPriority="71"/>
-    <w:lsdException w:name="Colorful List Accent 6" w:uiPriority="72"/>
-    <w:lsdException w:name="Colorful Grid Accent 6" w:uiPriority="73"/>
-    <w:lsdException w:name="Subtle Emphasis" w:uiPriority="19" w:qFormat="1"/>
-    <w:lsdException w:name="Intense Emphasis" w:uiPriority="21" w:qFormat="1"/>
-    <w:lsdException w:name="Subtle Reference" w:uiPriority="31" w:qFormat="1"/>
-    <w:lsdException w:name="Intense Reference" w:uiPriority="32" w:qFormat="1"/>
-    <w:lsdException w:name="Book Title" w:uiPriority="33" w:qFormat="1"/>
-    <w:lsdException w:name="Bibliography" w:semiHidden="1" w:uiPriority="37" w:unhideWhenUsed="1"/>
-    <w:lsdException w:name="TOC Heading" w:semiHidden="1" w:uiPriority="39" w:unhideWhenUsed="1" w:qFormat="1"/>
-    <w:lsdException w:name="Plain Table 1" w:uiPriority="41"/>
-    <w:lsdException w:name="Plain Table 2" w:uiPriority="42"/>
-    <w:lsdException w:name="Plain Table 3" w:uiPriority="43"/>
-    <w:lsdException w:name="Plain Table 4" w:uiPriority="44"/>
-    <w:lsdException w:name="Plain Table 5" w:uiPriority="45"/>
-    <w:lsdException w:name="Grid Table Light" w:uiPriority="40"/>
-    <w:lsdException w:name="Grid Table 1 Light" w:uiPriority="46"/>
-    <w:lsdException w:name="Grid Table 2" w:uiPriority="47"/>
-    <w:lsdException w:name="Grid Table 3" w:uiPriority="48"/>
-    <w:lsdException w:name="Grid Table 4" w:uiPriority="49"/>
-    <w:lsdException w:name="Grid Table 5 Dark" w:uiPriority="50"/>
-    <w:lsdException w:name="Grid Table 6 Colorful" w:uiPriority="51"/>
-    <w:lsdException w:name="Grid Table 7 Colorful" w:uiPriority="52"/>
-    <w:lsdException w:name="Grid Table 1 Light Accent 1" w:uiPriority="46"/>
-    <w:lsdException w:name="Grid Table 2 Accent 1" w:uiPriority="47"/>
-    <w:lsdException w:name="Grid Table 3 Accent 1" w:uiPriority="48"/>
-    <w:lsdException w:name="Grid Table 4 Accent 1" w:uiPriority="49"/>
-    <w:lsdException w:name="Grid Table 5 Dark Accent 1" w:uiPriority="50"/>
-    <w:lsdException w:name="Grid Table 6 Colorful Accent 1" w:uiPriority="51"/>
-    <w:lsdException w:name="Grid Table 7 Colorful Accent 1" w:uiPriority="52"/>
-    <w:lsdException w:name="Grid Table 1 Light Accent 2" w:uiPriority="46"/>
-    <w:lsdException w:name="Grid Table 2 Accent 2" w:uiPriority="47"/>
-    <w:lsdException w:name="Grid Table 3 Accent 2" w:uiPriority="48"/>
-    <w:lsdException w:name="Grid Table 4 Accent 2" w:uiPriority="49"/>
-    <w:lsdException w:name="Grid Table 5 Dark Accent 2" w:uiPriority="50"/>
-    <w:lsdException w:name="Grid Table 6 Colorful Accent 2" w:uiPriority="51"/>
-    <w:lsdException w:name="Grid Table 7 Colorful Accent 2" w:uiPriority="52"/>
-    <w:lsdException w:name="Grid Table 1 Light Accent 3" w:uiPriority="46"/>
-    <w:lsdException w:name="Grid Table 2 Accent 3" w:uiPriority="47"/>
-    <w:lsdException w:name="Grid Table 3 Accent 3" w:uiPriority="48"/>
-    <w:lsdException w:name="Grid Table 4 Accent 3" w:uiPriority="49"/>
-    <w:lsdException w:name="Grid Table 5 Dark Accent 3" w:uiPriority="50"/>
-    <w:lsdException w:name="Grid Table 6 Colorful Accent 3" w:uiPriority="51"/>
-    <w:lsdException w:name="Grid Table 7 Colorful Accent 3" w:uiPriority="52"/>
-    <w:lsdException w:name="Grid Table 1 Light Accent 4" w:uiPriority="46"/>
-    <w:lsdException w:name="Grid Table 2 Accent 4" w:uiPriority="47"/>
-    <w:lsdException w:name="Grid Table 3 Accent 4" w:uiPriority="48"/>
-    <w:lsdException w:name="Grid Table 4 Accent 4" w:uiPriority="49"/>
-    <w:lsdException w:name="Grid Table 5 Dark Accent 4" w:uiPriority="50"/>
-    <w:lsdException w:name="Grid Table 6 Colorful Accent 4" w:uiPriority="51"/>
-    <w:lsdException w:name="Grid Table 7 Colorful Accent 4" w:uiPriority="52"/>
-    <w:lsdException w:name="Grid Table 1 Light Accent 5" w:uiPriority="46"/>
-    <w:lsdException w:name="Grid Table 2 Accent 5" w:uiPriority="47"/>
-    <w:lsdException w:name="Grid Table 3 Accent 5" w:uiPriority="48"/>
-    <w:lsdException w:name="Grid Table 4 Accent 5" w:uiPriority="49"/>
-    <w:lsdException w:name="Grid Table 5 Dark Accent 5" w:uiPriority="50"/>
-    <w:lsdException w:name="Grid Table 6 Colorful Accent 5" w:uiPriority="51"/>
-    <w:lsdException w:name="Grid Table 7 Colorful Accent 5" w:uiPriority="52"/>
-    <w:lsdException w:name="Grid Table 1 Light Accent 6" w:uiPriority="46"/>
-    <w:lsdException w:name="Grid Table 2 Accent 6" w:uiPriority="47"/>
-    <w:lsdException w:name="Grid Table 3 Accent 6" w:uiPriority="48"/>
-    <w:lsdException w:name="Grid Table 4 Accent 6" w:uiPriority="49"/>
-    <w:lsdException w:name="Grid Table 5 Dark Accent 6" w:uiPriority="50"/>
-    <w:lsdException w:name="Grid Table 6 Colorful Accent 6" w:uiPriority="51"/>
-    <w:lsdException w:name="Grid Table 7 Colorful Accent 6" w:uiPriority="52"/>
-    <w:lsdException w:name="List Table 1 Light" w:uiPriority="46"/>
-    <w:lsdException w:name="List Table 2" w:uiPriority="47"/>
-    <w:lsdException w:name="List Table 3" w:uiPriority="48"/>
-    <w:lsdException w:name="List Table 4" w:uiPriority="49"/>
-    <w:lsdException w:name="List Table 5 Dark" w:uiPriority="50"/>
-    <w:lsdException w:name="List Table 6 Colorful" w:uiPriority="51"/>
-    <w:lsdException w:name="List Table 7 Colorful" w:uiPriority="52"/>
-    <w:lsdException w:name="List Table 1 Light Accent 1" w:uiPriority="46"/>
-    <w:lsdException w:name="List Table 2 Accent 1" w:uiPriority="47"/>
-    <w:lsdException w:name="List Table 3 Accent 1" w:uiPriority="48"/>
-    <w:lsdException w:name="List Table 4 Accent 1" w:uiPriority="49"/>
-    <w:lsdException w:name="List Table 5 Dark Accent 1" w:uiPriority="50"/>
-    <w:lsdException w:name="List Table 6 Colorful Accent 1" w:uiPriority="51"/>
-    <w:lsdException w:name="List Table 7 Colorful Accent 1" w:uiPriority="52"/>
-    <w:lsdException w:name="List Table 1 Light Accent 2" w:uiPriority="46"/>
-    <w:lsdException w:name="List Table 2 Accent 2" w:uiPriority="47"/>
-    <w:lsdException w:name="List Table 3 Accent 2" w:uiPriority="48"/>
-    <w:lsdException w:name="List Table 4 Accent 2" w:uiPriority="49"/>
-    <w:lsdException w:name="List Table 5 Dark Accent 2" w:uiPriority="50"/>
-    <w:lsdException w:name="List Table 6 Colorful Accent 2" w:uiPriority="51"/>
-    <w:lsdException w:name="List Table 7 Colorful Accent 2" w:uiPriority="52"/>
-    <w:lsdException w:name="List Table 1 Light Accent 3" w:uiPriority="46"/>
-    <w:lsdException w:name="List Table 2 Accent 3" w:uiPriority="47"/>
-    <w:lsdException w:name="List Table 3 Accent 3" w:uiPriority="48"/>
-    <w:lsdException w:name="List Table 4 Accent 3" w:uiPriority="49"/>
-    <w:lsdException w:name="List Table 5 Dark Accent 3" w:uiPriority="50"/>
-    <w:lsdException w:name="List Table 6 Colorful Accent 3" w:uiPriority="51"/>
-    <w:lsdException w:name="List Table 7 Colorful Accent 3" w:uiPriority="52"/>
-    <w:lsdException w:name="List Table 1 Light Accent 4" w:uiPriority="46"/>
-    <w:lsdException w:name="List Table 2 Accent 4" w:uiPriority="47"/>
-    <w:lsdException w:name="List Table 3 Accent 4" w:uiPriority="48"/>
-    <w:lsdException w:name="List Table 4 Accent 4" w:uiPriority="49"/>
-    <w:lsdException w:name="List Table 5 Dark Accent 4" w:uiPriority="50"/>
-    <w:lsdException w:name="List Table 6 Colorful Accent 4" w:uiPriority="51"/>
-    <w:lsdException w:name="List Table 7 Colorful Accent 4" w:uiPriority="52"/>
-    <w:lsdException w:name="List Table 1 Light Accent 5" w:uiPriority="46"/>
-    <w:lsdException w:name="List Table 2 Accent 5" w:uiPriority="47"/>
-    <w:lsdException w:name="List Table 3 Accent 5" w:uiPriority="48"/>
-    <w:lsdException w:name="List Table 4 Accent 5" w:uiPriority="49"/>
-    <w:lsdException w:name="List Table 5 Dark Accent 5" w:uiPriority="50"/>
-    <w:lsdException w:name="List Table 6 Colorful Accent 5" w:uiPriority="51"/>
-    <w:lsdException w:name="List Table 7 Colorful Accent 5" w:uiPriority="52"/>
-    <w:lsdException w:name="List Table 1 Light Accent 6" w:uiPriority="46"/>
-    <w:lsdException w:name="List Table 2 Accent 6" w:uiPriority="47"/>
-    <w:lsdException w:name="List Table 3 Accent 6" w:uiPriority="48"/>
-    <w:lsdException w:name="List Table 4 Accent 6" w:uiPriority="49"/>
-    <w:lsdException w:name="List Table 5 Dark Accent 6" w:uiPriority="50"/>
-    <w:lsdException w:name="List Table 6 Colorful Accent 6" w:uiPriority="51"/>
-    <w:lsdException w:name="List Table 7 Colorful Accent 6" w:uiPriority="52"/>
-  </w:latentStyles>
-  <w:style w:type="paragraph" w:default="1" w:styleId="Normal">
-    <w:name w:val="Normal"/>
-    <w:qFormat/>
-  </w:style>
-  <w:style w:type="character" w:default="1" w:styleId="DefaultParagraphFont">
-    <w:name w:val="Default Paragraph Font"/>
-    <w:uiPriority w:val="1"/>
-    <w:semiHidden/>
-    <w:unhideWhenUsed/>
-  </w:style>
-  <w:style w:type="table" w:default="1" w:styleId="TableNormal">
-    <w:name w:val="Normal Table"/>
+  <w:style w:type="paragraph" w:styleId="BalloonText">
+    <w:name w:val="Balloon Text"/>
+    <w:basedOn w:val="Normal"/>
+    <w:link w:val="BalloonTextChar"/>
     <w:uiPriority w:val="99"/>
     <w:semiHidden/>
     <w:unhideWhenUsed/>
-    <w:tblPr>
-      <w:tblInd w:w="0" w:type="dxa"/>
-      <w:tblCellMar>
-        <w:top w:w="0" w:type="dxa"/>
-        <w:left w:w="108" w:type="dxa"/>
-        <w:bottom w:w="0" w:type="dxa"/>
-        <w:right w:w="108" w:type="dxa"/>
-      </w:tblCellMar>
-    </w:tblPr>
+    <w:rsid w:val="00B76763"/>
+    <w:pPr>
+      <w:spacing w:after="0" w:line="240" w:lineRule="auto"/>
+    </w:pPr>
+    <w:rPr>
+      <w:rFonts w:ascii="Tahoma" w:hAnsi="Tahoma" w:cs="Tahoma"/>
+      <w:sz w:val="16"/>
+      <w:szCs w:val="16"/>
+    </w:rPr>
   </w:style>
-  <w:style w:type="numbering" w:default="1" w:styleId="NoList">
-    <w:name w:val="No List"/>
+  <w:style w:type="character" w:customStyle="1" w:styleId="BalloonTextChar">
+    <w:name w:val="Balloon Text Char"/>
+    <w:basedOn w:val="DefaultParagraphFont"/>
+    <w:link w:val="BalloonText"/>
     <w:uiPriority w:val="99"/>
     <w:semiHidden/>
-    <w:unhideWhenUsed/>
-  </w:style>
-  <w:style w:type="paragraph" w:customStyle="1" w:styleId="B0FF2EC9320C4C1588A42D54CA7327FF">
-    <w:name w:val="B0FF2EC9320C4C1588A42D54CA7327FF"/>
-    <w:rsid w:val="00777842"/>
-  </w:style>
-  <w:style w:type="paragraph" w:customStyle="1" w:styleId="9DAEBB92B3D24751BF7DFFA5B2A424B8">
-    <w:name w:val="9DAEBB92B3D24751BF7DFFA5B2A424B8"/>
-    <w:rsid w:val="00777842"/>
+    <w:rsid w:val="00B76763"/>
+    <w:rPr>
+      <w:rFonts w:ascii="Tahoma" w:hAnsi="Tahoma" w:cs="Tahoma"/>
+      <w:sz w:val="16"/>
+      <w:szCs w:val="16"/>
+    </w:rPr>
   </w:style>
 </w:styles>
-</file>
-
-<file path=word/glossary/webSettings.xml><?xml version="1.0" encoding="utf-8"?>
-<w:webSettings xmlns:mc="http://schemas.openxmlformats.org/markup-compatibility/2006" xmlns:r="http://schemas.openxmlformats.org/officeDocument/2006/relationships" xmlns:w="http://schemas.openxmlformats.org/wordprocessingml/2006/main" xmlns:w14="http://schemas.microsoft.com/office/word/2010/wordml" xmlns:w15="http://schemas.microsoft.com/office/word/2012/wordml" mc:Ignorable="w14 w15">
-  <w:optimizeForBrowser/>
-  <w:allowPNG/>
-</w:webSettings>
 </file>
 
 <file path=word/theme/theme1.xml><?xml version="1.0" encoding="utf-8"?>
@@ -7934,7 +9866,7 @@
 </file>
 
 <file path=customXml/itemProps2.xml><?xml version="1.0" encoding="utf-8"?>
-<ds:datastoreItem xmlns:ds="http://schemas.openxmlformats.org/officeDocument/2006/customXml" ds:itemID="{2792DF74-29EA-4EF4-9BBD-A631E1C56A25}">
+<ds:datastoreItem xmlns:ds="http://schemas.openxmlformats.org/officeDocument/2006/customXml" ds:itemID="{A346FCD5-251B-47ED-8E97-F638C4D72528}">
   <ds:schemaRefs>
     <ds:schemaRef ds:uri="http://schemas.openxmlformats.org/officeDocument/2006/bibliography"/>
   </ds:schemaRefs>

</xml_diff>